<commit_message>
add protocols + update userguide
</commit_message>
<xml_diff>
--- a/Documentation/UserDocumentation/UsersGuideAndProductDescription.docx
+++ b/Documentation/UserDocumentation/UsersGuideAndProductDescription.docx
@@ -17,7 +17,7 @@
           <w:lang w:val="de-AT" w:eastAsia="de-AT"/>
         </w:rPr>
         <w:drawing>
-          <wp:anchor distT="0" distB="0" distL="114300" distR="114300" simplePos="0" relativeHeight="251655168" behindDoc="0" locked="0" layoutInCell="1" allowOverlap="1">
+          <wp:anchor distT="0" distB="0" distL="114300" distR="114300" simplePos="0" relativeHeight="251656704" behindDoc="0" locked="0" layoutInCell="1" allowOverlap="1">
             <wp:simplePos x="0" y="0"/>
             <wp:positionH relativeFrom="margin">
               <wp:align>center</wp:align>
@@ -87,7 +87,7 @@
         <mc:AlternateContent>
           <mc:Choice Requires="wps">
             <w:drawing>
-              <wp:anchor distT="0" distB="0" distL="114300" distR="114300" simplePos="0" relativeHeight="251654144" behindDoc="0" locked="0" layoutInCell="1" allowOverlap="1" wp14:anchorId="68A25106" wp14:editId="360B4CB7">
+              <wp:anchor distT="0" distB="0" distL="114300" distR="114300" simplePos="0" relativeHeight="251654656" behindDoc="0" locked="0" layoutInCell="1" allowOverlap="1" wp14:anchorId="68A25106" wp14:editId="360B4CB7">
                 <wp:simplePos x="0" y="0"/>
                 <wp:positionH relativeFrom="margin">
                   <wp:align>center</wp:align>
@@ -149,98 +149,17 @@
                               <w:rPr>
                                 <w:b/>
                                 <w:sz w:val="36"/>
+                                <w:lang w:val="en-US"/>
                               </w:rPr>
                             </w:pPr>
                             <w:r>
                               <w:rPr>
                                 <w:b/>
                                 <w:sz w:val="36"/>
+                                <w:lang w:val="en-US"/>
                               </w:rPr>
-                              <w:t>Users</w:t>
+                              <w:t>Users guide and product description</w:t>
                             </w:r>
-                            <w:r>
-                              <w:rPr>
-                                <w:b/>
-                                <w:sz w:val="36"/>
-                              </w:rPr>
-                              <w:t xml:space="preserve"> </w:t>
-                            </w:r>
-                            <w:proofErr w:type="spellStart"/>
-                            <w:r>
-                              <w:rPr>
-                                <w:b/>
-                                <w:sz w:val="36"/>
-                              </w:rPr>
-                              <w:t>g</w:t>
-                            </w:r>
-                            <w:r>
-                              <w:rPr>
-                                <w:b/>
-                                <w:sz w:val="36"/>
-                              </w:rPr>
-                              <w:t>uide</w:t>
-                            </w:r>
-                            <w:proofErr w:type="spellEnd"/>
-                            <w:r>
-                              <w:rPr>
-                                <w:b/>
-                                <w:sz w:val="36"/>
-                              </w:rPr>
-                              <w:t xml:space="preserve"> a</w:t>
-                            </w:r>
-                            <w:r>
-                              <w:rPr>
-                                <w:b/>
-                                <w:sz w:val="36"/>
-                              </w:rPr>
-                              <w:t>nd</w:t>
-                            </w:r>
-                            <w:r>
-                              <w:rPr>
-                                <w:b/>
-                                <w:sz w:val="36"/>
-                              </w:rPr>
-                              <w:t xml:space="preserve"> </w:t>
-                            </w:r>
-                            <w:proofErr w:type="spellStart"/>
-                            <w:r>
-                              <w:rPr>
-                                <w:b/>
-                                <w:sz w:val="36"/>
-                              </w:rPr>
-                              <w:t>p</w:t>
-                            </w:r>
-                            <w:r>
-                              <w:rPr>
-                                <w:b/>
-                                <w:sz w:val="36"/>
-                              </w:rPr>
-                              <w:t>roduct</w:t>
-                            </w:r>
-                            <w:proofErr w:type="spellEnd"/>
-                            <w:r>
-                              <w:rPr>
-                                <w:b/>
-                                <w:sz w:val="36"/>
-                              </w:rPr>
-                              <w:t xml:space="preserve"> </w:t>
-                            </w:r>
-                            <w:proofErr w:type="spellStart"/>
-                            <w:r>
-                              <w:rPr>
-                                <w:b/>
-                                <w:sz w:val="36"/>
-                              </w:rPr>
-                              <w:t>d</w:t>
-                            </w:r>
-                            <w:r>
-                              <w:rPr>
-                                <w:b/>
-                                <w:sz w:val="36"/>
-                              </w:rPr>
-                              <w:t>escription</w:t>
-                            </w:r>
-                            <w:proofErr w:type="spellEnd"/>
                           </w:p>
                           <w:p>
                             <w:pPr>
@@ -248,11 +167,13 @@
                               <w:spacing w:before="480"/>
                               <w:rPr>
                                 <w:sz w:val="28"/>
+                                <w:lang w:val="en-US"/>
                               </w:rPr>
                             </w:pPr>
                             <w:r>
                               <w:rPr>
                                 <w:sz w:val="28"/>
+                                <w:lang w:val="en-US"/>
                               </w:rPr>
                               <w:t>Semesterprojekt SS 2017</w:t>
                             </w:r>
@@ -280,7 +201,7 @@
                 <v:stroke joinstyle="miter"/>
                 <v:path gradientshapeok="t" o:connecttype="rect"/>
               </v:shapetype>
-              <v:shape id="Textfeld 9" o:spid="_x0000_s1026" type="#_x0000_t202" style="position:absolute;left:0;text-align:left;margin-left:0;margin-top:325.65pt;width:425.15pt;height:341.75pt;z-index:251654144;visibility:visible;mso-wrap-style:square;mso-width-percent:0;mso-height-percent:0;mso-wrap-distance-left:9pt;mso-wrap-distance-top:0;mso-wrap-distance-right:9pt;mso-wrap-distance-bottom:0;mso-position-horizontal:center;mso-position-horizontal-relative:margin;mso-position-vertical:absolute;mso-position-vertical-relative:margin;mso-width-percent:0;mso-height-percent:0;mso-width-relative:margin;mso-height-relative:margin;v-text-anchor:bottom" o:gfxdata="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" filled="f" stroked="f">
+              <v:shape id="Textfeld 9" o:spid="_x0000_s1026" type="#_x0000_t202" style="position:absolute;left:0;text-align:left;margin-left:0;margin-top:325.65pt;width:425.15pt;height:341.75pt;z-index:251654656;visibility:visible;mso-wrap-style:square;mso-width-percent:0;mso-height-percent:0;mso-wrap-distance-left:9pt;mso-wrap-distance-top:0;mso-wrap-distance-right:9pt;mso-wrap-distance-bottom:0;mso-position-horizontal:center;mso-position-horizontal-relative:margin;mso-position-vertical:absolute;mso-position-vertical-relative:margin;mso-width-percent:0;mso-height-percent:0;mso-width-relative:margin;mso-height-relative:margin;v-text-anchor:bottom" o:gfxdata="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" filled="f" stroked="f">
                 <v:textbox inset="0,0,0,0">
                   <w:txbxContent>
                     <w:p>
@@ -290,98 +211,17 @@
                         <w:rPr>
                           <w:b/>
                           <w:sz w:val="36"/>
+                          <w:lang w:val="en-US"/>
                         </w:rPr>
                       </w:pPr>
                       <w:r>
                         <w:rPr>
                           <w:b/>
                           <w:sz w:val="36"/>
+                          <w:lang w:val="en-US"/>
                         </w:rPr>
-                        <w:t>Users</w:t>
+                        <w:t>Users guide and product description</w:t>
                       </w:r>
-                      <w:r>
-                        <w:rPr>
-                          <w:b/>
-                          <w:sz w:val="36"/>
-                        </w:rPr>
-                        <w:t xml:space="preserve"> </w:t>
-                      </w:r>
-                      <w:proofErr w:type="spellStart"/>
-                      <w:r>
-                        <w:rPr>
-                          <w:b/>
-                          <w:sz w:val="36"/>
-                        </w:rPr>
-                        <w:t>g</w:t>
-                      </w:r>
-                      <w:r>
-                        <w:rPr>
-                          <w:b/>
-                          <w:sz w:val="36"/>
-                        </w:rPr>
-                        <w:t>uide</w:t>
-                      </w:r>
-                      <w:proofErr w:type="spellEnd"/>
-                      <w:r>
-                        <w:rPr>
-                          <w:b/>
-                          <w:sz w:val="36"/>
-                        </w:rPr>
-                        <w:t xml:space="preserve"> a</w:t>
-                      </w:r>
-                      <w:r>
-                        <w:rPr>
-                          <w:b/>
-                          <w:sz w:val="36"/>
-                        </w:rPr>
-                        <w:t>nd</w:t>
-                      </w:r>
-                      <w:r>
-                        <w:rPr>
-                          <w:b/>
-                          <w:sz w:val="36"/>
-                        </w:rPr>
-                        <w:t xml:space="preserve"> </w:t>
-                      </w:r>
-                      <w:proofErr w:type="spellStart"/>
-                      <w:r>
-                        <w:rPr>
-                          <w:b/>
-                          <w:sz w:val="36"/>
-                        </w:rPr>
-                        <w:t>p</w:t>
-                      </w:r>
-                      <w:r>
-                        <w:rPr>
-                          <w:b/>
-                          <w:sz w:val="36"/>
-                        </w:rPr>
-                        <w:t>roduct</w:t>
-                      </w:r>
-                      <w:proofErr w:type="spellEnd"/>
-                      <w:r>
-                        <w:rPr>
-                          <w:b/>
-                          <w:sz w:val="36"/>
-                        </w:rPr>
-                        <w:t xml:space="preserve"> </w:t>
-                      </w:r>
-                      <w:proofErr w:type="spellStart"/>
-                      <w:r>
-                        <w:rPr>
-                          <w:b/>
-                          <w:sz w:val="36"/>
-                        </w:rPr>
-                        <w:t>d</w:t>
-                      </w:r>
-                      <w:r>
-                        <w:rPr>
-                          <w:b/>
-                          <w:sz w:val="36"/>
-                        </w:rPr>
-                        <w:t>escription</w:t>
-                      </w:r>
-                      <w:proofErr w:type="spellEnd"/>
                     </w:p>
                     <w:p>
                       <w:pPr>
@@ -389,11 +229,13 @@
                         <w:spacing w:before="480"/>
                         <w:rPr>
                           <w:sz w:val="28"/>
+                          <w:lang w:val="en-US"/>
                         </w:rPr>
                       </w:pPr>
                       <w:r>
                         <w:rPr>
                           <w:sz w:val="28"/>
+                          <w:lang w:val="en-US"/>
                         </w:rPr>
                         <w:t>Semesterprojekt SS 2017</w:t>
                       </w:r>
@@ -414,7 +256,7 @@
         <mc:AlternateContent>
           <mc:Choice Requires="wps">
             <w:drawing>
-              <wp:anchor distT="0" distB="0" distL="114300" distR="114300" simplePos="0" relativeHeight="251652096" behindDoc="0" locked="0" layoutInCell="1" allowOverlap="1" wp14:anchorId="6A8AD3C8" wp14:editId="6AEB8E8C">
+              <wp:anchor distT="0" distB="0" distL="114300" distR="114300" simplePos="0" relativeHeight="251652608" behindDoc="0" locked="0" layoutInCell="1" allowOverlap="1" wp14:anchorId="6A8AD3C8" wp14:editId="6AEB8E8C">
                 <wp:simplePos x="0" y="0"/>
                 <wp:positionH relativeFrom="margin">
                   <wp:align>center</wp:align>
@@ -480,7 +322,6 @@
                             </w:pPr>
                             <w:bookmarkStart w:id="2" w:name="_Hlk482958015"/>
                             <w:bookmarkEnd w:id="2"/>
-                            <w:proofErr w:type="spellStart"/>
                             <w:r>
                               <w:rPr>
                                 <w:sz w:val="96"/>
@@ -488,7 +329,6 @@
                               </w:rPr>
                               <w:t>Archivist</w:t>
                             </w:r>
-                            <w:proofErr w:type="spellEnd"/>
                           </w:p>
                           <w:p>
                             <w:pPr>
@@ -538,7 +378,7 @@
           </mc:Choice>
           <mc:Fallback>
             <w:pict>
-              <v:shape w14:anchorId="6A8AD3C8" id="Textfeld 1" o:spid="_x0000_s1027" type="#_x0000_t202" style="position:absolute;left:0;text-align:left;margin-left:0;margin-top:85.85pt;width:424.6pt;height:189.8pt;z-index:251652096;visibility:visible;mso-wrap-style:square;mso-width-percent:0;mso-height-percent:0;mso-wrap-distance-left:9pt;mso-wrap-distance-top:0;mso-wrap-distance-right:9pt;mso-wrap-distance-bottom:0;mso-position-horizontal:center;mso-position-horizontal-relative:margin;mso-position-vertical:absolute;mso-position-vertical-relative:margin;mso-width-percent:0;mso-height-percent:0;mso-width-relative:margin;mso-height-relative:margin;v-text-anchor:middle" o:gfxdata="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" filled="f" stroked="f">
+              <v:shape w14:anchorId="6A8AD3C8" id="Textfeld 1" o:spid="_x0000_s1027" type="#_x0000_t202" style="position:absolute;left:0;text-align:left;margin-left:0;margin-top:85.85pt;width:424.6pt;height:189.8pt;z-index:251652608;visibility:visible;mso-wrap-style:square;mso-width-percent:0;mso-height-percent:0;mso-wrap-distance-left:9pt;mso-wrap-distance-top:0;mso-wrap-distance-right:9pt;mso-wrap-distance-bottom:0;mso-position-horizontal:center;mso-position-horizontal-relative:margin;mso-position-vertical:absolute;mso-position-vertical-relative:margin;mso-width-percent:0;mso-height-percent:0;mso-width-relative:margin;mso-height-relative:margin;v-text-anchor:middle" o:gfxdata="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" filled="f" stroked="f">
                 <v:textbox inset="0,0,0,0">
                   <w:txbxContent>
                     <w:p>
@@ -552,7 +392,6 @@
                       </w:pPr>
                       <w:bookmarkStart w:id="3" w:name="_Hlk482958015"/>
                       <w:bookmarkEnd w:id="3"/>
-                      <w:proofErr w:type="spellStart"/>
                       <w:r>
                         <w:rPr>
                           <w:sz w:val="96"/>
@@ -560,7 +399,6 @@
                         </w:rPr>
                         <w:t>Archivist</w:t>
                       </w:r>
-                      <w:proofErr w:type="spellEnd"/>
                     </w:p>
                     <w:p>
                       <w:pPr>
@@ -791,13 +629,8 @@
       </w:r>
     </w:p>
     <w:p>
-      <w:proofErr w:type="spellStart"/>
-      <w:r>
-        <w:t>Wildfly</w:t>
-      </w:r>
-      <w:proofErr w:type="spellEnd"/>
-      <w:r>
-        <w:t xml:space="preserve"> Ordner kopieren</w:t>
+      <w:r>
+        <w:t>Wildfly Ordner kopieren</w:t>
       </w:r>
     </w:p>
     <w:p>
@@ -867,7 +700,7 @@
         <mc:AlternateContent>
           <mc:Choice Requires="wps">
             <w:drawing>
-              <wp:anchor distT="0" distB="0" distL="114300" distR="114300" simplePos="0" relativeHeight="251656192" behindDoc="0" locked="0" layoutInCell="1" allowOverlap="1">
+              <wp:anchor distT="0" distB="0" distL="114300" distR="114300" simplePos="0" relativeHeight="251657728" behindDoc="0" locked="0" layoutInCell="1" allowOverlap="1">
                 <wp:simplePos x="0" y="0"/>
                 <wp:positionH relativeFrom="column">
                   <wp:posOffset>1332301</wp:posOffset>
@@ -927,7 +760,7 @@
           </mc:Choice>
           <mc:Fallback>
             <w:pict>
-              <v:shapetype w14:anchorId="0C4F7DBD" id="_x0000_t67" coordsize="21600,21600" o:spt="67" adj="16200,5400" path="m0@0l@1@0@1,0@2,0@2@0,21600@0,10800,21600xe">
+              <v:shapetype w14:anchorId="0CFF8E02" id="_x0000_t67" coordsize="21600,21600" o:spt="67" adj="16200,5400" path="m0@0l@1@0@1,0@2,0@2@0,21600@0,10800,21600xe">
                 <v:stroke joinstyle="miter"/>
                 <v:formulas>
                   <v:f eqn="val #0"/>
@@ -943,7 +776,7 @@
                   <v:h position="#1,#0" xrange="0,10800" yrange="0,21600"/>
                 </v:handles>
               </v:shapetype>
-              <v:shape id="Pfeil: nach unten 102" o:spid="_x0000_s1026" type="#_x0000_t67" style="position:absolute;margin-left:104.9pt;margin-top:45.6pt;width:16.6pt;height:46.25pt;rotation:9726474fd;z-index:251656192;visibility:visible;mso-wrap-style:square;mso-width-percent:0;mso-height-percent:0;mso-wrap-distance-left:9pt;mso-wrap-distance-top:0;mso-wrap-distance-right:9pt;mso-wrap-distance-bottom:0;mso-position-horizontal:absolute;mso-position-horizontal-relative:text;mso-position-vertical:absolute;mso-position-vertical-relative:text;mso-width-percent:0;mso-height-percent:0;mso-width-relative:margin;mso-height-relative:margin;v-text-anchor:middle" o:gfxdata="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" adj="17723" fillcolor="#506329 [1638]" stroked="f">
+              <v:shape id="Pfeil: nach unten 102" o:spid="_x0000_s1026" type="#_x0000_t67" style="position:absolute;margin-left:104.9pt;margin-top:45.6pt;width:16.6pt;height:46.25pt;rotation:9726474fd;z-index:251657728;visibility:visible;mso-wrap-style:square;mso-width-percent:0;mso-height-percent:0;mso-wrap-distance-left:9pt;mso-wrap-distance-top:0;mso-wrap-distance-right:9pt;mso-wrap-distance-bottom:0;mso-position-horizontal:absolute;mso-position-horizontal-relative:text;mso-position-vertical:absolute;mso-position-vertical-relative:text;mso-width-percent:0;mso-height-percent:0;mso-width-relative:margin;mso-height-relative:margin;v-text-anchor:middle" o:gfxdata="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" adj="17723" fillcolor="#506329 [1638]" stroked="f">
                 <v:fill color2="#93b64c [3014]" rotate="t" angle="180" colors="0 #769535;52429f #9bc348;1 #9cc746" focus="100%" type="gradient">
                   <o:fill v:ext="view" type="gradientUnscaled"/>
                 </v:fill>
@@ -1012,20 +845,27 @@
           <w:b/>
           <w:sz w:val="28"/>
         </w:rPr>
-        <w:t>Anlegen eines neuen Titels</w:t>
+        <w:t xml:space="preserve">Anlegen eines neuen </w:t>
       </w:r>
       <w:r>
         <w:rPr>
           <w:b/>
           <w:sz w:val="28"/>
         </w:rPr>
-        <w:t>/Noten</w:t>
+        <w:t>Musikstücks</w:t>
       </w:r>
       <w:r>
         <w:rPr>
           <w:b/>
           <w:sz w:val="28"/>
         </w:rPr>
+        <w:t>/Noten</w:t>
+      </w:r>
+      <w:r>
+        <w:rPr>
+          <w:b/>
+          <w:sz w:val="28"/>
+        </w:rPr>
         <w:t>:</w:t>
       </w:r>
     </w:p>
@@ -1043,7 +883,12 @@
         <w:t>Zum Anlegen ei</w:t>
       </w:r>
       <w:r>
-        <w:t>nes neuen Titels drücken sie</w:t>
+        <w:t xml:space="preserve">nes neuen </w:t>
+      </w:r>
+      <w:bookmarkStart w:id="5" w:name="_GoBack"/>
+      <w:bookmarkEnd w:id="5"/>
+      <w:r>
+        <w:t>Titels drücken sie</w:t>
       </w:r>
       <w:r>
         <w:t xml:space="preserve"> „Plus“ auf der rechten Seite der.</w:t>
@@ -1060,7 +905,7 @@
         <mc:AlternateContent>
           <mc:Choice Requires="wps">
             <w:drawing>
-              <wp:anchor distT="0" distB="0" distL="114300" distR="114300" simplePos="0" relativeHeight="251670528" behindDoc="0" locked="0" layoutInCell="1" allowOverlap="1" wp14:anchorId="6514203B" wp14:editId="50255355">
+              <wp:anchor distT="0" distB="0" distL="114300" distR="114300" simplePos="0" relativeHeight="251668992" behindDoc="0" locked="0" layoutInCell="1" allowOverlap="1" wp14:anchorId="6514203B" wp14:editId="50255355">
                 <wp:simplePos x="0" y="0"/>
                 <wp:positionH relativeFrom="column">
                   <wp:posOffset>4848226</wp:posOffset>
@@ -1120,7 +965,7 @@
           </mc:Choice>
           <mc:Fallback>
             <w:pict>
-              <v:shape w14:anchorId="7E4F07FD" id="Pfeil: nach unten 104" o:spid="_x0000_s1026" type="#_x0000_t67" style="position:absolute;margin-left:381.75pt;margin-top:72.8pt;width:16.6pt;height:46.25pt;rotation:-9450299fd;z-index:251670528;visibility:visible;mso-wrap-style:square;mso-width-percent:0;mso-height-percent:0;mso-wrap-distance-left:9pt;mso-wrap-distance-top:0;mso-wrap-distance-right:9pt;mso-wrap-distance-bottom:0;mso-position-horizontal:absolute;mso-position-horizontal-relative:text;mso-position-vertical:absolute;mso-position-vertical-relative:text;mso-width-percent:0;mso-height-percent:0;mso-width-relative:margin;mso-height-relative:margin;v-text-anchor:middle" o:gfxdata="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" adj="17723" fillcolor="#506329 [1638]" stroked="f">
+              <v:shape w14:anchorId="0447727C" id="Pfeil: nach unten 104" o:spid="_x0000_s1026" type="#_x0000_t67" style="position:absolute;margin-left:381.75pt;margin-top:72.8pt;width:16.6pt;height:46.25pt;rotation:-9450299fd;z-index:251668992;visibility:visible;mso-wrap-style:square;mso-width-percent:0;mso-height-percent:0;mso-wrap-distance-left:9pt;mso-wrap-distance-top:0;mso-wrap-distance-right:9pt;mso-wrap-distance-bottom:0;mso-position-horizontal:absolute;mso-position-horizontal-relative:text;mso-position-vertical:absolute;mso-position-vertical-relative:text;mso-width-percent:0;mso-height-percent:0;mso-width-relative:margin;mso-height-relative:margin;v-text-anchor:middle" o:gfxdata="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" adj="17723" fillcolor="#506329 [1638]" stroked="f">
                 <v:fill color2="#93b64c [3014]" rotate="t" angle="180" colors="0 #769535;52429f #9bc348;1 #9cc746" focus="100%" type="gradient">
                   <o:fill v:ext="view" type="gradientUnscaled"/>
                 </v:fill>
@@ -1235,7 +1080,7 @@
         <mc:AlternateContent>
           <mc:Choice Requires="wps">
             <w:drawing>
-              <wp:anchor distT="0" distB="0" distL="114300" distR="114300" simplePos="0" relativeHeight="251658240" behindDoc="0" locked="0" layoutInCell="1" allowOverlap="1" wp14:anchorId="0111412D" wp14:editId="0DFE187E">
+              <wp:anchor distT="0" distB="0" distL="114300" distR="114300" simplePos="0" relativeHeight="251658752" behindDoc="0" locked="0" layoutInCell="1" allowOverlap="1" wp14:anchorId="0111412D" wp14:editId="0DFE187E">
                 <wp:simplePos x="0" y="0"/>
                 <wp:positionH relativeFrom="column">
                   <wp:posOffset>1025525</wp:posOffset>
@@ -1295,7 +1140,7 @@
           </mc:Choice>
           <mc:Fallback>
             <w:pict>
-              <v:shape w14:anchorId="48DB2E13" id="Pfeil: nach unten 107" o:spid="_x0000_s1026" type="#_x0000_t67" style="position:absolute;margin-left:80.75pt;margin-top:60.5pt;width:16.6pt;height:46.25pt;rotation:1885805fd;z-index:251658240;visibility:visible;mso-wrap-style:square;mso-width-percent:0;mso-height-percent:0;mso-wrap-distance-left:9pt;mso-wrap-distance-top:0;mso-wrap-distance-right:9pt;mso-wrap-distance-bottom:0;mso-position-horizontal:absolute;mso-position-horizontal-relative:text;mso-position-vertical:absolute;mso-position-vertical-relative:text;mso-width-percent:0;mso-height-percent:0;mso-width-relative:margin;mso-height-relative:margin;v-text-anchor:middle" o:gfxdata="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" adj="17723" fillcolor="#506329 [1638]" stroked="f">
+              <v:shape w14:anchorId="774CD09C" id="Pfeil: nach unten 107" o:spid="_x0000_s1026" type="#_x0000_t67" style="position:absolute;margin-left:80.75pt;margin-top:60.5pt;width:16.6pt;height:46.25pt;rotation:1885805fd;z-index:251658752;visibility:visible;mso-wrap-style:square;mso-width-percent:0;mso-height-percent:0;mso-wrap-distance-left:9pt;mso-wrap-distance-top:0;mso-wrap-distance-right:9pt;mso-wrap-distance-bottom:0;mso-position-horizontal:absolute;mso-position-horizontal-relative:text;mso-position-vertical:absolute;mso-position-vertical-relative:text;mso-width-percent:0;mso-height-percent:0;mso-width-relative:margin;mso-height-relative:margin;v-text-anchor:middle" o:gfxdata="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" adj="17723" fillcolor="#506329 [1638]" stroked="f">
                 <v:fill color2="#93b64c [3014]" rotate="t" angle="180" colors="0 #769535;52429f #9bc348;1 #9cc746" focus="100%" type="gradient">
                   <o:fill v:ext="view" type="gradientUnscaled"/>
                 </v:fill>
@@ -1312,7 +1157,7 @@
         <mc:AlternateContent>
           <mc:Choice Requires="wps">
             <w:drawing>
-              <wp:anchor distT="0" distB="0" distL="114300" distR="114300" simplePos="0" relativeHeight="251673600" behindDoc="0" locked="0" layoutInCell="1" allowOverlap="1" wp14:anchorId="0111412D" wp14:editId="0DFE187E">
+              <wp:anchor distT="0" distB="0" distL="114300" distR="114300" simplePos="0" relativeHeight="251670016" behindDoc="0" locked="0" layoutInCell="1" allowOverlap="1" wp14:anchorId="0111412D" wp14:editId="0DFE187E">
                 <wp:simplePos x="0" y="0"/>
                 <wp:positionH relativeFrom="column">
                   <wp:posOffset>4799850</wp:posOffset>
@@ -1372,7 +1217,7 @@
           </mc:Choice>
           <mc:Fallback>
             <w:pict>
-              <v:shape w14:anchorId="325E798D" id="Pfeil: nach unten 106" o:spid="_x0000_s1026" type="#_x0000_t67" style="position:absolute;margin-left:377.95pt;margin-top:76.55pt;width:16.6pt;height:46.25pt;rotation:-9450299fd;z-index:251673600;visibility:visible;mso-wrap-style:square;mso-width-percent:0;mso-height-percent:0;mso-wrap-distance-left:9pt;mso-wrap-distance-top:0;mso-wrap-distance-right:9pt;mso-wrap-distance-bottom:0;mso-position-horizontal:absolute;mso-position-horizontal-relative:text;mso-position-vertical:absolute;mso-position-vertical-relative:text;mso-width-percent:0;mso-height-percent:0;mso-width-relative:margin;mso-height-relative:margin;v-text-anchor:middle" o:gfxdata="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" adj="17723" fillcolor="#506329 [1638]" stroked="f">
+              <v:shape w14:anchorId="77F1FAB3" id="Pfeil: nach unten 106" o:spid="_x0000_s1026" type="#_x0000_t67" style="position:absolute;margin-left:377.95pt;margin-top:76.55pt;width:16.6pt;height:46.25pt;rotation:-9450299fd;z-index:251670016;visibility:visible;mso-wrap-style:square;mso-width-percent:0;mso-height-percent:0;mso-wrap-distance-left:9pt;mso-wrap-distance-top:0;mso-wrap-distance-right:9pt;mso-wrap-distance-bottom:0;mso-position-horizontal:absolute;mso-position-horizontal-relative:text;mso-position-vertical:absolute;mso-position-vertical-relative:text;mso-width-percent:0;mso-height-percent:0;mso-width-relative:margin;mso-height-relative:margin;v-text-anchor:middle" o:gfxdata="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" adj="17723" fillcolor="#506329 [1638]" stroked="f">
                 <v:fill color2="#93b64c [3014]" rotate="t" angle="180" colors="0 #769535;52429f #9bc348;1 #9cc746" focus="100%" type="gradient">
                   <o:fill v:ext="view" type="gradientUnscaled"/>
                 </v:fill>
@@ -1449,10 +1294,7 @@
         <w:t>:</w:t>
       </w:r>
       <w:r>
-        <w:t xml:space="preserve"> </w:t>
-      </w:r>
-      <w:r>
-        <w:t xml:space="preserve">Wenn sie </w:t>
+        <w:t xml:space="preserve"> Wenn sie </w:t>
       </w:r>
       <w:r>
         <w:t xml:space="preserve">zuvor </w:t>
@@ -1470,7 +1312,7 @@
         <mc:AlternateContent>
           <mc:Choice Requires="wps">
             <w:drawing>
-              <wp:anchor distT="0" distB="0" distL="114300" distR="114300" simplePos="0" relativeHeight="251660288" behindDoc="0" locked="0" layoutInCell="1" allowOverlap="1" wp14:anchorId="7D6200C8" wp14:editId="33C4FC62">
+              <wp:anchor distT="0" distB="0" distL="114300" distR="114300" simplePos="0" relativeHeight="251660800" behindDoc="0" locked="0" layoutInCell="1" allowOverlap="1" wp14:anchorId="7D6200C8" wp14:editId="33C4FC62">
                 <wp:simplePos x="0" y="0"/>
                 <wp:positionH relativeFrom="column">
                   <wp:posOffset>4901565</wp:posOffset>
@@ -1530,7 +1372,7 @@
           </mc:Choice>
           <mc:Fallback>
             <w:pict>
-              <v:shape w14:anchorId="7E9FAFD4" id="Pfeil: nach unten 110" o:spid="_x0000_s1026" type="#_x0000_t67" style="position:absolute;margin-left:385.95pt;margin-top:75.8pt;width:16.6pt;height:46.25pt;rotation:-9674146fd;z-index:251660288;visibility:visible;mso-wrap-style:square;mso-width-percent:0;mso-height-percent:0;mso-wrap-distance-left:9pt;mso-wrap-distance-top:0;mso-wrap-distance-right:9pt;mso-wrap-distance-bottom:0;mso-position-horizontal:absolute;mso-position-horizontal-relative:text;mso-position-vertical:absolute;mso-position-vertical-relative:text;mso-width-percent:0;mso-height-percent:0;mso-width-relative:margin;mso-height-relative:margin;v-text-anchor:middle" o:gfxdata="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" adj="17723" fillcolor="#506329 [1638]" stroked="f">
+              <v:shape w14:anchorId="0C81A4FF" id="Pfeil: nach unten 110" o:spid="_x0000_s1026" type="#_x0000_t67" style="position:absolute;margin-left:385.95pt;margin-top:75.8pt;width:16.6pt;height:46.25pt;rotation:-9674146fd;z-index:251660800;visibility:visible;mso-wrap-style:square;mso-width-percent:0;mso-height-percent:0;mso-wrap-distance-left:9pt;mso-wrap-distance-top:0;mso-wrap-distance-right:9pt;mso-wrap-distance-bottom:0;mso-position-horizontal:absolute;mso-position-horizontal-relative:text;mso-position-vertical:absolute;mso-position-vertical-relative:text;mso-width-percent:0;mso-height-percent:0;mso-width-relative:margin;mso-height-relative:margin;v-text-anchor:middle" o:gfxdata="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" adj="17723" fillcolor="#506329 [1638]" stroked="f">
                 <v:fill color2="#93b64c [3014]" rotate="t" angle="180" colors="0 #769535;52429f #9bc348;1 #9cc746" focus="100%" type="gradient">
                   <o:fill v:ext="view" type="gradientUnscaled"/>
                 </v:fill>
@@ -1547,7 +1389,7 @@
         <mc:AlternateContent>
           <mc:Choice Requires="wps">
             <w:drawing>
-              <wp:anchor distT="0" distB="0" distL="114300" distR="114300" simplePos="0" relativeHeight="251678720" behindDoc="0" locked="0" layoutInCell="1" allowOverlap="1" wp14:anchorId="3B459FA4" wp14:editId="790A2D91">
+              <wp:anchor distT="0" distB="0" distL="114300" distR="114300" simplePos="0" relativeHeight="251672064" behindDoc="0" locked="0" layoutInCell="1" allowOverlap="1" wp14:anchorId="3B459FA4" wp14:editId="790A2D91">
                 <wp:simplePos x="0" y="0"/>
                 <wp:positionH relativeFrom="column">
                   <wp:posOffset>1762125</wp:posOffset>
@@ -1607,7 +1449,7 @@
           </mc:Choice>
           <mc:Fallback>
             <w:pict>
-              <v:shape w14:anchorId="56A72C2C" id="Pfeil: nach unten 109" o:spid="_x0000_s1026" type="#_x0000_t67" style="position:absolute;margin-left:138.75pt;margin-top:94.55pt;width:16.6pt;height:46.25pt;rotation:-3537807fd;z-index:251678720;visibility:visible;mso-wrap-style:square;mso-width-percent:0;mso-height-percent:0;mso-wrap-distance-left:9pt;mso-wrap-distance-top:0;mso-wrap-distance-right:9pt;mso-wrap-distance-bottom:0;mso-position-horizontal:absolute;mso-position-horizontal-relative:text;mso-position-vertical:absolute;mso-position-vertical-relative:text;mso-width-percent:0;mso-height-percent:0;mso-width-relative:margin;mso-height-relative:margin;v-text-anchor:middle" o:gfxdata="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" adj="17723" fillcolor="#506329 [1638]" stroked="f">
+              <v:shape w14:anchorId="45C38B5E" id="Pfeil: nach unten 109" o:spid="_x0000_s1026" type="#_x0000_t67" style="position:absolute;margin-left:138.75pt;margin-top:94.55pt;width:16.6pt;height:46.25pt;rotation:-3537807fd;z-index:251672064;visibility:visible;mso-wrap-style:square;mso-width-percent:0;mso-height-percent:0;mso-wrap-distance-left:9pt;mso-wrap-distance-top:0;mso-wrap-distance-right:9pt;mso-wrap-distance-bottom:0;mso-position-horizontal:absolute;mso-position-horizontal-relative:text;mso-position-vertical:absolute;mso-position-vertical-relative:text;mso-width-percent:0;mso-height-percent:0;mso-width-relative:margin;mso-height-relative:margin;v-text-anchor:middle" o:gfxdata="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" adj="17723" fillcolor="#506329 [1638]" stroked="f">
                 <v:fill color2="#93b64c [3014]" rotate="t" angle="180" colors="0 #769535;52429f #9bc348;1 #9cc746" focus="100%" type="gradient">
                   <o:fill v:ext="view" type="gradientUnscaled"/>
                 </v:fill>
@@ -1720,7 +1562,7 @@
         <mc:AlternateContent>
           <mc:Choice Requires="wps">
             <w:drawing>
-              <wp:anchor distT="0" distB="0" distL="114300" distR="114300" simplePos="0" relativeHeight="251661312" behindDoc="0" locked="0" layoutInCell="1" allowOverlap="1" wp14:anchorId="10DC8459" wp14:editId="76CDF94F">
+              <wp:anchor distT="0" distB="0" distL="114300" distR="114300" simplePos="0" relativeHeight="251661824" behindDoc="0" locked="0" layoutInCell="1" allowOverlap="1" wp14:anchorId="10DC8459" wp14:editId="76CDF94F">
                 <wp:simplePos x="0" y="0"/>
                 <wp:positionH relativeFrom="column">
                   <wp:posOffset>1054100</wp:posOffset>
@@ -1780,7 +1622,7 @@
           </mc:Choice>
           <mc:Fallback>
             <w:pict>
-              <v:shape w14:anchorId="6573DE1A" id="Pfeil: nach unten 114" o:spid="_x0000_s1026" type="#_x0000_t67" style="position:absolute;margin-left:83pt;margin-top:53.15pt;width:16.6pt;height:46.25pt;rotation:-1680173fd;z-index:251661312;visibility:visible;mso-wrap-style:square;mso-width-percent:0;mso-height-percent:0;mso-wrap-distance-left:9pt;mso-wrap-distance-top:0;mso-wrap-distance-right:9pt;mso-wrap-distance-bottom:0;mso-position-horizontal:absolute;mso-position-horizontal-relative:text;mso-position-vertical:absolute;mso-position-vertical-relative:text;mso-width-percent:0;mso-height-percent:0;mso-width-relative:margin;mso-height-relative:margin;v-text-anchor:middle" o:gfxdata="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" adj="17723" fillcolor="#506329 [1638]" stroked="f">
+              <v:shape w14:anchorId="33CCDD67" id="Pfeil: nach unten 114" o:spid="_x0000_s1026" type="#_x0000_t67" style="position:absolute;margin-left:83pt;margin-top:53.15pt;width:16.6pt;height:46.25pt;rotation:-1680173fd;z-index:251661824;visibility:visible;mso-wrap-style:square;mso-width-percent:0;mso-height-percent:0;mso-wrap-distance-left:9pt;mso-wrap-distance-top:0;mso-wrap-distance-right:9pt;mso-wrap-distance-bottom:0;mso-position-horizontal:absolute;mso-position-horizontal-relative:text;mso-position-vertical:absolute;mso-position-vertical-relative:text;mso-width-percent:0;mso-height-percent:0;mso-width-relative:margin;mso-height-relative:margin;v-text-anchor:middle" o:gfxdata="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" adj="17723" fillcolor="#506329 [1638]" stroked="f">
                 <v:fill color2="#93b64c [3014]" rotate="t" angle="180" colors="0 #769535;52429f #9bc348;1 #9cc746" focus="100%" type="gradient">
                   <o:fill v:ext="view" type="gradientUnscaled"/>
                 </v:fill>
@@ -1797,7 +1639,7 @@
         <mc:AlternateContent>
           <mc:Choice Requires="wps">
             <w:drawing>
-              <wp:anchor distT="0" distB="0" distL="114300" distR="114300" simplePos="0" relativeHeight="251680768" behindDoc="0" locked="0" layoutInCell="1" allowOverlap="1" wp14:anchorId="14833576" wp14:editId="08A6BAB9">
+              <wp:anchor distT="0" distB="0" distL="114300" distR="114300" simplePos="0" relativeHeight="251673088" behindDoc="0" locked="0" layoutInCell="1" allowOverlap="1" wp14:anchorId="14833576" wp14:editId="08A6BAB9">
                 <wp:simplePos x="0" y="0"/>
                 <wp:positionH relativeFrom="column">
                   <wp:posOffset>2894966</wp:posOffset>
@@ -1857,7 +1699,7 @@
           </mc:Choice>
           <mc:Fallback>
             <w:pict>
-              <v:shape w14:anchorId="76FE59DD" id="Pfeil: nach unten 113" o:spid="_x0000_s1026" type="#_x0000_t67" style="position:absolute;margin-left:227.95pt;margin-top:94.3pt;width:16.6pt;height:46.25pt;rotation:2144832fd;z-index:251680768;visibility:visible;mso-wrap-style:square;mso-width-percent:0;mso-height-percent:0;mso-wrap-distance-left:9pt;mso-wrap-distance-top:0;mso-wrap-distance-right:9pt;mso-wrap-distance-bottom:0;mso-position-horizontal:absolute;mso-position-horizontal-relative:text;mso-position-vertical:absolute;mso-position-vertical-relative:text;mso-width-percent:0;mso-height-percent:0;mso-width-relative:margin;mso-height-relative:margin;v-text-anchor:middle" o:gfxdata="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" adj="17723" fillcolor="#506329 [1638]" stroked="f">
+              <v:shape w14:anchorId="1FD740EE" id="Pfeil: nach unten 113" o:spid="_x0000_s1026" type="#_x0000_t67" style="position:absolute;margin-left:227.95pt;margin-top:94.3pt;width:16.6pt;height:46.25pt;rotation:2144832fd;z-index:251673088;visibility:visible;mso-wrap-style:square;mso-width-percent:0;mso-height-percent:0;mso-wrap-distance-left:9pt;mso-wrap-distance-top:0;mso-wrap-distance-right:9pt;mso-wrap-distance-bottom:0;mso-position-horizontal:absolute;mso-position-horizontal-relative:text;mso-position-vertical:absolute;mso-position-vertical-relative:text;mso-width-percent:0;mso-height-percent:0;mso-width-relative:margin;mso-height-relative:margin;v-text-anchor:middle" o:gfxdata="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" adj="17723" fillcolor="#506329 [1638]" stroked="f">
                 <v:fill color2="#93b64c [3014]" rotate="t" angle="180" colors="0 #769535;52429f #9bc348;1 #9cc746" focus="100%" type="gradient">
                   <o:fill v:ext="view" type="gradientUnscaled"/>
                 </v:fill>
@@ -1954,7 +1796,7 @@
         <mc:AlternateContent>
           <mc:Choice Requires="wps">
             <w:drawing>
-              <wp:anchor distT="0" distB="0" distL="114300" distR="114300" simplePos="0" relativeHeight="251681792" behindDoc="0" locked="0" layoutInCell="1" allowOverlap="1" wp14:anchorId="4A415493" wp14:editId="47566E4F">
+              <wp:anchor distT="0" distB="0" distL="114300" distR="114300" simplePos="0" relativeHeight="251674112" behindDoc="0" locked="0" layoutInCell="1" allowOverlap="1" wp14:anchorId="4A415493" wp14:editId="47566E4F">
                 <wp:simplePos x="0" y="0"/>
                 <wp:positionH relativeFrom="column">
                   <wp:posOffset>342900</wp:posOffset>
@@ -2014,7 +1856,7 @@
           </mc:Choice>
           <mc:Fallback>
             <w:pict>
-              <v:shape w14:anchorId="2D6F0B25" id="Pfeil: nach unten 117" o:spid="_x0000_s1026" type="#_x0000_t67" style="position:absolute;margin-left:27pt;margin-top:19.55pt;width:16.6pt;height:46.25pt;rotation:2663871fd;z-index:251681792;visibility:visible;mso-wrap-style:square;mso-width-percent:0;mso-height-percent:0;mso-wrap-distance-left:9pt;mso-wrap-distance-top:0;mso-wrap-distance-right:9pt;mso-wrap-distance-bottom:0;mso-position-horizontal:absolute;mso-position-horizontal-relative:text;mso-position-vertical:absolute;mso-position-vertical-relative:text;mso-width-percent:0;mso-height-percent:0;mso-width-relative:margin;mso-height-relative:margin;v-text-anchor:middle" o:gfxdata="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" adj="17723" fillcolor="#506329 [1638]" stroked="f">
+              <v:shape w14:anchorId="751289F5" id="Pfeil: nach unten 117" o:spid="_x0000_s1026" type="#_x0000_t67" style="position:absolute;margin-left:27pt;margin-top:19.55pt;width:16.6pt;height:46.25pt;rotation:2663871fd;z-index:251674112;visibility:visible;mso-wrap-style:square;mso-width-percent:0;mso-height-percent:0;mso-wrap-distance-left:9pt;mso-wrap-distance-top:0;mso-wrap-distance-right:9pt;mso-wrap-distance-bottom:0;mso-position-horizontal:absolute;mso-position-horizontal-relative:text;mso-position-vertical:absolute;mso-position-vertical-relative:text;mso-width-percent:0;mso-height-percent:0;mso-width-relative:margin;mso-height-relative:margin;v-text-anchor:middle" o:gfxdata="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" adj="17723" fillcolor="#506329 [1638]" stroked="f">
                 <v:fill color2="#93b64c [3014]" rotate="t" angle="180" colors="0 #769535;52429f #9bc348;1 #9cc746" focus="100%" type="gradient">
                   <o:fill v:ext="view" type="gradientUnscaled"/>
                 </v:fill>
@@ -2136,7 +1978,7 @@
         <mc:AlternateContent>
           <mc:Choice Requires="wps">
             <w:drawing>
-              <wp:anchor distT="0" distB="0" distL="114300" distR="114300" simplePos="0" relativeHeight="251662336" behindDoc="0" locked="0" layoutInCell="1" allowOverlap="1" wp14:anchorId="1C582B80" wp14:editId="7D898A6A">
+              <wp:anchor distT="0" distB="0" distL="114300" distR="114300" simplePos="0" relativeHeight="251663872" behindDoc="0" locked="0" layoutInCell="1" allowOverlap="1" wp14:anchorId="1C582B80" wp14:editId="7D898A6A">
                 <wp:simplePos x="0" y="0"/>
                 <wp:positionH relativeFrom="column">
                   <wp:posOffset>1492250</wp:posOffset>
@@ -2196,7 +2038,7 @@
           </mc:Choice>
           <mc:Fallback>
             <w:pict>
-              <v:shape w14:anchorId="53AB62C6" id="Pfeil: nach unten 120" o:spid="_x0000_s1026" type="#_x0000_t67" style="position:absolute;margin-left:117.5pt;margin-top:103.5pt;width:16.6pt;height:46.25pt;rotation:-1346858fd;z-index:251662336;visibility:visible;mso-wrap-style:square;mso-width-percent:0;mso-height-percent:0;mso-wrap-distance-left:9pt;mso-wrap-distance-top:0;mso-wrap-distance-right:9pt;mso-wrap-distance-bottom:0;mso-position-horizontal:absolute;mso-position-horizontal-relative:text;mso-position-vertical:absolute;mso-position-vertical-relative:text;mso-width-percent:0;mso-height-percent:0;mso-width-relative:margin;mso-height-relative:margin;v-text-anchor:middle" o:gfxdata="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" adj="17723" fillcolor="#506329 [1638]" stroked="f">
+              <v:shape w14:anchorId="38FB3030" id="Pfeil: nach unten 120" o:spid="_x0000_s1026" type="#_x0000_t67" style="position:absolute;margin-left:117.5pt;margin-top:103.5pt;width:16.6pt;height:46.25pt;rotation:-1346858fd;z-index:251663872;visibility:visible;mso-wrap-style:square;mso-width-percent:0;mso-height-percent:0;mso-wrap-distance-left:9pt;mso-wrap-distance-top:0;mso-wrap-distance-right:9pt;mso-wrap-distance-bottom:0;mso-position-horizontal:absolute;mso-position-horizontal-relative:text;mso-position-vertical:absolute;mso-position-vertical-relative:text;mso-width-percent:0;mso-height-percent:0;mso-width-relative:margin;mso-height-relative:margin;v-text-anchor:middle" o:gfxdata="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" adj="17723" fillcolor="#506329 [1638]" stroked="f">
                 <v:fill color2="#93b64c [3014]" rotate="t" angle="180" colors="0 #769535;52429f #9bc348;1 #9cc746" focus="100%" type="gradient">
                   <o:fill v:ext="view" type="gradientUnscaled"/>
                 </v:fill>
@@ -2213,7 +2055,7 @@
         <mc:AlternateContent>
           <mc:Choice Requires="wps">
             <w:drawing>
-              <wp:anchor distT="0" distB="0" distL="114300" distR="114300" simplePos="0" relativeHeight="251683840" behindDoc="0" locked="0" layoutInCell="1" allowOverlap="1" wp14:anchorId="2E3354D1" wp14:editId="02499D43">
+              <wp:anchor distT="0" distB="0" distL="114300" distR="114300" simplePos="0" relativeHeight="251675136" behindDoc="0" locked="0" layoutInCell="1" allowOverlap="1" wp14:anchorId="2E3354D1" wp14:editId="02499D43">
                 <wp:simplePos x="0" y="0"/>
                 <wp:positionH relativeFrom="column">
                   <wp:posOffset>476250</wp:posOffset>
@@ -2273,7 +2115,7 @@
           </mc:Choice>
           <mc:Fallback>
             <w:pict>
-              <v:shape w14:anchorId="1F296A4C" id="Pfeil: nach unten 119" o:spid="_x0000_s1026" type="#_x0000_t67" style="position:absolute;margin-left:37.5pt;margin-top:53.3pt;width:16.6pt;height:46.25pt;rotation:2663871fd;z-index:251683840;visibility:visible;mso-wrap-style:square;mso-width-percent:0;mso-height-percent:0;mso-wrap-distance-left:9pt;mso-wrap-distance-top:0;mso-wrap-distance-right:9pt;mso-wrap-distance-bottom:0;mso-position-horizontal:absolute;mso-position-horizontal-relative:text;mso-position-vertical:absolute;mso-position-vertical-relative:text;mso-width-percent:0;mso-height-percent:0;mso-width-relative:margin;mso-height-relative:margin;v-text-anchor:middle" o:gfxdata="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" adj="17723" fillcolor="#506329 [1638]" stroked="f">
+              <v:shape w14:anchorId="4971FD14" id="Pfeil: nach unten 119" o:spid="_x0000_s1026" type="#_x0000_t67" style="position:absolute;margin-left:37.5pt;margin-top:53.3pt;width:16.6pt;height:46.25pt;rotation:2663871fd;z-index:251675136;visibility:visible;mso-wrap-style:square;mso-width-percent:0;mso-height-percent:0;mso-wrap-distance-left:9pt;mso-wrap-distance-top:0;mso-wrap-distance-right:9pt;mso-wrap-distance-bottom:0;mso-position-horizontal:absolute;mso-position-horizontal-relative:text;mso-position-vertical:absolute;mso-position-vertical-relative:text;mso-width-percent:0;mso-height-percent:0;mso-width-relative:margin;mso-height-relative:margin;v-text-anchor:middle" o:gfxdata="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" adj="17723" fillcolor="#506329 [1638]" stroked="f">
                 <v:fill color2="#93b64c [3014]" rotate="t" angle="180" colors="0 #769535;52429f #9bc348;1 #9cc746" focus="100%" type="gradient">
                   <o:fill v:ext="view" type="gradientUnscaled"/>
                 </v:fill>
@@ -2502,10 +2344,7 @@
         <w:t>Löschen von Musiktiteln und Noten</w:t>
       </w:r>
       <w:r>
-        <w:t>“</w:t>
-      </w:r>
-      <w:r>
-        <w:t>)</w:t>
+        <w:t>“)</w:t>
       </w:r>
     </w:p>
     <w:p>
@@ -2513,22 +2352,13 @@
         <w:t xml:space="preserve">Zum Hinzufügen neuer Noten kicken sie auf das Plus-Symbol neben den bestehenden Noten. </w:t>
       </w:r>
       <w:r>
-        <w:t xml:space="preserve">Sie wechseln dann in die ihnen bereits bekannte Ansicht zum Noten hinzufügen. </w:t>
-      </w:r>
-      <w:r>
-        <w:t>(siehe „</w:t>
+        <w:t>Sie wechseln dann in die ihnen bereits bekannte Ansicht zum Noten hinzufügen. (siehe „</w:t>
       </w:r>
       <w:r>
         <w:t>Anlegen eines neuen Titels/Noten</w:t>
       </w:r>
       <w:r>
-        <w:t>“</w:t>
-      </w:r>
-      <w:r>
-        <w:t xml:space="preserve"> -&gt; Schritt 4</w:t>
-      </w:r>
-      <w:r>
-        <w:t>)</w:t>
+        <w:t>“ -&gt; Schritt 4)</w:t>
       </w:r>
     </w:p>
     <w:p>
@@ -2583,7 +2413,7 @@
         <mc:AlternateContent>
           <mc:Choice Requires="wps">
             <w:drawing>
-              <wp:anchor distT="0" distB="0" distL="114300" distR="114300" simplePos="0" relativeHeight="251652096" behindDoc="0" locked="0" layoutInCell="1" allowOverlap="1" wp14:anchorId="50F1ED29" wp14:editId="6C242A9D">
+              <wp:anchor distT="0" distB="0" distL="114300" distR="114300" simplePos="0" relativeHeight="251653632" behindDoc="0" locked="0" layoutInCell="1" allowOverlap="1" wp14:anchorId="50F1ED29" wp14:editId="6C242A9D">
                 <wp:simplePos x="0" y="0"/>
                 <wp:positionH relativeFrom="column">
                   <wp:posOffset>2558733</wp:posOffset>
@@ -2643,7 +2473,7 @@
           </mc:Choice>
           <mc:Fallback>
             <w:pict>
-              <v:shape w14:anchorId="3AF99832" id="Pfeil: nach unten 124" o:spid="_x0000_s1026" type="#_x0000_t67" style="position:absolute;margin-left:201.5pt;margin-top:238.6pt;width:16.6pt;height:46.25pt;rotation:90;z-index:251652096;visibility:visible;mso-wrap-style:square;mso-width-percent:0;mso-height-percent:0;mso-wrap-distance-left:9pt;mso-wrap-distance-top:0;mso-wrap-distance-right:9pt;mso-wrap-distance-bottom:0;mso-position-horizontal:absolute;mso-position-horizontal-relative:text;mso-position-vertical:absolute;mso-position-vertical-relative:text;mso-width-percent:0;mso-height-percent:0;mso-width-relative:margin;mso-height-relative:margin;v-text-anchor:middle" o:gfxdata="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" adj="17723" fillcolor="#506329 [1638]" stroked="f">
+              <v:shape w14:anchorId="040ED395" id="Pfeil: nach unten 124" o:spid="_x0000_s1026" type="#_x0000_t67" style="position:absolute;margin-left:201.5pt;margin-top:238.6pt;width:16.6pt;height:46.25pt;rotation:90;z-index:251653632;visibility:visible;mso-wrap-style:square;mso-width-percent:0;mso-height-percent:0;mso-wrap-distance-left:9pt;mso-wrap-distance-top:0;mso-wrap-distance-right:9pt;mso-wrap-distance-bottom:0;mso-position-horizontal:absolute;mso-position-horizontal-relative:text;mso-position-vertical:absolute;mso-position-vertical-relative:text;mso-width-percent:0;mso-height-percent:0;mso-width-relative:margin;mso-height-relative:margin;v-text-anchor:middle" o:gfxdata="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" adj="17723" fillcolor="#506329 [1638]" stroked="f">
                 <v:fill color2="#93b64c [3014]" rotate="t" angle="180" colors="0 #769535;52429f #9bc348;1 #9cc746" focus="100%" type="gradient">
                   <o:fill v:ext="view" type="gradientUnscaled"/>
                 </v:fill>
@@ -2660,7 +2490,7 @@
         <mc:AlternateContent>
           <mc:Choice Requires="wps">
             <w:drawing>
-              <wp:anchor distT="0" distB="0" distL="114300" distR="114300" simplePos="0" relativeHeight="251659264" behindDoc="0" locked="0" layoutInCell="1" allowOverlap="1" wp14:anchorId="59D54207" wp14:editId="6552F79C">
+              <wp:anchor distT="0" distB="0" distL="114300" distR="114300" simplePos="0" relativeHeight="251659776" behindDoc="0" locked="0" layoutInCell="1" allowOverlap="1" wp14:anchorId="59D54207" wp14:editId="6552F79C">
                 <wp:simplePos x="0" y="0"/>
                 <wp:positionH relativeFrom="column">
                   <wp:posOffset>787402</wp:posOffset>
@@ -2720,7 +2550,7 @@
           </mc:Choice>
           <mc:Fallback>
             <w:pict>
-              <v:shape w14:anchorId="5323F546" id="Pfeil: nach unten 123" o:spid="_x0000_s1026" type="#_x0000_t67" style="position:absolute;margin-left:62pt;margin-top:177.65pt;width:16.6pt;height:46.25pt;rotation:1403548fd;z-index:251659264;visibility:visible;mso-wrap-style:square;mso-width-percent:0;mso-height-percent:0;mso-wrap-distance-left:9pt;mso-wrap-distance-top:0;mso-wrap-distance-right:9pt;mso-wrap-distance-bottom:0;mso-position-horizontal:absolute;mso-position-horizontal-relative:text;mso-position-vertical:absolute;mso-position-vertical-relative:text;mso-width-percent:0;mso-height-percent:0;mso-width-relative:margin;mso-height-relative:margin;v-text-anchor:middle" o:gfxdata="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" adj="17723" fillcolor="#506329 [1638]" stroked="f">
+              <v:shape w14:anchorId="28AC6404" id="Pfeil: nach unten 123" o:spid="_x0000_s1026" type="#_x0000_t67" style="position:absolute;margin-left:62pt;margin-top:177.65pt;width:16.6pt;height:46.25pt;rotation:1403548fd;z-index:251659776;visibility:visible;mso-wrap-style:square;mso-width-percent:0;mso-height-percent:0;mso-wrap-distance-left:9pt;mso-wrap-distance-top:0;mso-wrap-distance-right:9pt;mso-wrap-distance-bottom:0;mso-position-horizontal:absolute;mso-position-horizontal-relative:text;mso-position-vertical:absolute;mso-position-vertical-relative:text;mso-width-percent:0;mso-height-percent:0;mso-width-relative:margin;mso-height-relative:margin;v-text-anchor:middle" o:gfxdata="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" adj="17723" fillcolor="#506329 [1638]" stroked="f">
                 <v:fill color2="#93b64c [3014]" rotate="t" angle="180" colors="0 #769535;52429f #9bc348;1 #9cc746" focus="100%" type="gradient">
                   <o:fill v:ext="view" type="gradientUnscaled"/>
                 </v:fill>
@@ -2737,7 +2567,7 @@
         <mc:AlternateContent>
           <mc:Choice Requires="wps">
             <w:drawing>
-              <wp:anchor distT="0" distB="0" distL="114300" distR="114300" simplePos="0" relativeHeight="251688960" behindDoc="0" locked="0" layoutInCell="1" allowOverlap="1" wp14:anchorId="13EC55A2" wp14:editId="6C9DF57A">
+              <wp:anchor distT="0" distB="0" distL="114300" distR="114300" simplePos="0" relativeHeight="251676160" behindDoc="0" locked="0" layoutInCell="1" allowOverlap="1" wp14:anchorId="13EC55A2" wp14:editId="6C9DF57A">
                 <wp:simplePos x="0" y="0"/>
                 <wp:positionH relativeFrom="column">
                   <wp:posOffset>4857115</wp:posOffset>
@@ -2797,7 +2627,7 @@
           </mc:Choice>
           <mc:Fallback>
             <w:pict>
-              <v:shape w14:anchorId="02A3994E" id="Pfeil: nach unten 122" o:spid="_x0000_s1026" type="#_x0000_t67" style="position:absolute;margin-left:382.45pt;margin-top:72.8pt;width:16.6pt;height:46.25pt;rotation:-9386166fd;z-index:251688960;visibility:visible;mso-wrap-style:square;mso-width-percent:0;mso-height-percent:0;mso-wrap-distance-left:9pt;mso-wrap-distance-top:0;mso-wrap-distance-right:9pt;mso-wrap-distance-bottom:0;mso-position-horizontal:absolute;mso-position-horizontal-relative:text;mso-position-vertical:absolute;mso-position-vertical-relative:text;mso-width-percent:0;mso-height-percent:0;mso-width-relative:margin;mso-height-relative:margin;v-text-anchor:middle" o:gfxdata="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" adj="17723" fillcolor="#506329 [1638]" stroked="f">
+              <v:shape w14:anchorId="31257860" id="Pfeil: nach unten 122" o:spid="_x0000_s1026" type="#_x0000_t67" style="position:absolute;margin-left:382.45pt;margin-top:72.8pt;width:16.6pt;height:46.25pt;rotation:-9386166fd;z-index:251676160;visibility:visible;mso-wrap-style:square;mso-width-percent:0;mso-height-percent:0;mso-wrap-distance-left:9pt;mso-wrap-distance-top:0;mso-wrap-distance-right:9pt;mso-wrap-distance-bottom:0;mso-position-horizontal:absolute;mso-position-horizontal-relative:text;mso-position-vertical:absolute;mso-position-vertical-relative:text;mso-width-percent:0;mso-height-percent:0;mso-width-relative:margin;mso-height-relative:margin;v-text-anchor:middle" o:gfxdata="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" adj="17723" fillcolor="#506329 [1638]" stroked="f">
                 <v:fill color2="#93b64c [3014]" rotate="t" angle="180" colors="0 #769535;52429f #9bc348;1 #9cc746" focus="100%" type="gradient">
                   <o:fill v:ext="view" type="gradientUnscaled"/>
                 </v:fill>
@@ -2906,7 +2736,7 @@
         <mc:AlternateContent>
           <mc:Choice Requires="wps">
             <w:drawing>
-              <wp:anchor distT="0" distB="0" distL="114300" distR="114300" simplePos="0" relativeHeight="251691008" behindDoc="0" locked="0" layoutInCell="1" allowOverlap="1" wp14:anchorId="1920DDAF" wp14:editId="1CE5384D">
+              <wp:anchor distT="0" distB="0" distL="114300" distR="114300" simplePos="0" relativeHeight="251677184" behindDoc="0" locked="0" layoutInCell="1" allowOverlap="1" wp14:anchorId="1920DDAF" wp14:editId="1CE5384D">
                 <wp:simplePos x="0" y="0"/>
                 <wp:positionH relativeFrom="column">
                   <wp:posOffset>1292225</wp:posOffset>
@@ -2966,7 +2796,7 @@
           </mc:Choice>
           <mc:Fallback>
             <w:pict>
-              <v:shape w14:anchorId="0D5D9267" id="Pfeil: nach unten 126" o:spid="_x0000_s1026" type="#_x0000_t67" style="position:absolute;margin-left:101.75pt;margin-top:203.85pt;width:16.6pt;height:46.25pt;rotation:1396133fd;z-index:251691008;visibility:visible;mso-wrap-style:square;mso-width-percent:0;mso-height-percent:0;mso-wrap-distance-left:9pt;mso-wrap-distance-top:0;mso-wrap-distance-right:9pt;mso-wrap-distance-bottom:0;mso-position-horizontal:absolute;mso-position-horizontal-relative:text;mso-position-vertical:absolute;mso-position-vertical-relative:text;mso-width-percent:0;mso-height-percent:0;mso-width-relative:margin;mso-height-relative:margin;v-text-anchor:middle" o:gfxdata="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" adj="17723" fillcolor="#506329 [1638]" stroked="f">
+              <v:shape w14:anchorId="660626BD" id="Pfeil: nach unten 126" o:spid="_x0000_s1026" type="#_x0000_t67" style="position:absolute;margin-left:101.75pt;margin-top:203.85pt;width:16.6pt;height:46.25pt;rotation:1396133fd;z-index:251677184;visibility:visible;mso-wrap-style:square;mso-width-percent:0;mso-height-percent:0;mso-wrap-distance-left:9pt;mso-wrap-distance-top:0;mso-wrap-distance-right:9pt;mso-wrap-distance-bottom:0;mso-position-horizontal:absolute;mso-position-horizontal-relative:text;mso-position-vertical:absolute;mso-position-vertical-relative:text;mso-width-percent:0;mso-height-percent:0;mso-width-relative:margin;mso-height-relative:margin;v-text-anchor:middle" o:gfxdata="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" adj="17723" fillcolor="#506329 [1638]" stroked="f">
                 <v:fill color2="#93b64c [3014]" rotate="t" angle="180" colors="0 #769535;52429f #9bc348;1 #9cc746" focus="100%" type="gradient">
                   <o:fill v:ext="view" type="gradientUnscaled"/>
                 </v:fill>
@@ -3051,7 +2881,7 @@
         <mc:AlternateContent>
           <mc:Choice Requires="wps">
             <w:drawing>
-              <wp:anchor distT="0" distB="0" distL="114300" distR="114300" simplePos="0" relativeHeight="251661312" behindDoc="0" locked="0" layoutInCell="1" allowOverlap="1" wp14:anchorId="1E2268EA" wp14:editId="291F94BA">
+              <wp:anchor distT="0" distB="0" distL="114300" distR="114300" simplePos="0" relativeHeight="251662848" behindDoc="0" locked="0" layoutInCell="1" allowOverlap="1" wp14:anchorId="1E2268EA" wp14:editId="291F94BA">
                 <wp:simplePos x="0" y="0"/>
                 <wp:positionH relativeFrom="column">
                   <wp:posOffset>4622800</wp:posOffset>
@@ -3111,7 +2941,7 @@
           </mc:Choice>
           <mc:Fallback>
             <w:pict>
-              <v:shape w14:anchorId="1A90E9A4" id="Pfeil: nach unten 130" o:spid="_x0000_s1026" type="#_x0000_t67" style="position:absolute;margin-left:364pt;margin-top:17.35pt;width:16.6pt;height:46.25pt;rotation:-2256295fd;z-index:251661312;visibility:visible;mso-wrap-style:square;mso-width-percent:0;mso-height-percent:0;mso-wrap-distance-left:9pt;mso-wrap-distance-top:0;mso-wrap-distance-right:9pt;mso-wrap-distance-bottom:0;mso-position-horizontal:absolute;mso-position-horizontal-relative:text;mso-position-vertical:absolute;mso-position-vertical-relative:text;mso-width-percent:0;mso-height-percent:0;mso-width-relative:margin;mso-height-relative:margin;v-text-anchor:middle" o:gfxdata="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" adj="17723" fillcolor="#506329 [1638]" stroked="f">
+              <v:shape w14:anchorId="7A1EE073" id="Pfeil: nach unten 130" o:spid="_x0000_s1026" type="#_x0000_t67" style="position:absolute;margin-left:364pt;margin-top:17.35pt;width:16.6pt;height:46.25pt;rotation:-2256295fd;z-index:251662848;visibility:visible;mso-wrap-style:square;mso-width-percent:0;mso-height-percent:0;mso-wrap-distance-left:9pt;mso-wrap-distance-top:0;mso-wrap-distance-right:9pt;mso-wrap-distance-bottom:0;mso-position-horizontal:absolute;mso-position-horizontal-relative:text;mso-position-vertical:absolute;mso-position-vertical-relative:text;mso-width-percent:0;mso-height-percent:0;mso-width-relative:margin;mso-height-relative:margin;v-text-anchor:middle" o:gfxdata="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" adj="17723" fillcolor="#506329 [1638]" stroked="f">
                 <v:fill color2="#93b64c [3014]" rotate="t" angle="180" colors="0 #769535;52429f #9bc348;1 #9cc746" focus="100%" type="gradient">
                   <o:fill v:ext="view" type="gradientUnscaled"/>
                 </v:fill>
@@ -3128,7 +2958,7 @@
         <mc:AlternateContent>
           <mc:Choice Requires="wps">
             <w:drawing>
-              <wp:anchor distT="0" distB="0" distL="114300" distR="114300" simplePos="0" relativeHeight="251664384" behindDoc="0" locked="0" layoutInCell="1" allowOverlap="1" wp14:anchorId="3B99747E" wp14:editId="0916E636">
+              <wp:anchor distT="0" distB="0" distL="114300" distR="114300" simplePos="0" relativeHeight="251665920" behindDoc="0" locked="0" layoutInCell="1" allowOverlap="1" wp14:anchorId="3B99747E" wp14:editId="0916E636">
                 <wp:simplePos x="0" y="0"/>
                 <wp:positionH relativeFrom="column">
                   <wp:posOffset>4530409</wp:posOffset>
@@ -3188,7 +3018,7 @@
           </mc:Choice>
           <mc:Fallback>
             <w:pict>
-              <v:shape w14:anchorId="541D78E2" id="Pfeil: nach unten 129" o:spid="_x0000_s1026" type="#_x0000_t67" style="position:absolute;margin-left:356.75pt;margin-top:82pt;width:16.6pt;height:46.25pt;rotation:-90;z-index:251664384;visibility:visible;mso-wrap-style:square;mso-width-percent:0;mso-height-percent:0;mso-wrap-distance-left:9pt;mso-wrap-distance-top:0;mso-wrap-distance-right:9pt;mso-wrap-distance-bottom:0;mso-position-horizontal:absolute;mso-position-horizontal-relative:text;mso-position-vertical:absolute;mso-position-vertical-relative:text;mso-width-percent:0;mso-height-percent:0;mso-width-relative:margin;mso-height-relative:margin;v-text-anchor:middle" o:gfxdata="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" adj="17723" fillcolor="#506329 [1638]" stroked="f">
+              <v:shape w14:anchorId="11CC6EC6" id="Pfeil: nach unten 129" o:spid="_x0000_s1026" type="#_x0000_t67" style="position:absolute;margin-left:356.75pt;margin-top:82pt;width:16.6pt;height:46.25pt;rotation:-90;z-index:251665920;visibility:visible;mso-wrap-style:square;mso-width-percent:0;mso-height-percent:0;mso-wrap-distance-left:9pt;mso-wrap-distance-top:0;mso-wrap-distance-right:9pt;mso-wrap-distance-bottom:0;mso-position-horizontal:absolute;mso-position-horizontal-relative:text;mso-position-vertical:absolute;mso-position-vertical-relative:text;mso-width-percent:0;mso-height-percent:0;mso-width-relative:margin;mso-height-relative:margin;v-text-anchor:middle" o:gfxdata="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" adj="17723" fillcolor="#506329 [1638]" stroked="f">
                 <v:fill color2="#93b64c [3014]" rotate="t" angle="180" colors="0 #769535;52429f #9bc348;1 #9cc746" focus="100%" type="gradient">
                   <o:fill v:ext="view" type="gradientUnscaled"/>
                 </v:fill>
@@ -3252,13 +3082,8 @@
         <w:t>Wollen sie nun einen kompletten Musiktitel</w:t>
       </w:r>
       <w:r>
-        <w:t xml:space="preserve"> </w:t>
-      </w:r>
-      <w:r>
-        <w:t>(</w:t>
-      </w:r>
-      <w:bookmarkStart w:id="5" w:name="_GoBack"/>
-      <w:bookmarkEnd w:id="5"/>
+        <w:t xml:space="preserve"> (</w:t>
+      </w:r>
       <w:r>
         <w:rPr>
           <w:b/>
@@ -3306,7 +3131,7 @@
         <mc:AlternateContent>
           <mc:Choice Requires="wps">
             <w:drawing>
-              <wp:anchor distT="0" distB="0" distL="114300" distR="114300" simplePos="0" relativeHeight="251675648" behindDoc="0" locked="0" layoutInCell="1" allowOverlap="1" wp14:anchorId="7F77DD7A" wp14:editId="34789186">
+              <wp:anchor distT="0" distB="0" distL="114300" distR="114300" simplePos="0" relativeHeight="251671040" behindDoc="0" locked="0" layoutInCell="1" allowOverlap="1" wp14:anchorId="7F77DD7A" wp14:editId="34789186">
                 <wp:simplePos x="0" y="0"/>
                 <wp:positionH relativeFrom="column">
                   <wp:posOffset>4492308</wp:posOffset>
@@ -3366,7 +3191,7 @@
           </mc:Choice>
           <mc:Fallback>
             <w:pict>
-              <v:shape w14:anchorId="2FAB8423" id="Pfeil: nach unten 133" o:spid="_x0000_s1026" type="#_x0000_t67" style="position:absolute;margin-left:353.75pt;margin-top:24.6pt;width:16.6pt;height:46.25pt;rotation:-3705546fd;z-index:251675648;visibility:visible;mso-wrap-style:square;mso-width-percent:0;mso-height-percent:0;mso-wrap-distance-left:9pt;mso-wrap-distance-top:0;mso-wrap-distance-right:9pt;mso-wrap-distance-bottom:0;mso-position-horizontal:absolute;mso-position-horizontal-relative:text;mso-position-vertical:absolute;mso-position-vertical-relative:text;mso-width-percent:0;mso-height-percent:0;mso-width-relative:margin;mso-height-relative:margin;v-text-anchor:middle" o:gfxdata="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" adj="17723" fillcolor="#506329 [1638]" stroked="f">
+              <v:shape w14:anchorId="30211B2E" id="Pfeil: nach unten 133" o:spid="_x0000_s1026" type="#_x0000_t67" style="position:absolute;margin-left:353.75pt;margin-top:24.6pt;width:16.6pt;height:46.25pt;rotation:-3705546fd;z-index:251671040;visibility:visible;mso-wrap-style:square;mso-width-percent:0;mso-height-percent:0;mso-wrap-distance-left:9pt;mso-wrap-distance-top:0;mso-wrap-distance-right:9pt;mso-wrap-distance-bottom:0;mso-position-horizontal:absolute;mso-position-horizontal-relative:text;mso-position-vertical:absolute;mso-position-vertical-relative:text;mso-width-percent:0;mso-height-percent:0;mso-width-relative:margin;mso-height-relative:margin;v-text-anchor:middle" o:gfxdata="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" adj="17723" fillcolor="#506329 [1638]" stroked="f">
                 <v:fill color2="#93b64c [3014]" rotate="t" angle="180" colors="0 #769535;52429f #9bc348;1 #9cc746" focus="100%" type="gradient">
                   <o:fill v:ext="view" type="gradientUnscaled"/>
                 </v:fill>
@@ -3383,7 +3208,7 @@
         <mc:AlternateContent>
           <mc:Choice Requires="wps">
             <w:drawing>
-              <wp:anchor distT="0" distB="0" distL="114300" distR="114300" simplePos="0" relativeHeight="251695104" behindDoc="0" locked="0" layoutInCell="1" allowOverlap="1" wp14:anchorId="4308EAA1" wp14:editId="481E0B04">
+              <wp:anchor distT="0" distB="0" distL="114300" distR="114300" simplePos="0" relativeHeight="251678208" behindDoc="0" locked="0" layoutInCell="1" allowOverlap="1" wp14:anchorId="4308EAA1" wp14:editId="481E0B04">
                 <wp:simplePos x="0" y="0"/>
                 <wp:positionH relativeFrom="column">
                   <wp:posOffset>4730433</wp:posOffset>
@@ -3443,7 +3268,7 @@
           </mc:Choice>
           <mc:Fallback>
             <w:pict>
-              <v:shape w14:anchorId="714FAD0C" id="Pfeil: nach unten 132" o:spid="_x0000_s1026" type="#_x0000_t67" style="position:absolute;margin-left:372.5pt;margin-top:127.4pt;width:16.6pt;height:46.25pt;rotation:-3705546fd;z-index:251695104;visibility:visible;mso-wrap-style:square;mso-width-percent:0;mso-height-percent:0;mso-wrap-distance-left:9pt;mso-wrap-distance-top:0;mso-wrap-distance-right:9pt;mso-wrap-distance-bottom:0;mso-position-horizontal:absolute;mso-position-horizontal-relative:text;mso-position-vertical:absolute;mso-position-vertical-relative:text;mso-width-percent:0;mso-height-percent:0;mso-width-relative:margin;mso-height-relative:margin;v-text-anchor:middle" o:gfxdata="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" adj="17723" fillcolor="#506329 [1638]" stroked="f">
+              <v:shape w14:anchorId="0D4F0BA7" id="Pfeil: nach unten 132" o:spid="_x0000_s1026" type="#_x0000_t67" style="position:absolute;margin-left:372.5pt;margin-top:127.4pt;width:16.6pt;height:46.25pt;rotation:-3705546fd;z-index:251678208;visibility:visible;mso-wrap-style:square;mso-width-percent:0;mso-height-percent:0;mso-wrap-distance-left:9pt;mso-wrap-distance-top:0;mso-wrap-distance-right:9pt;mso-wrap-distance-bottom:0;mso-position-horizontal:absolute;mso-position-horizontal-relative:text;mso-position-vertical:absolute;mso-position-vertical-relative:text;mso-width-percent:0;mso-height-percent:0;mso-width-relative:margin;mso-height-relative:margin;v-text-anchor:middle" o:gfxdata="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" adj="17723" fillcolor="#506329 [1638]" stroked="f">
                 <v:fill color2="#93b64c [3014]" rotate="t" angle="180" colors="0 #769535;52429f #9bc348;1 #9cc746" focus="100%" type="gradient">
                   <o:fill v:ext="view" type="gradientUnscaled"/>
                 </v:fill>
@@ -3514,15 +3339,12 @@
         <w:t>:</w:t>
       </w:r>
       <w:r>
+        <w:t xml:space="preserve"> Sie befinden sich bereits in dem ausgewählten Titel. Zum Löschen klicken sie auf das Löschen-Symbol in der rechten Ecke.</w:t>
+      </w:r>
+      <w:r>
         <w:t xml:space="preserve"> </w:t>
       </w:r>
       <w:r>
-        <w:t>Sie befinden sich bereits in dem ausgewählten Titel. Zum Löschen klicken sie auf das Löschen-Symbol in der rechten Ecke.</w:t>
-      </w:r>
-      <w:r>
-        <w:t xml:space="preserve"> </w:t>
-      </w:r>
-      <w:r>
         <w:t>(</w:t>
       </w:r>
       <w:r>
@@ -3532,13 +3354,7 @@
         <w:t>Vorsicht:</w:t>
       </w:r>
       <w:r>
-        <w:t xml:space="preserve"> Alle </w:t>
-      </w:r>
-      <w:r>
-        <w:t xml:space="preserve">an diesen Titel angefügten </w:t>
-      </w:r>
-      <w:r>
-        <w:t>Noten gehen hierbei verloren)</w:t>
+        <w:t xml:space="preserve"> Alle an diesen Titel angefügten Noten gehen hierbei verloren)</w:t>
       </w:r>
     </w:p>
     <w:p/>
@@ -3550,7 +3366,7 @@
         <mc:AlternateContent>
           <mc:Choice Requires="wps">
             <w:drawing>
-              <wp:anchor distT="0" distB="0" distL="114300" distR="114300" simplePos="0" relativeHeight="251697152" behindDoc="0" locked="0" layoutInCell="1" allowOverlap="1" wp14:anchorId="07405B05" wp14:editId="4AF08151">
+              <wp:anchor distT="0" distB="0" distL="114300" distR="114300" simplePos="0" relativeHeight="251679232" behindDoc="0" locked="0" layoutInCell="1" allowOverlap="1" wp14:anchorId="07405B05" wp14:editId="4AF08151">
                 <wp:simplePos x="0" y="0"/>
                 <wp:positionH relativeFrom="column">
                   <wp:posOffset>4520884</wp:posOffset>
@@ -3610,7 +3426,7 @@
           </mc:Choice>
           <mc:Fallback>
             <w:pict>
-              <v:shape w14:anchorId="49FABA41" id="Pfeil: nach unten 135" o:spid="_x0000_s1026" type="#_x0000_t67" style="position:absolute;margin-left:356pt;margin-top:24.75pt;width:16.6pt;height:46.25pt;rotation:-3705546fd;z-index:251697152;visibility:visible;mso-wrap-style:square;mso-width-percent:0;mso-height-percent:0;mso-wrap-distance-left:9pt;mso-wrap-distance-top:0;mso-wrap-distance-right:9pt;mso-wrap-distance-bottom:0;mso-position-horizontal:absolute;mso-position-horizontal-relative:text;mso-position-vertical:absolute;mso-position-vertical-relative:text;mso-width-percent:0;mso-height-percent:0;mso-width-relative:margin;mso-height-relative:margin;v-text-anchor:middle" o:gfxdata="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" adj="17723" fillcolor="#506329 [1638]" stroked="f">
+              <v:shape w14:anchorId="5522991F" id="Pfeil: nach unten 135" o:spid="_x0000_s1026" type="#_x0000_t67" style="position:absolute;margin-left:356pt;margin-top:24.75pt;width:16.6pt;height:46.25pt;rotation:-3705546fd;z-index:251679232;visibility:visible;mso-wrap-style:square;mso-width-percent:0;mso-height-percent:0;mso-wrap-distance-left:9pt;mso-wrap-distance-top:0;mso-wrap-distance-right:9pt;mso-wrap-distance-bottom:0;mso-position-horizontal:absolute;mso-position-horizontal-relative:text;mso-position-vertical:absolute;mso-position-vertical-relative:text;mso-width-percent:0;mso-height-percent:0;mso-width-relative:margin;mso-height-relative:margin;v-text-anchor:middle" o:gfxdata="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" adj="17723" fillcolor="#506329 [1638]" stroked="f">
                 <v:fill color2="#93b64c [3014]" rotate="t" angle="180" colors="0 #769535;52429f #9bc348;1 #9cc746" focus="100%" type="gradient">
                   <o:fill v:ext="view" type="gradientUnscaled"/>
                 </v:fill>
@@ -3698,7 +3514,7 @@
         <mc:AlternateContent>
           <mc:Choice Requires="wps">
             <w:drawing>
-              <wp:anchor distT="0" distB="0" distL="114300" distR="114300" simplePos="0" relativeHeight="251639808" behindDoc="0" locked="0" layoutInCell="1" allowOverlap="1">
+              <wp:anchor distT="0" distB="0" distL="114300" distR="114300" simplePos="0" relativeHeight="251647488" behindDoc="0" locked="0" layoutInCell="1" allowOverlap="1">
                 <wp:simplePos x="0" y="0"/>
                 <wp:positionH relativeFrom="column">
                   <wp:posOffset>3342801</wp:posOffset>
@@ -3819,7 +3635,7 @@
           </mc:Choice>
           <mc:Fallback>
             <w:pict>
-              <v:shape id="Textfeld 16" o:spid="_x0000_s1028" type="#_x0000_t202" style="position:absolute;left:0;text-align:left;margin-left:263.2pt;margin-top:72.2pt;width:161.5pt;height:42pt;z-index:251639808;visibility:visible;mso-wrap-style:square;mso-width-percent:0;mso-height-percent:0;mso-wrap-distance-left:9pt;mso-wrap-distance-top:0;mso-wrap-distance-right:9pt;mso-wrap-distance-bottom:0;mso-position-horizontal:absolute;mso-position-horizontal-relative:text;mso-position-vertical:absolute;mso-position-vertical-relative:text;mso-width-percent:0;mso-height-percent:0;mso-width-relative:margin;mso-height-relative:margin;v-text-anchor:top" o:gfxdata="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" fillcolor="white [3212]" strokecolor="#1f497d [3215]" strokeweight="1.5pt">
+              <v:shape id="Textfeld 16" o:spid="_x0000_s1028" type="#_x0000_t202" style="position:absolute;left:0;text-align:left;margin-left:263.2pt;margin-top:72.2pt;width:161.5pt;height:42pt;z-index:251647488;visibility:visible;mso-wrap-style:square;mso-width-percent:0;mso-height-percent:0;mso-wrap-distance-left:9pt;mso-wrap-distance-top:0;mso-wrap-distance-right:9pt;mso-wrap-distance-bottom:0;mso-position-horizontal:absolute;mso-position-horizontal-relative:text;mso-position-vertical:absolute;mso-position-vertical-relative:text;mso-width-percent:0;mso-height-percent:0;mso-width-relative:margin;mso-height-relative:margin;v-text-anchor:top" o:gfxdata="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" fillcolor="white [3212]" strokecolor="#1f497d [3215]" strokeweight="1.5pt">
                 <v:textbox>
                   <w:txbxContent>
                     <w:p>
@@ -3899,7 +3715,7 @@
         <mc:AlternateContent>
           <mc:Choice Requires="wps">
             <w:drawing>
-              <wp:anchor distT="0" distB="0" distL="114300" distR="114300" simplePos="0" relativeHeight="251637760" behindDoc="0" locked="0" layoutInCell="1" allowOverlap="1">
+              <wp:anchor distT="0" distB="0" distL="114300" distR="114300" simplePos="0" relativeHeight="251646464" behindDoc="0" locked="0" layoutInCell="1" allowOverlap="1">
                 <wp:simplePos x="0" y="0"/>
                 <wp:positionH relativeFrom="column">
                   <wp:posOffset>5159375</wp:posOffset>
@@ -3956,7 +3772,7 @@
           </mc:Choice>
           <mc:Fallback>
             <w:pict>
-              <v:rect w14:anchorId="13615354" id="Rechteck 11" o:spid="_x0000_s1026" style="position:absolute;margin-left:406.25pt;margin-top:52.8pt;width:13pt;height:13pt;z-index:251637760;visibility:visible;mso-wrap-style:square;mso-wrap-distance-left:9pt;mso-wrap-distance-top:0;mso-wrap-distance-right:9pt;mso-wrap-distance-bottom:0;mso-position-horizontal:absolute;mso-position-horizontal-relative:text;mso-position-vertical:absolute;mso-position-vertical-relative:text;v-text-anchor:middle" o:gfxdata="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" filled="f" strokecolor="#243f60 [1604]" strokeweight="2pt"/>
+              <v:rect w14:anchorId="07BBF1E0" id="Rechteck 11" o:spid="_x0000_s1026" style="position:absolute;margin-left:406.25pt;margin-top:52.8pt;width:13pt;height:13pt;z-index:251646464;visibility:visible;mso-wrap-style:square;mso-wrap-distance-left:9pt;mso-wrap-distance-top:0;mso-wrap-distance-right:9pt;mso-wrap-distance-bottom:0;mso-position-horizontal:absolute;mso-position-horizontal-relative:text;mso-position-vertical:absolute;mso-position-vertical-relative:text;v-text-anchor:middle" o:gfxdata="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" filled="f" strokecolor="#243f60 [1604]" strokeweight="2pt"/>
             </w:pict>
           </mc:Fallback>
         </mc:AlternateContent>
@@ -4167,7 +3983,7 @@
         <mc:AlternateContent>
           <mc:Choice Requires="wps">
             <w:drawing>
-              <wp:anchor distT="0" distB="0" distL="114300" distR="114300" simplePos="0" relativeHeight="251619328" behindDoc="0" locked="0" layoutInCell="1" allowOverlap="1" wp14:anchorId="616AE819" wp14:editId="5D5700EA">
+              <wp:anchor distT="0" distB="0" distL="114300" distR="114300" simplePos="0" relativeHeight="251637248" behindDoc="0" locked="0" layoutInCell="1" allowOverlap="1" wp14:anchorId="616AE819" wp14:editId="5D5700EA">
                 <wp:simplePos x="0" y="0"/>
                 <wp:positionH relativeFrom="column">
                   <wp:posOffset>3161030</wp:posOffset>
@@ -4240,7 +4056,7 @@
           </mc:Choice>
           <mc:Fallback>
             <w:pict>
-              <v:shape w14:anchorId="616AE819" id="Textfeld 73" o:spid="_x0000_s1029" type="#_x0000_t202" style="position:absolute;left:0;text-align:left;margin-left:248.9pt;margin-top:73.65pt;width:161.5pt;height:30.65pt;z-index:251619328;visibility:visible;mso-wrap-style:square;mso-width-percent:0;mso-height-percent:0;mso-wrap-distance-left:9pt;mso-wrap-distance-top:0;mso-wrap-distance-right:9pt;mso-wrap-distance-bottom:0;mso-position-horizontal:absolute;mso-position-horizontal-relative:text;mso-position-vertical:absolute;mso-position-vertical-relative:text;mso-width-percent:0;mso-height-percent:0;mso-width-relative:margin;mso-height-relative:margin;v-text-anchor:top" o:gfxdata="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" fillcolor="white [3212]" strokecolor="#1f497d [3215]" strokeweight="1.5pt">
+              <v:shape w14:anchorId="616AE819" id="Textfeld 73" o:spid="_x0000_s1029" type="#_x0000_t202" style="position:absolute;left:0;text-align:left;margin-left:248.9pt;margin-top:73.65pt;width:161.5pt;height:30.65pt;z-index:251637248;visibility:visible;mso-wrap-style:square;mso-width-percent:0;mso-height-percent:0;mso-wrap-distance-left:9pt;mso-wrap-distance-top:0;mso-wrap-distance-right:9pt;mso-wrap-distance-bottom:0;mso-position-horizontal:absolute;mso-position-horizontal-relative:text;mso-position-vertical:absolute;mso-position-vertical-relative:text;mso-width-percent:0;mso-height-percent:0;mso-width-relative:margin;mso-height-relative:margin;v-text-anchor:top" o:gfxdata="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" fillcolor="white [3212]" strokecolor="#1f497d [3215]" strokeweight="1.5pt">
                 <v:textbox>
                   <w:txbxContent>
                     <w:p>
@@ -4272,7 +4088,7 @@
         <mc:AlternateContent>
           <mc:Choice Requires="wps">
             <w:drawing>
-              <wp:anchor distT="0" distB="0" distL="114300" distR="114300" simplePos="0" relativeHeight="251617280" behindDoc="0" locked="0" layoutInCell="1" allowOverlap="1" wp14:anchorId="7436DF31" wp14:editId="781D53CF">
+              <wp:anchor distT="0" distB="0" distL="114300" distR="114300" simplePos="0" relativeHeight="251636224" behindDoc="0" locked="0" layoutInCell="1" allowOverlap="1" wp14:anchorId="7436DF31" wp14:editId="781D53CF">
                 <wp:simplePos x="0" y="0"/>
                 <wp:positionH relativeFrom="column">
                   <wp:posOffset>4968079</wp:posOffset>
@@ -4329,7 +4145,7 @@
           </mc:Choice>
           <mc:Fallback>
             <w:pict>
-              <v:rect w14:anchorId="3DF9381D" id="Rechteck 55" o:spid="_x0000_s1026" style="position:absolute;margin-left:391.2pt;margin-top:53.1pt;width:13pt;height:13pt;z-index:251617280;visibility:visible;mso-wrap-style:square;mso-wrap-distance-left:9pt;mso-wrap-distance-top:0;mso-wrap-distance-right:9pt;mso-wrap-distance-bottom:0;mso-position-horizontal:absolute;mso-position-horizontal-relative:text;mso-position-vertical:absolute;mso-position-vertical-relative:text;v-text-anchor:middle" o:gfxdata="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" filled="f" strokecolor="#243f60 [1604]" strokeweight="2pt"/>
+              <v:rect w14:anchorId="0C1127D3" id="Rechteck 55" o:spid="_x0000_s1026" style="position:absolute;margin-left:391.2pt;margin-top:53.1pt;width:13pt;height:13pt;z-index:251636224;visibility:visible;mso-wrap-style:square;mso-wrap-distance-left:9pt;mso-wrap-distance-top:0;mso-wrap-distance-right:9pt;mso-wrap-distance-bottom:0;mso-position-horizontal:absolute;mso-position-horizontal-relative:text;mso-position-vertical:absolute;mso-position-vertical-relative:text;v-text-anchor:middle" o:gfxdata="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" filled="f" strokecolor="#243f60 [1604]" strokeweight="2pt"/>
             </w:pict>
           </mc:Fallback>
         </mc:AlternateContent>
@@ -4407,7 +4223,7 @@
         <mc:AlternateContent>
           <mc:Choice Requires="wps">
             <w:drawing>
-              <wp:anchor distT="0" distB="0" distL="114300" distR="114300" simplePos="0" relativeHeight="251627520" behindDoc="0" locked="0" layoutInCell="1" allowOverlap="1" wp14:anchorId="2960EF53" wp14:editId="06CA06BE">
+              <wp:anchor distT="0" distB="0" distL="114300" distR="114300" simplePos="0" relativeHeight="251641344" behindDoc="0" locked="0" layoutInCell="1" allowOverlap="1" wp14:anchorId="2960EF53" wp14:editId="06CA06BE">
                 <wp:simplePos x="0" y="0"/>
                 <wp:positionH relativeFrom="column">
                   <wp:posOffset>2758791</wp:posOffset>
@@ -4528,7 +4344,7 @@
           </mc:Choice>
           <mc:Fallback>
             <w:pict>
-              <v:shape w14:anchorId="2960EF53" id="Textfeld 78" o:spid="_x0000_s1030" type="#_x0000_t202" style="position:absolute;left:0;text-align:left;margin-left:217.25pt;margin-top:55.15pt;width:169.25pt;height:30.05pt;z-index:251627520;visibility:visible;mso-wrap-style:square;mso-width-percent:0;mso-height-percent:0;mso-wrap-distance-left:9pt;mso-wrap-distance-top:0;mso-wrap-distance-right:9pt;mso-wrap-distance-bottom:0;mso-position-horizontal:absolute;mso-position-horizontal-relative:text;mso-position-vertical:absolute;mso-position-vertical-relative:text;mso-width-percent:0;mso-height-percent:0;mso-width-relative:margin;mso-height-relative:margin;v-text-anchor:top" o:gfxdata="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" fillcolor="white [3212]" strokecolor="#1f497d [3215]" strokeweight="1.5pt">
+              <v:shape w14:anchorId="2960EF53" id="Textfeld 78" o:spid="_x0000_s1030" type="#_x0000_t202" style="position:absolute;left:0;text-align:left;margin-left:217.25pt;margin-top:55.15pt;width:169.25pt;height:30.05pt;z-index:251641344;visibility:visible;mso-wrap-style:square;mso-width-percent:0;mso-height-percent:0;mso-wrap-distance-left:9pt;mso-wrap-distance-top:0;mso-wrap-distance-right:9pt;mso-wrap-distance-bottom:0;mso-position-horizontal:absolute;mso-position-horizontal-relative:text;mso-position-vertical:absolute;mso-position-vertical-relative:text;mso-width-percent:0;mso-height-percent:0;mso-width-relative:margin;mso-height-relative:margin;v-text-anchor:top" o:gfxdata="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" fillcolor="white [3212]" strokecolor="#1f497d [3215]" strokeweight="1.5pt">
                 <v:textbox>
                   <w:txbxContent>
                     <w:p>
@@ -4608,7 +4424,7 @@
         <mc:AlternateContent>
           <mc:Choice Requires="wps">
             <w:drawing>
-              <wp:anchor distT="0" distB="0" distL="114300" distR="114300" simplePos="0" relativeHeight="251625472" behindDoc="0" locked="0" layoutInCell="1" allowOverlap="1" wp14:anchorId="35958EBF" wp14:editId="459214C5">
+              <wp:anchor distT="0" distB="0" distL="114300" distR="114300" simplePos="0" relativeHeight="251640320" behindDoc="0" locked="0" layoutInCell="1" allowOverlap="1" wp14:anchorId="35958EBF" wp14:editId="459214C5">
                 <wp:simplePos x="0" y="0"/>
                 <wp:positionH relativeFrom="column">
                   <wp:posOffset>5001099</wp:posOffset>
@@ -4665,7 +4481,7 @@
           </mc:Choice>
           <mc:Fallback>
             <w:pict>
-              <v:rect w14:anchorId="43E55F47" id="Rechteck 77" o:spid="_x0000_s1026" style="position:absolute;margin-left:393.8pt;margin-top:53.55pt;width:13pt;height:13pt;z-index:251625472;visibility:visible;mso-wrap-style:square;mso-wrap-distance-left:9pt;mso-wrap-distance-top:0;mso-wrap-distance-right:9pt;mso-wrap-distance-bottom:0;mso-position-horizontal:absolute;mso-position-horizontal-relative:text;mso-position-vertical:absolute;mso-position-vertical-relative:text;v-text-anchor:middle" o:gfxdata="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" filled="f" strokecolor="#243f60 [1604]" strokeweight="2pt"/>
+              <v:rect w14:anchorId="55781236" id="Rechteck 77" o:spid="_x0000_s1026" style="position:absolute;margin-left:393.8pt;margin-top:53.55pt;width:13pt;height:13pt;z-index:251640320;visibility:visible;mso-wrap-style:square;mso-wrap-distance-left:9pt;mso-wrap-distance-top:0;mso-wrap-distance-right:9pt;mso-wrap-distance-bottom:0;mso-position-horizontal:absolute;mso-position-horizontal-relative:text;mso-position-vertical:absolute;mso-position-vertical-relative:text;v-text-anchor:middle" o:gfxdata="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" filled="f" strokecolor="#243f60 [1604]" strokeweight="2pt"/>
             </w:pict>
           </mc:Fallback>
         </mc:AlternateContent>
@@ -4677,7 +4493,7 @@
         <mc:AlternateContent>
           <mc:Choice Requires="wps">
             <w:drawing>
-              <wp:anchor distT="0" distB="0" distL="114300" distR="114300" simplePos="0" relativeHeight="251623424" behindDoc="0" locked="0" layoutInCell="1" allowOverlap="1" wp14:anchorId="616AE819" wp14:editId="5D5700EA">
+              <wp:anchor distT="0" distB="0" distL="114300" distR="114300" simplePos="0" relativeHeight="251639296" behindDoc="0" locked="0" layoutInCell="1" allowOverlap="1" wp14:anchorId="616AE819" wp14:editId="5D5700EA">
                 <wp:simplePos x="0" y="0"/>
                 <wp:positionH relativeFrom="column">
                   <wp:posOffset>5016500</wp:posOffset>
@@ -4750,7 +4566,7 @@
           </mc:Choice>
           <mc:Fallback>
             <w:pict>
-              <v:shape w14:anchorId="616AE819" id="Textfeld 76" o:spid="_x0000_s1031" type="#_x0000_t202" style="position:absolute;left:0;text-align:left;margin-left:395pt;margin-top:70.25pt;width:98.35pt;height:30.1pt;z-index:251623424;visibility:visible;mso-wrap-style:square;mso-width-percent:0;mso-height-percent:0;mso-wrap-distance-left:9pt;mso-wrap-distance-top:0;mso-wrap-distance-right:9pt;mso-wrap-distance-bottom:0;mso-position-horizontal:absolute;mso-position-horizontal-relative:text;mso-position-vertical:absolute;mso-position-vertical-relative:text;mso-width-percent:0;mso-height-percent:0;mso-width-relative:margin;mso-height-relative:margin;v-text-anchor:top" o:gfxdata="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" fillcolor="white [3212]" strokecolor="#1f497d [3215]" strokeweight="1.5pt">
+              <v:shape w14:anchorId="616AE819" id="Textfeld 76" o:spid="_x0000_s1031" type="#_x0000_t202" style="position:absolute;left:0;text-align:left;margin-left:395pt;margin-top:70.25pt;width:98.35pt;height:30.1pt;z-index:251639296;visibility:visible;mso-wrap-style:square;mso-width-percent:0;mso-height-percent:0;mso-wrap-distance-left:9pt;mso-wrap-distance-top:0;mso-wrap-distance-right:9pt;mso-wrap-distance-bottom:0;mso-position-horizontal:absolute;mso-position-horizontal-relative:text;mso-position-vertical:absolute;mso-position-vertical-relative:text;mso-width-percent:0;mso-height-percent:0;mso-width-relative:margin;mso-height-relative:margin;v-text-anchor:top" o:gfxdata="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" fillcolor="white [3212]" strokecolor="#1f497d [3215]" strokeweight="1.5pt">
                 <v:textbox>
                   <w:txbxContent>
                     <w:p>
@@ -4782,7 +4598,7 @@
         <mc:AlternateContent>
           <mc:Choice Requires="wps">
             <w:drawing>
-              <wp:anchor distT="0" distB="0" distL="114300" distR="114300" simplePos="0" relativeHeight="251621376" behindDoc="0" locked="0" layoutInCell="1" allowOverlap="1" wp14:anchorId="7436DF31" wp14:editId="781D53CF">
+              <wp:anchor distT="0" distB="0" distL="114300" distR="114300" simplePos="0" relativeHeight="251638272" behindDoc="0" locked="0" layoutInCell="1" allowOverlap="1" wp14:anchorId="7436DF31" wp14:editId="781D53CF">
                 <wp:simplePos x="0" y="0"/>
                 <wp:positionH relativeFrom="column">
                   <wp:posOffset>5166995</wp:posOffset>
@@ -4839,7 +4655,7 @@
           </mc:Choice>
           <mc:Fallback>
             <w:pict>
-              <v:rect w14:anchorId="10EADCFB" id="Rechteck 74" o:spid="_x0000_s1026" style="position:absolute;margin-left:406.85pt;margin-top:53.8pt;width:13pt;height:13pt;z-index:251621376;visibility:visible;mso-wrap-style:square;mso-wrap-distance-left:9pt;mso-wrap-distance-top:0;mso-wrap-distance-right:9pt;mso-wrap-distance-bottom:0;mso-position-horizontal:absolute;mso-position-horizontal-relative:text;mso-position-vertical:absolute;mso-position-vertical-relative:text;v-text-anchor:middle" o:gfxdata="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" filled="f" strokecolor="#243f60 [1604]" strokeweight="2pt"/>
+              <v:rect w14:anchorId="796682E1" id="Rechteck 74" o:spid="_x0000_s1026" style="position:absolute;margin-left:406.85pt;margin-top:53.8pt;width:13pt;height:13pt;z-index:251638272;visibility:visible;mso-wrap-style:square;mso-wrap-distance-left:9pt;mso-wrap-distance-top:0;mso-wrap-distance-right:9pt;mso-wrap-distance-bottom:0;mso-position-horizontal:absolute;mso-position-horizontal-relative:text;mso-position-vertical:absolute;mso-position-vertical-relative:text;v-text-anchor:middle" o:gfxdata="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" filled="f" strokecolor="#243f60 [1604]" strokeweight="2pt"/>
             </w:pict>
           </mc:Fallback>
         </mc:AlternateContent>
@@ -4918,7 +4734,7 @@
         <mc:AlternateContent>
           <mc:Choice Requires="wps">
             <w:drawing>
-              <wp:anchor distT="0" distB="0" distL="114300" distR="114300" simplePos="0" relativeHeight="251633664" behindDoc="0" locked="0" layoutInCell="1" allowOverlap="1" wp14:anchorId="1AE86AE7" wp14:editId="6159D783">
+              <wp:anchor distT="0" distB="0" distL="114300" distR="114300" simplePos="0" relativeHeight="251644416" behindDoc="0" locked="0" layoutInCell="1" allowOverlap="1" wp14:anchorId="1AE86AE7" wp14:editId="6159D783">
                 <wp:simplePos x="0" y="0"/>
                 <wp:positionH relativeFrom="column">
                   <wp:posOffset>657035</wp:posOffset>
@@ -5039,7 +4855,7 @@
           </mc:Choice>
           <mc:Fallback>
             <w:pict>
-              <v:shape w14:anchorId="1AE86AE7" id="Textfeld 81" o:spid="_x0000_s1032" type="#_x0000_t202" style="position:absolute;left:0;text-align:left;margin-left:51.75pt;margin-top:200.6pt;width:190.75pt;height:30.05pt;z-index:251633664;visibility:visible;mso-wrap-style:square;mso-width-percent:0;mso-height-percent:0;mso-wrap-distance-left:9pt;mso-wrap-distance-top:0;mso-wrap-distance-right:9pt;mso-wrap-distance-bottom:0;mso-position-horizontal:absolute;mso-position-horizontal-relative:text;mso-position-vertical:absolute;mso-position-vertical-relative:text;mso-width-percent:0;mso-height-percent:0;mso-width-relative:margin;mso-height-relative:margin;v-text-anchor:top" o:gfxdata="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" fillcolor="white [3212]" strokecolor="#1f497d [3215]" strokeweight="1.5pt">
+              <v:shape w14:anchorId="1AE86AE7" id="Textfeld 81" o:spid="_x0000_s1032" type="#_x0000_t202" style="position:absolute;left:0;text-align:left;margin-left:51.75pt;margin-top:200.6pt;width:190.75pt;height:30.05pt;z-index:251644416;visibility:visible;mso-wrap-style:square;mso-width-percent:0;mso-height-percent:0;mso-wrap-distance-left:9pt;mso-wrap-distance-top:0;mso-wrap-distance-right:9pt;mso-wrap-distance-bottom:0;mso-position-horizontal:absolute;mso-position-horizontal-relative:text;mso-position-vertical:absolute;mso-position-vertical-relative:text;mso-width-percent:0;mso-height-percent:0;mso-width-relative:margin;mso-height-relative:margin;v-text-anchor:top" o:gfxdata="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" fillcolor="white [3212]" strokecolor="#1f497d [3215]" strokeweight="1.5pt">
                 <v:textbox>
                   <w:txbxContent>
                     <w:p>
@@ -5119,7 +4935,7 @@
         <mc:AlternateContent>
           <mc:Choice Requires="wps">
             <w:drawing>
-              <wp:anchor distT="0" distB="0" distL="114300" distR="114300" simplePos="0" relativeHeight="251635712" behindDoc="0" locked="0" layoutInCell="1" allowOverlap="1" wp14:anchorId="7C94B794" wp14:editId="7053A2F9">
+              <wp:anchor distT="0" distB="0" distL="114300" distR="114300" simplePos="0" relativeHeight="251645440" behindDoc="0" locked="0" layoutInCell="1" allowOverlap="1" wp14:anchorId="7C94B794" wp14:editId="7053A2F9">
                 <wp:simplePos x="0" y="0"/>
                 <wp:positionH relativeFrom="column">
                   <wp:posOffset>131180</wp:posOffset>
@@ -5182,7 +4998,7 @@
           </mc:Choice>
           <mc:Fallback>
             <w:pict>
-              <v:rect w14:anchorId="118C9DC0" id="Rechteck 82" o:spid="_x0000_s1026" style="position:absolute;margin-left:10.35pt;margin-top:196.75pt;width:36pt;height:29pt;z-index:251635712;visibility:visible;mso-wrap-style:square;mso-width-percent:0;mso-height-percent:0;mso-wrap-distance-left:9pt;mso-wrap-distance-top:0;mso-wrap-distance-right:9pt;mso-wrap-distance-bottom:0;mso-position-horizontal:absolute;mso-position-horizontal-relative:text;mso-position-vertical:absolute;mso-position-vertical-relative:text;mso-width-percent:0;mso-height-percent:0;mso-width-relative:margin;mso-height-relative:margin;v-text-anchor:middle" o:gfxdata="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" filled="f" strokecolor="#243f60 [1604]" strokeweight="2pt"/>
+              <v:rect w14:anchorId="66BEAD2B" id="Rechteck 82" o:spid="_x0000_s1026" style="position:absolute;margin-left:10.35pt;margin-top:196.75pt;width:36pt;height:29pt;z-index:251645440;visibility:visible;mso-wrap-style:square;mso-width-percent:0;mso-height-percent:0;mso-wrap-distance-left:9pt;mso-wrap-distance-top:0;mso-wrap-distance-right:9pt;mso-wrap-distance-bottom:0;mso-position-horizontal:absolute;mso-position-horizontal-relative:text;mso-position-vertical:absolute;mso-position-vertical-relative:text;mso-width-percent:0;mso-height-percent:0;mso-width-relative:margin;mso-height-relative:margin;v-text-anchor:middle" o:gfxdata="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" filled="f" strokecolor="#243f60 [1604]" strokeweight="2pt"/>
             </w:pict>
           </mc:Fallback>
         </mc:AlternateContent>
@@ -5194,7 +5010,7 @@
         <mc:AlternateContent>
           <mc:Choice Requires="wps">
             <w:drawing>
-              <wp:anchor distT="0" distB="0" distL="114300" distR="114300" simplePos="0" relativeHeight="251631616" behindDoc="0" locked="0" layoutInCell="1" allowOverlap="1" wp14:anchorId="2422907F" wp14:editId="5D0E137B">
+              <wp:anchor distT="0" distB="0" distL="114300" distR="114300" simplePos="0" relativeHeight="251643392" behindDoc="0" locked="0" layoutInCell="1" allowOverlap="1" wp14:anchorId="2422907F" wp14:editId="5D0E137B">
                 <wp:simplePos x="0" y="0"/>
                 <wp:positionH relativeFrom="column">
                   <wp:posOffset>657035</wp:posOffset>
@@ -5315,7 +5131,7 @@
           </mc:Choice>
           <mc:Fallback>
             <w:pict>
-              <v:shape w14:anchorId="2422907F" id="Textfeld 80" o:spid="_x0000_s1033" type="#_x0000_t202" style="position:absolute;left:0;text-align:left;margin-left:51.75pt;margin-top:167.8pt;width:145.05pt;height:30.05pt;z-index:251631616;visibility:visible;mso-wrap-style:square;mso-width-percent:0;mso-height-percent:0;mso-wrap-distance-left:9pt;mso-wrap-distance-top:0;mso-wrap-distance-right:9pt;mso-wrap-distance-bottom:0;mso-position-horizontal:absolute;mso-position-horizontal-relative:text;mso-position-vertical:absolute;mso-position-vertical-relative:text;mso-width-percent:0;mso-height-percent:0;mso-width-relative:margin;mso-height-relative:margin;v-text-anchor:top" o:gfxdata="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" fillcolor="white [3212]" strokecolor="#1f497d [3215]" strokeweight="1.5pt">
+              <v:shape w14:anchorId="2422907F" id="Textfeld 80" o:spid="_x0000_s1033" type="#_x0000_t202" style="position:absolute;left:0;text-align:left;margin-left:51.75pt;margin-top:167.8pt;width:145.05pt;height:30.05pt;z-index:251643392;visibility:visible;mso-wrap-style:square;mso-width-percent:0;mso-height-percent:0;mso-wrap-distance-left:9pt;mso-wrap-distance-top:0;mso-wrap-distance-right:9pt;mso-wrap-distance-bottom:0;mso-position-horizontal:absolute;mso-position-horizontal-relative:text;mso-position-vertical:absolute;mso-position-vertical-relative:text;mso-width-percent:0;mso-height-percent:0;mso-width-relative:margin;mso-height-relative:margin;v-text-anchor:top" o:gfxdata="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" fillcolor="white [3212]" strokecolor="#1f497d [3215]" strokeweight="1.5pt">
                 <v:textbox>
                   <w:txbxContent>
                     <w:p>
@@ -5395,7 +5211,7 @@
         <mc:AlternateContent>
           <mc:Choice Requires="wps">
             <w:drawing>
-              <wp:anchor distT="0" distB="0" distL="114300" distR="114300" simplePos="0" relativeHeight="251629568" behindDoc="0" locked="0" layoutInCell="1" allowOverlap="1" wp14:anchorId="61E32DB3" wp14:editId="635D09C3">
+              <wp:anchor distT="0" distB="0" distL="114300" distR="114300" simplePos="0" relativeHeight="251642368" behindDoc="0" locked="0" layoutInCell="1" allowOverlap="1" wp14:anchorId="61E32DB3" wp14:editId="635D09C3">
                 <wp:simplePos x="0" y="0"/>
                 <wp:positionH relativeFrom="column">
                   <wp:posOffset>131597</wp:posOffset>
@@ -5458,7 +5274,7 @@
           </mc:Choice>
           <mc:Fallback>
             <w:pict>
-              <v:rect w14:anchorId="0B3A86EE" id="Rechteck 79" o:spid="_x0000_s1026" style="position:absolute;margin-left:10.35pt;margin-top:186.05pt;width:36pt;height:10.75pt;z-index:251629568;visibility:visible;mso-wrap-style:square;mso-width-percent:0;mso-height-percent:0;mso-wrap-distance-left:9pt;mso-wrap-distance-top:0;mso-wrap-distance-right:9pt;mso-wrap-distance-bottom:0;mso-position-horizontal:absolute;mso-position-horizontal-relative:text;mso-position-vertical:absolute;mso-position-vertical-relative:text;mso-width-percent:0;mso-height-percent:0;mso-width-relative:margin;mso-height-relative:margin;v-text-anchor:middle" o:gfxdata="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" filled="f" strokecolor="#243f60 [1604]" strokeweight="2pt"/>
+              <v:rect w14:anchorId="3C916BFA" id="Rechteck 79" o:spid="_x0000_s1026" style="position:absolute;margin-left:10.35pt;margin-top:186.05pt;width:36pt;height:10.75pt;z-index:251642368;visibility:visible;mso-wrap-style:square;mso-width-percent:0;mso-height-percent:0;mso-wrap-distance-left:9pt;mso-wrap-distance-top:0;mso-wrap-distance-right:9pt;mso-wrap-distance-bottom:0;mso-position-horizontal:absolute;mso-position-horizontal-relative:text;mso-position-vertical:absolute;mso-position-vertical-relative:text;mso-width-percent:0;mso-height-percent:0;mso-width-relative:margin;mso-height-relative:margin;v-text-anchor:middle" o:gfxdata="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" filled="f" strokecolor="#243f60 [1604]" strokeweight="2pt"/>
             </w:pict>
           </mc:Fallback>
         </mc:AlternateContent>
@@ -5547,7 +5363,7 @@
         <mc:AlternateContent>
           <mc:Choice Requires="wps">
             <w:drawing>
-              <wp:anchor distT="0" distB="0" distL="114300" distR="114300" simplePos="0" relativeHeight="251645952" behindDoc="0" locked="0" layoutInCell="1" allowOverlap="1" wp14:anchorId="46CB3D35" wp14:editId="7DF7FDC1">
+              <wp:anchor distT="0" distB="0" distL="114300" distR="114300" simplePos="0" relativeHeight="251650560" behindDoc="0" locked="0" layoutInCell="1" allowOverlap="1" wp14:anchorId="46CB3D35" wp14:editId="7DF7FDC1">
                 <wp:simplePos x="0" y="0"/>
                 <wp:positionH relativeFrom="column">
                   <wp:posOffset>2348230</wp:posOffset>
@@ -5668,7 +5484,7 @@
           </mc:Choice>
           <mc:Fallback>
             <w:pict>
-              <v:shape w14:anchorId="46CB3D35" id="Textfeld 94" o:spid="_x0000_s1034" type="#_x0000_t202" style="position:absolute;left:0;text-align:left;margin-left:184.9pt;margin-top:202.7pt;width:190.7pt;height:30.05pt;z-index:251645952;visibility:visible;mso-wrap-style:square;mso-width-percent:0;mso-height-percent:0;mso-wrap-distance-left:9pt;mso-wrap-distance-top:0;mso-wrap-distance-right:9pt;mso-wrap-distance-bottom:0;mso-position-horizontal:absolute;mso-position-horizontal-relative:text;mso-position-vertical:absolute;mso-position-vertical-relative:text;mso-width-percent:0;mso-height-percent:0;mso-width-relative:margin;mso-height-relative:margin;v-text-anchor:top" o:gfxdata="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" fillcolor="white [3212]" strokecolor="#1f497d [3215]" strokeweight="1.5pt">
+              <v:shape w14:anchorId="46CB3D35" id="Textfeld 94" o:spid="_x0000_s1034" type="#_x0000_t202" style="position:absolute;left:0;text-align:left;margin-left:184.9pt;margin-top:202.7pt;width:190.7pt;height:30.05pt;z-index:251650560;visibility:visible;mso-wrap-style:square;mso-width-percent:0;mso-height-percent:0;mso-wrap-distance-left:9pt;mso-wrap-distance-top:0;mso-wrap-distance-right:9pt;mso-wrap-distance-bottom:0;mso-position-horizontal:absolute;mso-position-horizontal-relative:text;mso-position-vertical:absolute;mso-position-vertical-relative:text;mso-width-percent:0;mso-height-percent:0;mso-width-relative:margin;mso-height-relative:margin;v-text-anchor:top" o:gfxdata="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" fillcolor="white [3212]" strokecolor="#1f497d [3215]" strokeweight="1.5pt">
                 <v:textbox>
                   <w:txbxContent>
                     <w:p>
@@ -5748,7 +5564,7 @@
         <mc:AlternateContent>
           <mc:Choice Requires="wps">
             <w:drawing>
-              <wp:anchor distT="0" distB="0" distL="114300" distR="114300" simplePos="0" relativeHeight="251648000" behindDoc="0" locked="0" layoutInCell="1" allowOverlap="1" wp14:anchorId="741C47AF" wp14:editId="7BF70A18">
+              <wp:anchor distT="0" distB="0" distL="114300" distR="114300" simplePos="0" relativeHeight="251651584" behindDoc="0" locked="0" layoutInCell="1" allowOverlap="1" wp14:anchorId="741C47AF" wp14:editId="7BF70A18">
                 <wp:simplePos x="0" y="0"/>
                 <wp:positionH relativeFrom="column">
                   <wp:posOffset>1849755</wp:posOffset>
@@ -5811,7 +5627,7 @@
           </mc:Choice>
           <mc:Fallback>
             <w:pict>
-              <v:rect w14:anchorId="3F7EEDF1" id="Rechteck 95" o:spid="_x0000_s1026" style="position:absolute;margin-left:145.65pt;margin-top:196.15pt;width:36pt;height:29pt;z-index:251648000;visibility:visible;mso-wrap-style:square;mso-width-percent:0;mso-height-percent:0;mso-wrap-distance-left:9pt;mso-wrap-distance-top:0;mso-wrap-distance-right:9pt;mso-wrap-distance-bottom:0;mso-position-horizontal:absolute;mso-position-horizontal-relative:text;mso-position-vertical:absolute;mso-position-vertical-relative:text;mso-width-percent:0;mso-height-percent:0;mso-width-relative:margin;mso-height-relative:margin;v-text-anchor:middle" o:gfxdata="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" filled="f" strokecolor="#243f60 [1604]" strokeweight="2pt"/>
+              <v:rect w14:anchorId="5DDBEC57" id="Rechteck 95" o:spid="_x0000_s1026" style="position:absolute;margin-left:145.65pt;margin-top:196.15pt;width:36pt;height:29pt;z-index:251651584;visibility:visible;mso-wrap-style:square;mso-width-percent:0;mso-height-percent:0;mso-wrap-distance-left:9pt;mso-wrap-distance-top:0;mso-wrap-distance-right:9pt;mso-wrap-distance-bottom:0;mso-position-horizontal:absolute;mso-position-horizontal-relative:text;mso-position-vertical:absolute;mso-position-vertical-relative:text;mso-width-percent:0;mso-height-percent:0;mso-width-relative:margin;mso-height-relative:margin;v-text-anchor:middle" o:gfxdata="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" filled="f" strokecolor="#243f60 [1604]" strokeweight="2pt"/>
             </w:pict>
           </mc:Fallback>
         </mc:AlternateContent>
@@ -5823,7 +5639,7 @@
         <mc:AlternateContent>
           <mc:Choice Requires="wps">
             <w:drawing>
-              <wp:anchor distT="0" distB="0" distL="114300" distR="114300" simplePos="0" relativeHeight="251643904" behindDoc="0" locked="0" layoutInCell="1" allowOverlap="1" wp14:anchorId="33FBAD78" wp14:editId="593AA358">
+              <wp:anchor distT="0" distB="0" distL="114300" distR="114300" simplePos="0" relativeHeight="251649536" behindDoc="0" locked="0" layoutInCell="1" allowOverlap="1" wp14:anchorId="33FBAD78" wp14:editId="593AA358">
                 <wp:simplePos x="0" y="0"/>
                 <wp:positionH relativeFrom="column">
                   <wp:posOffset>690577</wp:posOffset>
@@ -5944,7 +5760,7 @@
           </mc:Choice>
           <mc:Fallback>
             <w:pict>
-              <v:shape w14:anchorId="33FBAD78" id="Textfeld 84" o:spid="_x0000_s1035" type="#_x0000_t202" style="position:absolute;left:0;text-align:left;margin-left:54.4pt;margin-top:162.1pt;width:145.05pt;height:30.05pt;z-index:251643904;visibility:visible;mso-wrap-style:square;mso-width-percent:0;mso-height-percent:0;mso-wrap-distance-left:9pt;mso-wrap-distance-top:0;mso-wrap-distance-right:9pt;mso-wrap-distance-bottom:0;mso-position-horizontal:absolute;mso-position-horizontal-relative:text;mso-position-vertical:absolute;mso-position-vertical-relative:text;mso-width-percent:0;mso-height-percent:0;mso-width-relative:margin;mso-height-relative:margin;v-text-anchor:top" o:gfxdata="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" fillcolor="white [3212]" strokecolor="#1f497d [3215]" strokeweight="1.5pt">
+              <v:shape w14:anchorId="33FBAD78" id="Textfeld 84" o:spid="_x0000_s1035" type="#_x0000_t202" style="position:absolute;left:0;text-align:left;margin-left:54.4pt;margin-top:162.1pt;width:145.05pt;height:30.05pt;z-index:251649536;visibility:visible;mso-wrap-style:square;mso-width-percent:0;mso-height-percent:0;mso-wrap-distance-left:9pt;mso-wrap-distance-top:0;mso-wrap-distance-right:9pt;mso-wrap-distance-bottom:0;mso-position-horizontal:absolute;mso-position-horizontal-relative:text;mso-position-vertical:absolute;mso-position-vertical-relative:text;mso-width-percent:0;mso-height-percent:0;mso-width-relative:margin;mso-height-relative:margin;v-text-anchor:top" o:gfxdata="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" fillcolor="white [3212]" strokecolor="#1f497d [3215]" strokeweight="1.5pt">
                 <v:textbox>
                   <w:txbxContent>
                     <w:p>
@@ -6024,7 +5840,7 @@
         <mc:AlternateContent>
           <mc:Choice Requires="wps">
             <w:drawing>
-              <wp:anchor distT="0" distB="0" distL="114300" distR="114300" simplePos="0" relativeHeight="251641856" behindDoc="0" locked="0" layoutInCell="1" allowOverlap="1" wp14:anchorId="0C124A27" wp14:editId="34B36614">
+              <wp:anchor distT="0" distB="0" distL="114300" distR="114300" simplePos="0" relativeHeight="251648512" behindDoc="0" locked="0" layoutInCell="1" allowOverlap="1" wp14:anchorId="0C124A27" wp14:editId="34B36614">
                 <wp:simplePos x="0" y="0"/>
                 <wp:positionH relativeFrom="column">
                   <wp:posOffset>138430</wp:posOffset>
@@ -6087,7 +5903,7 @@
           </mc:Choice>
           <mc:Fallback>
             <w:pict>
-              <v:rect w14:anchorId="168900E4" id="Rechteck 83" o:spid="_x0000_s1026" style="position:absolute;margin-left:10.9pt;margin-top:187.85pt;width:36pt;height:10.7pt;z-index:251641856;visibility:visible;mso-wrap-style:square;mso-width-percent:0;mso-height-percent:0;mso-wrap-distance-left:9pt;mso-wrap-distance-top:0;mso-wrap-distance-right:9pt;mso-wrap-distance-bottom:0;mso-position-horizontal:absolute;mso-position-horizontal-relative:text;mso-position-vertical:absolute;mso-position-vertical-relative:text;mso-width-percent:0;mso-height-percent:0;mso-width-relative:margin;mso-height-relative:margin;v-text-anchor:middle" o:gfxdata="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" filled="f" strokecolor="#243f60 [1604]" strokeweight="2pt"/>
+              <v:rect w14:anchorId="2F31A8F3" id="Rechteck 83" o:spid="_x0000_s1026" style="position:absolute;margin-left:10.9pt;margin-top:187.85pt;width:36pt;height:10.7pt;z-index:251648512;visibility:visible;mso-wrap-style:square;mso-width-percent:0;mso-height-percent:0;mso-wrap-distance-left:9pt;mso-wrap-distance-top:0;mso-wrap-distance-right:9pt;mso-wrap-distance-bottom:0;mso-position-horizontal:absolute;mso-position-horizontal-relative:text;mso-position-vertical:absolute;mso-position-vertical-relative:text;mso-width-percent:0;mso-height-percent:0;mso-width-relative:margin;mso-height-relative:margin;v-text-anchor:middle" o:gfxdata="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" filled="f" strokecolor="#243f60 [1604]" strokeweight="2pt"/>
             </w:pict>
           </mc:Fallback>
         </mc:AlternateContent>
@@ -6174,7 +5990,7 @@
         <mc:AlternateContent>
           <mc:Choice Requires="wps">
             <w:drawing>
-              <wp:anchor distT="0" distB="0" distL="114300" distR="114300" simplePos="0" relativeHeight="251654144" behindDoc="0" locked="0" layoutInCell="1" allowOverlap="1" wp14:anchorId="76106942" wp14:editId="6EA30A27">
+              <wp:anchor distT="0" distB="0" distL="114300" distR="114300" simplePos="0" relativeHeight="251655680" behindDoc="0" locked="0" layoutInCell="1" allowOverlap="1" wp14:anchorId="76106942" wp14:editId="6EA30A27">
                 <wp:simplePos x="0" y="0"/>
                 <wp:positionH relativeFrom="column">
                   <wp:posOffset>3823315</wp:posOffset>
@@ -6247,7 +6063,7 @@
           </mc:Choice>
           <mc:Fallback>
             <w:pict>
-              <v:shape w14:anchorId="76106942" id="Textfeld 96" o:spid="_x0000_s1036" type="#_x0000_t202" style="position:absolute;left:0;text-align:left;margin-left:301.05pt;margin-top:73.9pt;width:125.15pt;height:30.05pt;z-index:251654144;visibility:visible;mso-wrap-style:square;mso-width-percent:0;mso-height-percent:0;mso-wrap-distance-left:9pt;mso-wrap-distance-top:0;mso-wrap-distance-right:9pt;mso-wrap-distance-bottom:0;mso-position-horizontal:absolute;mso-position-horizontal-relative:text;mso-position-vertical:absolute;mso-position-vertical-relative:text;mso-width-percent:0;mso-height-percent:0;mso-width-relative:margin;mso-height-relative:margin;v-text-anchor:top" o:gfxdata="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" fillcolor="white [3212]" strokecolor="#1f497d [3215]" strokeweight="1.5pt">
+              <v:shape w14:anchorId="76106942" id="Textfeld 96" o:spid="_x0000_s1036" type="#_x0000_t202" style="position:absolute;left:0;text-align:left;margin-left:301.05pt;margin-top:73.9pt;width:125.15pt;height:30.05pt;z-index:251655680;visibility:visible;mso-wrap-style:square;mso-width-percent:0;mso-height-percent:0;mso-wrap-distance-left:9pt;mso-wrap-distance-top:0;mso-wrap-distance-right:9pt;mso-wrap-distance-bottom:0;mso-position-horizontal:absolute;mso-position-horizontal-relative:text;mso-position-vertical:absolute;mso-position-vertical-relative:text;mso-width-percent:0;mso-height-percent:0;mso-width-relative:margin;mso-height-relative:margin;v-text-anchor:top" o:gfxdata="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" fillcolor="white [3212]" strokecolor="#1f497d [3215]" strokeweight="1.5pt">
                 <v:textbox>
                   <w:txbxContent>
                     <w:p>
@@ -6279,7 +6095,7 @@
         <mc:AlternateContent>
           <mc:Choice Requires="wps">
             <w:drawing>
-              <wp:anchor distT="0" distB="0" distL="114300" distR="114300" simplePos="0" relativeHeight="251663360" behindDoc="0" locked="0" layoutInCell="1" allowOverlap="1" wp14:anchorId="6C3DC4BA" wp14:editId="18B0FF3F">
+              <wp:anchor distT="0" distB="0" distL="114300" distR="114300" simplePos="0" relativeHeight="251664896" behindDoc="0" locked="0" layoutInCell="1" allowOverlap="1" wp14:anchorId="6C3DC4BA" wp14:editId="18B0FF3F">
                 <wp:simplePos x="0" y="0"/>
                 <wp:positionH relativeFrom="column">
                   <wp:posOffset>5165251</wp:posOffset>
@@ -6336,7 +6152,7 @@
           </mc:Choice>
           <mc:Fallback>
             <w:pict>
-              <v:rect w14:anchorId="2DA30F53" id="Rechteck 97" o:spid="_x0000_s1026" style="position:absolute;margin-left:406.7pt;margin-top:53.25pt;width:13pt;height:13pt;z-index:251663360;visibility:visible;mso-wrap-style:square;mso-wrap-distance-left:9pt;mso-wrap-distance-top:0;mso-wrap-distance-right:9pt;mso-wrap-distance-bottom:0;mso-position-horizontal:absolute;mso-position-horizontal-relative:text;mso-position-vertical:absolute;mso-position-vertical-relative:text;v-text-anchor:middle" o:gfxdata="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" filled="f" strokecolor="#243f60 [1604]" strokeweight="2pt"/>
+              <v:rect w14:anchorId="49294A0E" id="Rechteck 97" o:spid="_x0000_s1026" style="position:absolute;margin-left:406.7pt;margin-top:53.25pt;width:13pt;height:13pt;z-index:251664896;visibility:visible;mso-wrap-style:square;mso-wrap-distance-left:9pt;mso-wrap-distance-top:0;mso-wrap-distance-right:9pt;mso-wrap-distance-bottom:0;mso-position-horizontal:absolute;mso-position-horizontal-relative:text;mso-position-vertical:absolute;mso-position-vertical-relative:text;v-text-anchor:middle" o:gfxdata="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" filled="f" strokecolor="#243f60 [1604]" strokeweight="2pt"/>
             </w:pict>
           </mc:Fallback>
         </mc:AlternateContent>
@@ -6424,7 +6240,7 @@
         <mc:AlternateContent>
           <mc:Choice Requires="wps">
             <w:drawing>
-              <wp:anchor distT="0" distB="0" distL="114300" distR="114300" simplePos="0" relativeHeight="251666432" behindDoc="0" locked="0" layoutInCell="1" allowOverlap="1" wp14:anchorId="7D51EE1D" wp14:editId="4B28D734">
+              <wp:anchor distT="0" distB="0" distL="114300" distR="114300" simplePos="0" relativeHeight="251666944" behindDoc="0" locked="0" layoutInCell="1" allowOverlap="1" wp14:anchorId="7D51EE1D" wp14:editId="4B28D734">
                 <wp:simplePos x="0" y="0"/>
                 <wp:positionH relativeFrom="column">
                   <wp:posOffset>3004450</wp:posOffset>
@@ -6497,7 +6313,7 @@
           </mc:Choice>
           <mc:Fallback>
             <w:pict>
-              <v:shape w14:anchorId="7D51EE1D" id="Textfeld 98" o:spid="_x0000_s1037" type="#_x0000_t202" style="position:absolute;left:0;text-align:left;margin-left:236.55pt;margin-top:73.85pt;width:171.85pt;height:30.05pt;z-index:251666432;visibility:visible;mso-wrap-style:square;mso-width-percent:0;mso-height-percent:0;mso-wrap-distance-left:9pt;mso-wrap-distance-top:0;mso-wrap-distance-right:9pt;mso-wrap-distance-bottom:0;mso-position-horizontal:absolute;mso-position-horizontal-relative:text;mso-position-vertical:absolute;mso-position-vertical-relative:text;mso-width-percent:0;mso-height-percent:0;mso-width-relative:margin;mso-height-relative:margin;v-text-anchor:top" o:gfxdata="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" fillcolor="white [3212]" strokecolor="#1f497d [3215]" strokeweight="1.5pt">
+              <v:shape w14:anchorId="7D51EE1D" id="Textfeld 98" o:spid="_x0000_s1037" type="#_x0000_t202" style="position:absolute;left:0;text-align:left;margin-left:236.55pt;margin-top:73.85pt;width:171.85pt;height:30.05pt;z-index:251666944;visibility:visible;mso-wrap-style:square;mso-width-percent:0;mso-height-percent:0;mso-wrap-distance-left:9pt;mso-wrap-distance-top:0;mso-wrap-distance-right:9pt;mso-wrap-distance-bottom:0;mso-position-horizontal:absolute;mso-position-horizontal-relative:text;mso-position-vertical:absolute;mso-position-vertical-relative:text;mso-width-percent:0;mso-height-percent:0;mso-width-relative:margin;mso-height-relative:margin;v-text-anchor:top" o:gfxdata="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" fillcolor="white [3212]" strokecolor="#1f497d [3215]" strokeweight="1.5pt">
                 <v:textbox>
                   <w:txbxContent>
                     <w:p>
@@ -6529,7 +6345,7 @@
         <mc:AlternateContent>
           <mc:Choice Requires="wps">
             <w:drawing>
-              <wp:anchor distT="0" distB="0" distL="114300" distR="114300" simplePos="0" relativeHeight="251668480" behindDoc="0" locked="0" layoutInCell="1" allowOverlap="1" wp14:anchorId="169825EB" wp14:editId="65F3545A">
+              <wp:anchor distT="0" distB="0" distL="114300" distR="114300" simplePos="0" relativeHeight="251667968" behindDoc="0" locked="0" layoutInCell="1" allowOverlap="1" wp14:anchorId="169825EB" wp14:editId="65F3545A">
                 <wp:simplePos x="0" y="0"/>
                 <wp:positionH relativeFrom="column">
                   <wp:posOffset>4938575</wp:posOffset>
@@ -6586,7 +6402,7 @@
           </mc:Choice>
           <mc:Fallback>
             <w:pict>
-              <v:rect w14:anchorId="5898AE24" id="Rechteck 99" o:spid="_x0000_s1026" style="position:absolute;margin-left:388.85pt;margin-top:53.35pt;width:13pt;height:13pt;z-index:251668480;visibility:visible;mso-wrap-style:square;mso-wrap-distance-left:9pt;mso-wrap-distance-top:0;mso-wrap-distance-right:9pt;mso-wrap-distance-bottom:0;mso-position-horizontal:absolute;mso-position-horizontal-relative:text;mso-position-vertical:absolute;mso-position-vertical-relative:text;v-text-anchor:middle" o:gfxdata="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" filled="f" strokecolor="#243f60 [1604]" strokeweight="2pt"/>
+              <v:rect w14:anchorId="54F74CF1" id="Rechteck 99" o:spid="_x0000_s1026" style="position:absolute;margin-left:388.85pt;margin-top:53.35pt;width:13pt;height:13pt;z-index:251667968;visibility:visible;mso-wrap-style:square;mso-wrap-distance-left:9pt;mso-wrap-distance-top:0;mso-wrap-distance-right:9pt;mso-wrap-distance-bottom:0;mso-position-horizontal:absolute;mso-position-horizontal-relative:text;mso-position-vertical:absolute;mso-position-vertical-relative:text;v-text-anchor:middle" o:gfxdata="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" filled="f" strokecolor="#243f60 [1604]" strokeweight="2pt"/>
             </w:pict>
           </mc:Fallback>
         </mc:AlternateContent>
@@ -6952,19 +6768,11 @@
         <w:sz w:val="18"/>
       </w:rPr>
     </w:pPr>
-    <w:proofErr w:type="spellStart"/>
     <w:r>
       <w:rPr>
         <w:sz w:val="18"/>
       </w:rPr>
-      <w:t>Matr</w:t>
-    </w:r>
-    <w:proofErr w:type="spellEnd"/>
-    <w:r>
-      <w:rPr>
-        <w:sz w:val="18"/>
-      </w:rPr>
-      <w:t>.-Nr.: S1610237004</w:t>
+      <w:t>Matr.-Nr.: S1610237004</w:t>
     </w:r>
     <w:r>
       <w:rPr>
@@ -7044,19 +6852,11 @@
       </w:rPr>
       <w:tab/>
     </w:r>
-    <w:proofErr w:type="spellStart"/>
     <w:r>
       <w:rPr>
         <w:sz w:val="18"/>
       </w:rPr>
-      <w:t>Matr</w:t>
-    </w:r>
-    <w:proofErr w:type="spellEnd"/>
-    <w:r>
-      <w:rPr>
-        <w:sz w:val="18"/>
-      </w:rPr>
-      <w:t>.-Nr.: S1610237028</w:t>
+      <w:t>Matr.-Nr.: S1610237028</w:t>
     </w:r>
   </w:p>
   <w:p>
@@ -7118,14 +6918,27 @@
     <w:r>
       <w:instrText xml:space="preserve"> IF  </w:instrText>
     </w:r>
-    <w:fldSimple w:instr=" STYLEREF &quot;Überschrift 1&quot; \n \* MERGEFORMAT ">
-      <w:r>
-        <w:rPr>
-          <w:noProof/>
-        </w:rPr>
-        <w:instrText>3</w:instrText>
-      </w:r>
-    </w:fldSimple>
+    <w:r>
+      <w:fldChar w:fldCharType="begin"/>
+    </w:r>
+    <w:r>
+      <w:instrText xml:space="preserve"> STYLEREF "Überschrift 1" \n \* MERGEFORMAT </w:instrText>
+    </w:r>
+    <w:r>
+      <w:fldChar w:fldCharType="separate"/>
+    </w:r>
+    <w:r>
+      <w:rPr>
+        <w:noProof/>
+      </w:rPr>
+      <w:instrText>2</w:instrText>
+    </w:r>
+    <w:r>
+      <w:rPr>
+        <w:noProof/>
+      </w:rPr>
+      <w:fldChar w:fldCharType="end"/>
+    </w:r>
     <w:r>
       <w:instrText xml:space="preserve">&lt;&gt;"0" </w:instrText>
     </w:r>
@@ -7135,14 +6948,27 @@
     <w:r>
       <w:instrText xml:space="preserve"> QUOTE </w:instrText>
     </w:r>
-    <w:fldSimple w:instr=" STYLEREF &quot;Überschrift 1&quot; \n \* MERGEFORMAT ">
-      <w:r>
-        <w:rPr>
-          <w:noProof/>
-        </w:rPr>
-        <w:instrText>3</w:instrText>
-      </w:r>
-    </w:fldSimple>
+    <w:r>
+      <w:fldChar w:fldCharType="begin"/>
+    </w:r>
+    <w:r>
+      <w:instrText xml:space="preserve"> STYLEREF "Überschrift 1" \n \* MERGEFORMAT </w:instrText>
+    </w:r>
+    <w:r>
+      <w:fldChar w:fldCharType="separate"/>
+    </w:r>
+    <w:r>
+      <w:rPr>
+        <w:noProof/>
+      </w:rPr>
+      <w:instrText>2</w:instrText>
+    </w:r>
+    <w:r>
+      <w:rPr>
+        <w:noProof/>
+      </w:rPr>
+      <w:fldChar w:fldCharType="end"/>
+    </w:r>
     <w:r>
       <w:instrText xml:space="preserve"> " " \* MERGEFORMAT </w:instrText>
     </w:r>
@@ -7153,7 +6979,7 @@
       <w:rPr>
         <w:noProof/>
       </w:rPr>
-      <w:instrText>3</w:instrText>
+      <w:instrText>2</w:instrText>
     </w:r>
     <w:r>
       <w:instrText xml:space="preserve"> </w:instrText>
@@ -7171,19 +6997,32 @@
       <w:rPr>
         <w:noProof/>
       </w:rPr>
-      <w:t xml:space="preserve">3 </w:t>
+      <w:t xml:space="preserve">2 </w:t>
     </w:r>
     <w:r>
       <w:fldChar w:fldCharType="end"/>
     </w:r>
-    <w:fldSimple w:instr=" STYLEREF &quot;Überschrift 1&quot; \* MERGEFORMAT ">
-      <w:r>
-        <w:rPr>
-          <w:noProof/>
-        </w:rPr>
-        <w:t>Vorgaben an die Projektabwicklung</w:t>
-      </w:r>
-    </w:fldSimple>
+    <w:r>
+      <w:fldChar w:fldCharType="begin"/>
+    </w:r>
+    <w:r>
+      <w:instrText xml:space="preserve"> STYLEREF "Überschrift 1" \* MERGEFORMAT </w:instrText>
+    </w:r>
+    <w:r>
+      <w:fldChar w:fldCharType="separate"/>
+    </w:r>
+    <w:r>
+      <w:rPr>
+        <w:noProof/>
+      </w:rPr>
+      <w:t>Tutorial</w:t>
+    </w:r>
+    <w:r>
+      <w:rPr>
+        <w:noProof/>
+      </w:rPr>
+      <w:fldChar w:fldCharType="end"/>
+    </w:r>
     <w:r>
       <w:tab/>
     </w:r>
@@ -7200,7 +7039,7 @@
       <w:rPr>
         <w:noProof/>
       </w:rPr>
-      <w:t>17</w:t>
+      <w:t>4</w:t>
     </w:r>
     <w:r>
       <w:fldChar w:fldCharType="end"/>
@@ -10985,6 +10824,7 @@
     <w:lsdException w:name="HTML Sample" w:semiHidden="1" w:unhideWhenUsed="1"/>
     <w:lsdException w:name="HTML Typewriter" w:semiHidden="1" w:unhideWhenUsed="1"/>
     <w:lsdException w:name="HTML Variable" w:semiHidden="1" w:unhideWhenUsed="1"/>
+    <w:lsdException w:name="Normal Table" w:semiHidden="1" w:unhideWhenUsed="1"/>
     <w:lsdException w:name="annotation subject" w:semiHidden="1" w:unhideWhenUsed="1"/>
     <w:lsdException w:name="No List" w:semiHidden="1" w:unhideWhenUsed="1"/>
     <w:lsdException w:name="Outline List 1" w:semiHidden="1" w:unhideWhenUsed="1"/>
@@ -11031,8 +10871,10 @@
     <w:lsdException w:name="Table Subtle 2" w:semiHidden="1" w:unhideWhenUsed="1"/>
     <w:lsdException w:name="Table Web 1" w:semiHidden="1" w:unhideWhenUsed="1"/>
     <w:lsdException w:name="Table Web 2" w:semiHidden="1" w:unhideWhenUsed="1"/>
+    <w:lsdException w:name="Table Web 3" w:semiHidden="1" w:unhideWhenUsed="1"/>
     <w:lsdException w:name="Balloon Text" w:semiHidden="1" w:unhideWhenUsed="1"/>
     <w:lsdException w:name="Table Grid" w:uiPriority="59"/>
+    <w:lsdException w:name="Table Theme" w:semiHidden="1" w:unhideWhenUsed="1"/>
     <w:lsdException w:name="Placeholder Text" w:semiHidden="1"/>
     <w:lsdException w:name="No Spacing" w:uiPriority="1"/>
     <w:lsdException w:name="Light Shading" w:uiPriority="60"/>
@@ -12694,7 +12536,7 @@
 </file>
 
 <file path=customXml/itemProps1.xml><?xml version="1.0" encoding="utf-8"?>
-<ds:datastoreItem xmlns:ds="http://schemas.openxmlformats.org/officeDocument/2006/customXml" ds:itemID="{74D3593A-D409-4677-8879-7858D9708683}">
+<ds:datastoreItem xmlns:ds="http://schemas.openxmlformats.org/officeDocument/2006/customXml" ds:itemID="{4B664CB3-E550-4EF0-A3F4-9C952DD8CCA8}">
   <ds:schemaRefs>
     <ds:schemaRef ds:uri="http://schemas.openxmlformats.org/officeDocument/2006/bibliography"/>
   </ds:schemaRefs>

</xml_diff>

<commit_message>
update prasentation + userguide
</commit_message>
<xml_diff>
--- a/Documentation/UserDocumentation/UsersGuideAndProductDescription.docx
+++ b/Documentation/UserDocumentation/UsersGuideAndProductDescription.docx
@@ -996,7 +996,13 @@
     <w:p/>
     <w:p>
       <w:r>
-        <w:t>Die notwendigen Daten befinden sich auf dem gelieferten USB-Stick. Zur Installation folgen sie den</w:t>
+        <w:t xml:space="preserve">Die notwendigen Daten befinden sich auf dem gelieferten USB-Stick. Zur Installation folgen </w:t>
+      </w:r>
+      <w:r>
+        <w:t>Sie</w:t>
+      </w:r>
+      <w:r>
+        <w:t xml:space="preserve"> den</w:t>
       </w:r>
       <w:r>
         <w:t xml:space="preserve"> Schritten in der Installationsanleitung</w:t>
@@ -1062,7 +1068,13 @@
     </w:p>
     <w:p>
       <w:r>
-        <w:t>Zum eingeben des Benutzernamens klicken sie entweder</w:t>
+        <w:t xml:space="preserve">Zum eingeben des Benutzernamens klicken </w:t>
+      </w:r>
+      <w:r>
+        <w:t>Sie</w:t>
+      </w:r>
+      <w:r>
+        <w:t xml:space="preserve"> entweder</w:t>
       </w:r>
       <w:r>
         <w:t xml:space="preserve"> direkt in den Text oder auf</w:t>
@@ -1085,7 +1097,7 @@
         <mc:AlternateContent>
           <mc:Choice Requires="wps">
             <w:drawing>
-              <wp:anchor distT="0" distB="0" distL="114300" distR="114300" simplePos="0" relativeHeight="251632640" behindDoc="0" locked="0" layoutInCell="1" allowOverlap="1">
+              <wp:anchor distT="0" distB="0" distL="114300" distR="114300" simplePos="0" relativeHeight="251623424" behindDoc="0" locked="0" layoutInCell="1" allowOverlap="1">
                 <wp:simplePos x="0" y="0"/>
                 <wp:positionH relativeFrom="column">
                   <wp:posOffset>1332301</wp:posOffset>
@@ -1145,7 +1157,7 @@
           </mc:Choice>
           <mc:Fallback>
             <w:pict>
-              <v:shapetype w14:anchorId="5125D799" id="_x0000_t67" coordsize="21600,21600" o:spt="67" adj="16200,5400" path="m0@0l@1@0@1,0@2,0@2@0,21600@0,10800,21600xe">
+              <v:shapetype w14:anchorId="0E42F930" id="_x0000_t67" coordsize="21600,21600" o:spt="67" adj="16200,5400" path="m0@0l@1@0@1,0@2,0@2@0,21600@0,10800,21600xe">
                 <v:stroke joinstyle="miter"/>
                 <v:formulas>
                   <v:f eqn="val #0"/>
@@ -1161,7 +1173,7 @@
                   <v:h position="#1,#0" xrange="0,10800" yrange="0,21600"/>
                 </v:handles>
               </v:shapetype>
-              <v:shape id="Pfeil: nach unten 102" o:spid="_x0000_s1026" type="#_x0000_t67" style="position:absolute;margin-left:104.9pt;margin-top:45.6pt;width:16.6pt;height:46.25pt;rotation:9726474fd;z-index:251632640;visibility:visible;mso-wrap-style:square;mso-width-percent:0;mso-height-percent:0;mso-wrap-distance-left:9pt;mso-wrap-distance-top:0;mso-wrap-distance-right:9pt;mso-wrap-distance-bottom:0;mso-position-horizontal:absolute;mso-position-horizontal-relative:text;mso-position-vertical:absolute;mso-position-vertical-relative:text;mso-width-percent:0;mso-height-percent:0;mso-width-relative:margin;mso-height-relative:margin;v-text-anchor:middle" o:gfxdata="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" adj="17723" fillcolor="#506329 [1638]" stroked="f">
+              <v:shape id="Pfeil: nach unten 102" o:spid="_x0000_s1026" type="#_x0000_t67" style="position:absolute;margin-left:104.9pt;margin-top:45.6pt;width:16.6pt;height:46.25pt;rotation:9726474fd;z-index:251623424;visibility:visible;mso-wrap-style:square;mso-width-percent:0;mso-height-percent:0;mso-wrap-distance-left:9pt;mso-wrap-distance-top:0;mso-wrap-distance-right:9pt;mso-wrap-distance-bottom:0;mso-position-horizontal:absolute;mso-position-horizontal-relative:text;mso-position-vertical:absolute;mso-position-vertical-relative:text;mso-width-percent:0;mso-height-percent:0;mso-width-relative:margin;mso-height-relative:margin;v-text-anchor:middle" o:gfxdata="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" adj="17723" fillcolor="#506329 [1638]" stroked="f">
                 <v:fill color2="#93b64c [3014]" rotate="t" angle="180" colors="0 #769535;52429f #9bc348;1 #9cc746" focus="100%" type="gradient">
                   <o:fill v:ext="view" type="gradientUnscaled"/>
                 </v:fill>
@@ -1254,13 +1266,28 @@
         <w:t>Musikstück</w:t>
       </w:r>
       <w:r>
-        <w:t>s drücken sie</w:t>
-      </w:r>
-      <w:r>
-        <w:t xml:space="preserve"> „Plus“ auf der rechten Seite der.</w:t>
-      </w:r>
-      <w:r>
-        <w:t xml:space="preserve"> Sie werden dann zu einem Eingabeformular weitergeleitet.</w:t>
+        <w:t xml:space="preserve">s drücken </w:t>
+      </w:r>
+      <w:r>
+        <w:t>Sie</w:t>
+      </w:r>
+      <w:r>
+        <w:t xml:space="preserve"> </w:t>
+      </w:r>
+      <w:r>
+        <w:t>„Plus“ auf der rechten Seite</w:t>
+      </w:r>
+      <w:r>
+        <w:t>.</w:t>
+      </w:r>
+      <w:r>
+        <w:t xml:space="preserve"> </w:t>
+      </w:r>
+      <w:r>
+        <w:t>Sie</w:t>
+      </w:r>
+      <w:r>
+        <w:t xml:space="preserve"> werden dann zu einem Eingabeformular weitergeleitet.</w:t>
       </w:r>
     </w:p>
     <w:p>
@@ -1331,7 +1358,7 @@
           </mc:Choice>
           <mc:Fallback>
             <w:pict>
-              <v:shape w14:anchorId="35D2E349" id="Pfeil: nach unten 104" o:spid="_x0000_s1026" type="#_x0000_t67" style="position:absolute;margin-left:381.75pt;margin-top:72.8pt;width:16.6pt;height:46.25pt;rotation:-9450299fd;z-index:251667456;visibility:visible;mso-wrap-style:square;mso-width-percent:0;mso-height-percent:0;mso-wrap-distance-left:9pt;mso-wrap-distance-top:0;mso-wrap-distance-right:9pt;mso-wrap-distance-bottom:0;mso-position-horizontal:absolute;mso-position-horizontal-relative:text;mso-position-vertical:absolute;mso-position-vertical-relative:text;mso-width-percent:0;mso-height-percent:0;mso-width-relative:margin;mso-height-relative:margin;v-text-anchor:middle" o:gfxdata="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" adj="17723" fillcolor="#506329 [1638]" stroked="f">
+              <v:shape w14:anchorId="0DC9FDF0" id="Pfeil: nach unten 104" o:spid="_x0000_s1026" type="#_x0000_t67" style="position:absolute;margin-left:381.75pt;margin-top:72.8pt;width:16.6pt;height:46.25pt;rotation:-9450299fd;z-index:251667456;visibility:visible;mso-wrap-style:square;mso-width-percent:0;mso-height-percent:0;mso-wrap-distance-left:9pt;mso-wrap-distance-top:0;mso-wrap-distance-right:9pt;mso-wrap-distance-bottom:0;mso-position-horizontal:absolute;mso-position-horizontal-relative:text;mso-position-vertical:absolute;mso-position-vertical-relative:text;mso-width-percent:0;mso-height-percent:0;mso-width-relative:margin;mso-height-relative:margin;v-text-anchor:middle" o:gfxdata="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" adj="17723" fillcolor="#506329 [1638]" stroked="f">
                 <v:fill color2="#93b64c [3014]" rotate="t" angle="180" colors="0 #769535;52429f #9bc348;1 #9cc746" focus="100%" type="gradient">
                   <o:fill v:ext="view" type="gradientUnscaled"/>
                 </v:fill>
@@ -1408,7 +1435,13 @@
         <w:t xml:space="preserve"> </w:t>
       </w:r>
       <w:r>
-        <w:t>Geben sie nun die g</w:t>
+        <w:t xml:space="preserve">Geben </w:t>
+      </w:r>
+      <w:r>
+        <w:t>Sie</w:t>
+      </w:r>
+      <w:r>
+        <w:t xml:space="preserve"> nun die g</w:t>
       </w:r>
       <w:r>
         <w:t xml:space="preserve">ewünschten Parameter </w:t>
@@ -1417,7 +1450,18 @@
         <w:t>ihres neuen Musikstück</w:t>
       </w:r>
       <w:r>
-        <w:t>s ein und klicken sie anschließend entweder auf „Speichern“</w:t>
+        <w:t>s ein und klicke</w:t>
+      </w:r>
+      <w:bookmarkStart w:id="13" w:name="_GoBack"/>
+      <w:bookmarkEnd w:id="13"/>
+      <w:r>
+        <w:t xml:space="preserve">n </w:t>
+      </w:r>
+      <w:r>
+        <w:t>Sie</w:t>
+      </w:r>
+      <w:r>
+        <w:t xml:space="preserve"> anschließend entweder auf „Speichern“</w:t>
       </w:r>
       <w:r>
         <w:t xml:space="preserve"> oder auf</w:t>
@@ -1426,7 +1470,13 @@
         <w:t xml:space="preserve"> „Abbrechen“ </w:t>
       </w:r>
       <w:r>
-        <w:t xml:space="preserve">(„Abbrechen“ leitet sie umgehend zurück zum Hauptmenü </w:t>
+        <w:t xml:space="preserve">(„Abbrechen“ leitet </w:t>
+      </w:r>
+      <w:r>
+        <w:t>Sie</w:t>
+      </w:r>
+      <w:r>
+        <w:t xml:space="preserve"> umgehend zurück zum Hauptmenü </w:t>
       </w:r>
       <w:r>
         <w:rPr>
@@ -1449,7 +1499,7 @@
         <mc:AlternateContent>
           <mc:Choice Requires="wps">
             <w:drawing>
-              <wp:anchor distT="0" distB="0" distL="114300" distR="114300" simplePos="0" relativeHeight="251636736" behindDoc="0" locked="0" layoutInCell="1" allowOverlap="1" wp14:anchorId="0111412D" wp14:editId="0DFE187E">
+              <wp:anchor distT="0" distB="0" distL="114300" distR="114300" simplePos="0" relativeHeight="251628544" behindDoc="0" locked="0" layoutInCell="1" allowOverlap="1" wp14:anchorId="0111412D" wp14:editId="0DFE187E">
                 <wp:simplePos x="0" y="0"/>
                 <wp:positionH relativeFrom="column">
                   <wp:posOffset>1025525</wp:posOffset>
@@ -1509,7 +1559,7 @@
           </mc:Choice>
           <mc:Fallback>
             <w:pict>
-              <v:shape w14:anchorId="79F536D1" id="Pfeil: nach unten 107" o:spid="_x0000_s1026" type="#_x0000_t67" style="position:absolute;margin-left:80.75pt;margin-top:60.5pt;width:16.6pt;height:46.25pt;rotation:1885805fd;z-index:251636736;visibility:visible;mso-wrap-style:square;mso-width-percent:0;mso-height-percent:0;mso-wrap-distance-left:9pt;mso-wrap-distance-top:0;mso-wrap-distance-right:9pt;mso-wrap-distance-bottom:0;mso-position-horizontal:absolute;mso-position-horizontal-relative:text;mso-position-vertical:absolute;mso-position-vertical-relative:text;mso-width-percent:0;mso-height-percent:0;mso-width-relative:margin;mso-height-relative:margin;v-text-anchor:middle" o:gfxdata="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" adj="17723" fillcolor="#506329 [1638]" stroked="f">
+              <v:shape w14:anchorId="5A3670DA" id="Pfeil: nach unten 107" o:spid="_x0000_s1026" type="#_x0000_t67" style="position:absolute;margin-left:80.75pt;margin-top:60.5pt;width:16.6pt;height:46.25pt;rotation:1885805fd;z-index:251628544;visibility:visible;mso-wrap-style:square;mso-width-percent:0;mso-height-percent:0;mso-wrap-distance-left:9pt;mso-wrap-distance-top:0;mso-wrap-distance-right:9pt;mso-wrap-distance-bottom:0;mso-position-horizontal:absolute;mso-position-horizontal-relative:text;mso-position-vertical:absolute;mso-position-vertical-relative:text;mso-width-percent:0;mso-height-percent:0;mso-width-relative:margin;mso-height-relative:margin;v-text-anchor:middle" o:gfxdata="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" adj="17723" fillcolor="#506329 [1638]" stroked="f">
                 <v:fill color2="#93b64c [3014]" rotate="t" angle="180" colors="0 #769535;52429f #9bc348;1 #9cc746" focus="100%" type="gradient">
                   <o:fill v:ext="view" type="gradientUnscaled"/>
                 </v:fill>
@@ -1586,7 +1636,7 @@
           </mc:Choice>
           <mc:Fallback>
             <w:pict>
-              <v:shape w14:anchorId="3DA60834" id="Pfeil: nach unten 106" o:spid="_x0000_s1026" type="#_x0000_t67" style="position:absolute;margin-left:377.95pt;margin-top:76.55pt;width:16.6pt;height:46.25pt;rotation:-9450299fd;z-index:251671552;visibility:visible;mso-wrap-style:square;mso-width-percent:0;mso-height-percent:0;mso-wrap-distance-left:9pt;mso-wrap-distance-top:0;mso-wrap-distance-right:9pt;mso-wrap-distance-bottom:0;mso-position-horizontal:absolute;mso-position-horizontal-relative:text;mso-position-vertical:absolute;mso-position-vertical-relative:text;mso-width-percent:0;mso-height-percent:0;mso-width-relative:margin;mso-height-relative:margin;v-text-anchor:middle" o:gfxdata="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" adj="17723" fillcolor="#506329 [1638]" stroked="f">
+              <v:shape w14:anchorId="794982DD" id="Pfeil: nach unten 106" o:spid="_x0000_s1026" type="#_x0000_t67" style="position:absolute;margin-left:377.95pt;margin-top:76.55pt;width:16.6pt;height:46.25pt;rotation:-9450299fd;z-index:251671552;visibility:visible;mso-wrap-style:square;mso-width-percent:0;mso-height-percent:0;mso-wrap-distance-left:9pt;mso-wrap-distance-top:0;mso-wrap-distance-right:9pt;mso-wrap-distance-bottom:0;mso-position-horizontal:absolute;mso-position-horizontal-relative:text;mso-position-vertical:absolute;mso-position-vertical-relative:text;mso-width-percent:0;mso-height-percent:0;mso-width-relative:margin;mso-height-relative:margin;v-text-anchor:middle" o:gfxdata="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" adj="17723" fillcolor="#506329 [1638]" stroked="f">
                 <v:fill color2="#93b64c [3014]" rotate="t" angle="180" colors="0 #769535;52429f #9bc348;1 #9cc746" focus="100%" type="gradient">
                   <o:fill v:ext="view" type="gradientUnscaled"/>
                 </v:fill>
@@ -1663,13 +1713,31 @@
         <w:t>:</w:t>
       </w:r>
       <w:r>
-        <w:t xml:space="preserve"> Wenn sie </w:t>
+        <w:t xml:space="preserve"> Wenn </w:t>
+      </w:r>
+      <w:r>
+        <w:t>Sie</w:t>
+      </w:r>
+      <w:r>
+        <w:t xml:space="preserve"> </w:t>
       </w:r>
       <w:r>
         <w:t xml:space="preserve">zuvor </w:t>
       </w:r>
       <w:r>
-        <w:t>auf „Speichern“ geklickt haben werden sie nun auf die unten angeführte Seite weitergeleitet. Diese Ansicht verrät ihnen, dass noch keine Noten in ihrem Musikstück gespeichert wurden. Sie können nun durch einen Klick auf das „Plus“ Symbol in der Mitte der Ansicht sowie im rechten Eck neue Noten anlegen.</w:t>
+        <w:t xml:space="preserve">auf „Speichern“ geklickt haben werden </w:t>
+      </w:r>
+      <w:r>
+        <w:t>Sie</w:t>
+      </w:r>
+      <w:r>
+        <w:t xml:space="preserve"> nun auf die unten angeführte Seite weitergeleitet. Diese Ansicht verrät ihnen, dass noch keine Noten in ihrem Musikstück gespeichert wurden. </w:t>
+      </w:r>
+      <w:r>
+        <w:t>Sie</w:t>
+      </w:r>
+      <w:r>
+        <w:t xml:space="preserve"> können nun durch einen Klick auf das „Plus“ Symbol in der Mitte der Ansicht sowie im rechten Eck neue Noten anlegen.</w:t>
       </w:r>
     </w:p>
     <w:p/>
@@ -1681,7 +1749,7 @@
         <mc:AlternateContent>
           <mc:Choice Requires="wps">
             <w:drawing>
-              <wp:anchor distT="0" distB="0" distL="114300" distR="114300" simplePos="0" relativeHeight="251644928" behindDoc="0" locked="0" layoutInCell="1" allowOverlap="1" wp14:anchorId="7D6200C8" wp14:editId="33C4FC62">
+              <wp:anchor distT="0" distB="0" distL="114300" distR="114300" simplePos="0" relativeHeight="251638784" behindDoc="0" locked="0" layoutInCell="1" allowOverlap="1" wp14:anchorId="7D6200C8" wp14:editId="33C4FC62">
                 <wp:simplePos x="0" y="0"/>
                 <wp:positionH relativeFrom="column">
                   <wp:posOffset>4901565</wp:posOffset>
@@ -1741,7 +1809,7 @@
           </mc:Choice>
           <mc:Fallback>
             <w:pict>
-              <v:shape w14:anchorId="3352AA8B" id="Pfeil: nach unten 110" o:spid="_x0000_s1026" type="#_x0000_t67" style="position:absolute;margin-left:385.95pt;margin-top:75.8pt;width:16.6pt;height:46.25pt;rotation:-9674146fd;z-index:251644928;visibility:visible;mso-wrap-style:square;mso-width-percent:0;mso-height-percent:0;mso-wrap-distance-left:9pt;mso-wrap-distance-top:0;mso-wrap-distance-right:9pt;mso-wrap-distance-bottom:0;mso-position-horizontal:absolute;mso-position-horizontal-relative:text;mso-position-vertical:absolute;mso-position-vertical-relative:text;mso-width-percent:0;mso-height-percent:0;mso-width-relative:margin;mso-height-relative:margin;v-text-anchor:middle" o:gfxdata="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" adj="17723" fillcolor="#506329 [1638]" stroked="f">
+              <v:shape w14:anchorId="0198DBE2" id="Pfeil: nach unten 110" o:spid="_x0000_s1026" type="#_x0000_t67" style="position:absolute;margin-left:385.95pt;margin-top:75.8pt;width:16.6pt;height:46.25pt;rotation:-9674146fd;z-index:251638784;visibility:visible;mso-wrap-style:square;mso-width-percent:0;mso-height-percent:0;mso-wrap-distance-left:9pt;mso-wrap-distance-top:0;mso-wrap-distance-right:9pt;mso-wrap-distance-bottom:0;mso-position-horizontal:absolute;mso-position-horizontal-relative:text;mso-position-vertical:absolute;mso-position-vertical-relative:text;mso-width-percent:0;mso-height-percent:0;mso-width-relative:margin;mso-height-relative:margin;v-text-anchor:middle" o:gfxdata="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" adj="17723" fillcolor="#506329 [1638]" stroked="f">
                 <v:fill color2="#93b64c [3014]" rotate="t" angle="180" colors="0 #769535;52429f #9bc348;1 #9cc746" focus="100%" type="gradient">
                   <o:fill v:ext="view" type="gradientUnscaled"/>
                 </v:fill>
@@ -1758,7 +1826,7 @@
         <mc:AlternateContent>
           <mc:Choice Requires="wps">
             <w:drawing>
-              <wp:anchor distT="0" distB="0" distL="114300" distR="114300" simplePos="0" relativeHeight="251677696" behindDoc="0" locked="0" layoutInCell="1" allowOverlap="1" wp14:anchorId="3B459FA4" wp14:editId="790A2D91">
+              <wp:anchor distT="0" distB="0" distL="114300" distR="114300" simplePos="0" relativeHeight="251679744" behindDoc="0" locked="0" layoutInCell="1" allowOverlap="1" wp14:anchorId="3B459FA4" wp14:editId="790A2D91">
                 <wp:simplePos x="0" y="0"/>
                 <wp:positionH relativeFrom="column">
                   <wp:posOffset>1762125</wp:posOffset>
@@ -1818,7 +1886,7 @@
           </mc:Choice>
           <mc:Fallback>
             <w:pict>
-              <v:shape w14:anchorId="7D8E7638" id="Pfeil: nach unten 109" o:spid="_x0000_s1026" type="#_x0000_t67" style="position:absolute;margin-left:138.75pt;margin-top:94.55pt;width:16.6pt;height:46.25pt;rotation:-3537807fd;z-index:251677696;visibility:visible;mso-wrap-style:square;mso-width-percent:0;mso-height-percent:0;mso-wrap-distance-left:9pt;mso-wrap-distance-top:0;mso-wrap-distance-right:9pt;mso-wrap-distance-bottom:0;mso-position-horizontal:absolute;mso-position-horizontal-relative:text;mso-position-vertical:absolute;mso-position-vertical-relative:text;mso-width-percent:0;mso-height-percent:0;mso-width-relative:margin;mso-height-relative:margin;v-text-anchor:middle" o:gfxdata="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" adj="17723" fillcolor="#506329 [1638]" stroked="f">
+              <v:shape w14:anchorId="103BC3E4" id="Pfeil: nach unten 109" o:spid="_x0000_s1026" type="#_x0000_t67" style="position:absolute;margin-left:138.75pt;margin-top:94.55pt;width:16.6pt;height:46.25pt;rotation:-3537807fd;z-index:251679744;visibility:visible;mso-wrap-style:square;mso-width-percent:0;mso-height-percent:0;mso-wrap-distance-left:9pt;mso-wrap-distance-top:0;mso-wrap-distance-right:9pt;mso-wrap-distance-bottom:0;mso-position-horizontal:absolute;mso-position-horizontal-relative:text;mso-position-vertical:absolute;mso-position-vertical-relative:text;mso-width-percent:0;mso-height-percent:0;mso-width-relative:margin;mso-height-relative:margin;v-text-anchor:middle" o:gfxdata="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" adj="17723" fillcolor="#506329 [1638]" stroked="f">
                 <v:fill color2="#93b64c [3014]" rotate="t" angle="180" colors="0 #769535;52429f #9bc348;1 #9cc746" focus="100%" type="gradient">
                   <o:fill v:ext="view" type="gradientUnscaled"/>
                 </v:fill>
@@ -1894,15 +1962,40 @@
         <w:t xml:space="preserve"> </w:t>
       </w:r>
       <w:r>
-        <w:t>Haben sie zuvor wiederum „Speichern“ geklickt</w:t>
-      </w:r>
-      <w:r>
-        <w:t xml:space="preserve"> können sie in dieser Ansicht eine neue Stimme für ihr Musikstück definieren. Geben sie die gewünschten Parameter ein und ziehen sie die von ihnen gew</w:t>
-      </w:r>
-      <w:bookmarkStart w:id="13" w:name="_GoBack"/>
-      <w:bookmarkEnd w:id="13"/>
-      <w:r>
-        <w:t>ählte PDF-Datei in den strichlierten Bereich. Anschließend klicken sie wieder auf „Speichern“ oder „Abbrechen“.</w:t>
+        <w:t xml:space="preserve">Haben </w:t>
+      </w:r>
+      <w:r>
+        <w:t>Sie</w:t>
+      </w:r>
+      <w:r>
+        <w:t xml:space="preserve"> zuvor wiederum „Speichern“ geklickt</w:t>
+      </w:r>
+      <w:r>
+        <w:t xml:space="preserve"> können </w:t>
+      </w:r>
+      <w:r>
+        <w:t>Sie</w:t>
+      </w:r>
+      <w:r>
+        <w:t xml:space="preserve"> in dieser Ansicht eine neue Stimme für ihr Musikstück definieren. Geben </w:t>
+      </w:r>
+      <w:r>
+        <w:t>Sie</w:t>
+      </w:r>
+      <w:r>
+        <w:t xml:space="preserve"> die gewünschten Parameter ein und ziehen </w:t>
+      </w:r>
+      <w:r>
+        <w:t>Sie</w:t>
+      </w:r>
+      <w:r>
+        <w:t xml:space="preserve"> die von ihnen gewählte PDF-Datei in den strichlierten Bereich. Anschließend klicken </w:t>
+      </w:r>
+      <w:r>
+        <w:t>Sie</w:t>
+      </w:r>
+      <w:r>
+        <w:t xml:space="preserve"> wieder auf „Speichern“ oder „Abbrechen“.</w:t>
       </w:r>
     </w:p>
     <w:p>
@@ -1924,7 +2017,19 @@
         <w:rPr>
           <w:i/>
         </w:rPr>
-        <w:t>Durch einen direkten Klick in den strichlierten Bereich öffnet sich der Windows Explorer und sie können nach ihrem gewünschten Noten-PDF suchen.</w:t>
+        <w:t xml:space="preserve">Durch einen direkten Klick in den strichlierten Bereich öffnet sich der Windows Explorer und </w:t>
+      </w:r>
+      <w:r>
+        <w:rPr>
+          <w:i/>
+        </w:rPr>
+        <w:t>Sie</w:t>
+      </w:r>
+      <w:r>
+        <w:rPr>
+          <w:i/>
+        </w:rPr>
+        <w:t xml:space="preserve"> können nach ihrem gewünschten Noten-PDF suchen.</w:t>
       </w:r>
     </w:p>
     <w:p/>
@@ -1936,7 +2041,7 @@
         <mc:AlternateContent>
           <mc:Choice Requires="wps">
             <w:drawing>
-              <wp:anchor distT="0" distB="0" distL="114300" distR="114300" simplePos="0" relativeHeight="251649024" behindDoc="0" locked="0" layoutInCell="1" allowOverlap="1" wp14:anchorId="10DC8459" wp14:editId="76CDF94F">
+              <wp:anchor distT="0" distB="0" distL="114300" distR="114300" simplePos="0" relativeHeight="251643904" behindDoc="0" locked="0" layoutInCell="1" allowOverlap="1" wp14:anchorId="10DC8459" wp14:editId="76CDF94F">
                 <wp:simplePos x="0" y="0"/>
                 <wp:positionH relativeFrom="column">
                   <wp:posOffset>1054100</wp:posOffset>
@@ -1996,7 +2101,7 @@
           </mc:Choice>
           <mc:Fallback>
             <w:pict>
-              <v:shape w14:anchorId="08CA1B77" id="Pfeil: nach unten 114" o:spid="_x0000_s1026" type="#_x0000_t67" style="position:absolute;margin-left:83pt;margin-top:53.15pt;width:16.6pt;height:46.25pt;rotation:-1680173fd;z-index:251649024;visibility:visible;mso-wrap-style:square;mso-width-percent:0;mso-height-percent:0;mso-wrap-distance-left:9pt;mso-wrap-distance-top:0;mso-wrap-distance-right:9pt;mso-wrap-distance-bottom:0;mso-position-horizontal:absolute;mso-position-horizontal-relative:text;mso-position-vertical:absolute;mso-position-vertical-relative:text;mso-width-percent:0;mso-height-percent:0;mso-width-relative:margin;mso-height-relative:margin;v-text-anchor:middle" o:gfxdata="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" adj="17723" fillcolor="#506329 [1638]" stroked="f">
+              <v:shape w14:anchorId="33C18687" id="Pfeil: nach unten 114" o:spid="_x0000_s1026" type="#_x0000_t67" style="position:absolute;margin-left:83pt;margin-top:53.15pt;width:16.6pt;height:46.25pt;rotation:-1680173fd;z-index:251643904;visibility:visible;mso-wrap-style:square;mso-width-percent:0;mso-height-percent:0;mso-wrap-distance-left:9pt;mso-wrap-distance-top:0;mso-wrap-distance-right:9pt;mso-wrap-distance-bottom:0;mso-position-horizontal:absolute;mso-position-horizontal-relative:text;mso-position-vertical:absolute;mso-position-vertical-relative:text;mso-width-percent:0;mso-height-percent:0;mso-width-relative:margin;mso-height-relative:margin;v-text-anchor:middle" o:gfxdata="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" adj="17723" fillcolor="#506329 [1638]" stroked="f">
                 <v:fill color2="#93b64c [3014]" rotate="t" angle="180" colors="0 #769535;52429f #9bc348;1 #9cc746" focus="100%" type="gradient">
                   <o:fill v:ext="view" type="gradientUnscaled"/>
                 </v:fill>
@@ -2013,7 +2118,7 @@
         <mc:AlternateContent>
           <mc:Choice Requires="wps">
             <w:drawing>
-              <wp:anchor distT="0" distB="0" distL="114300" distR="114300" simplePos="0" relativeHeight="251680768" behindDoc="0" locked="0" layoutInCell="1" allowOverlap="1" wp14:anchorId="14833576" wp14:editId="08A6BAB9">
+              <wp:anchor distT="0" distB="0" distL="114300" distR="114300" simplePos="0" relativeHeight="251683840" behindDoc="0" locked="0" layoutInCell="1" allowOverlap="1" wp14:anchorId="14833576" wp14:editId="08A6BAB9">
                 <wp:simplePos x="0" y="0"/>
                 <wp:positionH relativeFrom="column">
                   <wp:posOffset>2894966</wp:posOffset>
@@ -2073,7 +2178,7 @@
           </mc:Choice>
           <mc:Fallback>
             <w:pict>
-              <v:shape w14:anchorId="71DDE80B" id="Pfeil: nach unten 113" o:spid="_x0000_s1026" type="#_x0000_t67" style="position:absolute;margin-left:227.95pt;margin-top:94.3pt;width:16.6pt;height:46.25pt;rotation:2144832fd;z-index:251680768;visibility:visible;mso-wrap-style:square;mso-width-percent:0;mso-height-percent:0;mso-wrap-distance-left:9pt;mso-wrap-distance-top:0;mso-wrap-distance-right:9pt;mso-wrap-distance-bottom:0;mso-position-horizontal:absolute;mso-position-horizontal-relative:text;mso-position-vertical:absolute;mso-position-vertical-relative:text;mso-width-percent:0;mso-height-percent:0;mso-width-relative:margin;mso-height-relative:margin;v-text-anchor:middle" o:gfxdata="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" adj="17723" fillcolor="#506329 [1638]" stroked="f">
+              <v:shape w14:anchorId="35FFEFFD" id="Pfeil: nach unten 113" o:spid="_x0000_s1026" type="#_x0000_t67" style="position:absolute;margin-left:227.95pt;margin-top:94.3pt;width:16.6pt;height:46.25pt;rotation:2144832fd;z-index:251683840;visibility:visible;mso-wrap-style:square;mso-width-percent:0;mso-height-percent:0;mso-wrap-distance-left:9pt;mso-wrap-distance-top:0;mso-wrap-distance-right:9pt;mso-wrap-distance-bottom:0;mso-position-horizontal:absolute;mso-position-horizontal-relative:text;mso-position-vertical:absolute;mso-position-vertical-relative:text;mso-width-percent:0;mso-height-percent:0;mso-width-relative:margin;mso-height-relative:margin;v-text-anchor:middle" o:gfxdata="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" adj="17723" fillcolor="#506329 [1638]" stroked="f">
                 <v:fill color2="#93b64c [3014]" rotate="t" angle="180" colors="0 #769535;52429f #9bc348;1 #9cc746" focus="100%" type="gradient">
                   <o:fill v:ext="view" type="gradientUnscaled"/>
                 </v:fill>
@@ -2150,7 +2255,13 @@
         <w:t>:</w:t>
       </w:r>
       <w:r>
-        <w:t xml:space="preserve"> Sie haben erfolgreich ein neues Musikstück </w:t>
+        <w:t xml:space="preserve"> </w:t>
+      </w:r>
+      <w:r>
+        <w:t>Sie</w:t>
+      </w:r>
+      <w:r>
+        <w:t xml:space="preserve"> haben erfolgreich ein neues Musikstück </w:t>
       </w:r>
       <w:r>
         <w:t xml:space="preserve">sowie eine </w:t>
@@ -2164,7 +2275,19 @@
     </w:p>
     <w:p>
       <w:r>
-        <w:t xml:space="preserve">Gehen sie nun zurück in die Hauptansicht. Klicken sie dazu </w:t>
+        <w:t xml:space="preserve">Gehen </w:t>
+      </w:r>
+      <w:r>
+        <w:t>Sie</w:t>
+      </w:r>
+      <w:r>
+        <w:t xml:space="preserve"> nun zurück in die Hauptansicht. Klicken </w:t>
+      </w:r>
+      <w:r>
+        <w:t>Sie</w:t>
+      </w:r>
+      <w:r>
+        <w:t xml:space="preserve"> dazu </w:t>
       </w:r>
       <w:r>
         <w:t>„Zurück“ in der linken Ecke der Ansicht.</w:t>
@@ -2179,7 +2302,7 @@
         <mc:AlternateContent>
           <mc:Choice Requires="wps">
             <w:drawing>
-              <wp:anchor distT="0" distB="0" distL="114300" distR="114300" simplePos="0" relativeHeight="251683840" behindDoc="0" locked="0" layoutInCell="1" allowOverlap="1" wp14:anchorId="4A415493" wp14:editId="47566E4F">
+              <wp:anchor distT="0" distB="0" distL="114300" distR="114300" simplePos="0" relativeHeight="251687936" behindDoc="0" locked="0" layoutInCell="1" allowOverlap="1" wp14:anchorId="4A415493" wp14:editId="47566E4F">
                 <wp:simplePos x="0" y="0"/>
                 <wp:positionH relativeFrom="column">
                   <wp:posOffset>342900</wp:posOffset>
@@ -2239,7 +2362,7 @@
           </mc:Choice>
           <mc:Fallback>
             <w:pict>
-              <v:shape w14:anchorId="6FA6E12C" id="Pfeil: nach unten 117" o:spid="_x0000_s1026" type="#_x0000_t67" style="position:absolute;margin-left:27pt;margin-top:19.55pt;width:16.6pt;height:46.25pt;rotation:2663871fd;z-index:251683840;visibility:visible;mso-wrap-style:square;mso-width-percent:0;mso-height-percent:0;mso-wrap-distance-left:9pt;mso-wrap-distance-top:0;mso-wrap-distance-right:9pt;mso-wrap-distance-bottom:0;mso-position-horizontal:absolute;mso-position-horizontal-relative:text;mso-position-vertical:absolute;mso-position-vertical-relative:text;mso-width-percent:0;mso-height-percent:0;mso-width-relative:margin;mso-height-relative:margin;v-text-anchor:middle" o:gfxdata="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" adj="17723" fillcolor="#506329 [1638]" stroked="f">
+              <v:shape w14:anchorId="11D93456" id="Pfeil: nach unten 117" o:spid="_x0000_s1026" type="#_x0000_t67" style="position:absolute;margin-left:27pt;margin-top:19.55pt;width:16.6pt;height:46.25pt;rotation:2663871fd;z-index:251687936;visibility:visible;mso-wrap-style:square;mso-width-percent:0;mso-height-percent:0;mso-wrap-distance-left:9pt;mso-wrap-distance-top:0;mso-wrap-distance-right:9pt;mso-wrap-distance-bottom:0;mso-position-horizontal:absolute;mso-position-horizontal-relative:text;mso-position-vertical:absolute;mso-position-vertical-relative:text;mso-width-percent:0;mso-height-percent:0;mso-width-relative:margin;mso-height-relative:margin;v-text-anchor:middle" o:gfxdata="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" adj="17723" fillcolor="#506329 [1638]" stroked="f">
                 <v:fill color2="#93b64c [3014]" rotate="t" angle="180" colors="0 #769535;52429f #9bc348;1 #9cc746" focus="100%" type="gradient">
                   <o:fill v:ext="view" type="gradientUnscaled"/>
                 </v:fill>
@@ -2322,10 +2445,22 @@
         <w:t>Schritt 1:</w:t>
       </w:r>
       <w:r>
-        <w:t xml:space="preserve"> Sie klicken in das Suchen-Textfeld im Hauptmenü und geben ihr gesuchtes Musikstück ein.</w:t>
-      </w:r>
-      <w:r>
-        <w:t xml:space="preserve"> (Sie können hier natürlich auch nach allen anderen Parametern suchen -&gt; z</w:t>
+        <w:t xml:space="preserve"> </w:t>
+      </w:r>
+      <w:r>
+        <w:t>Sie</w:t>
+      </w:r>
+      <w:r>
+        <w:t xml:space="preserve"> klicken in das Suchen-Textfeld im Hauptmenü und geben ihr gesuchtes Musikstück ein.</w:t>
+      </w:r>
+      <w:r>
+        <w:t xml:space="preserve"> (</w:t>
+      </w:r>
+      <w:r>
+        <w:t>Sie</w:t>
+      </w:r>
+      <w:r>
+        <w:t xml:space="preserve"> können hier natürlich auch nach allen anderen Parametern suchen -&gt; z</w:t>
       </w:r>
       <w:r>
         <w:t>.</w:t>
@@ -2349,7 +2484,19 @@
         <w:t>Durch einen Klick auf das angezeigte Musikstück</w:t>
       </w:r>
       <w:r>
-        <w:t xml:space="preserve"> wechseln sie in die Musikstück-Ansicht. (siehe Schritt 2)</w:t>
+        <w:t xml:space="preserve"> wechseln </w:t>
+      </w:r>
+      <w:r>
+        <w:t>Sie</w:t>
+      </w:r>
+      <w:r>
+        <w:t xml:space="preserve"> in die Musikstück-Ansicht. (</w:t>
+      </w:r>
+      <w:r>
+        <w:t>Sie</w:t>
+      </w:r>
+      <w:r>
+        <w:t>he Schritt 2)</w:t>
       </w:r>
     </w:p>
     <w:p/>
@@ -2361,7 +2508,7 @@
         <mc:AlternateContent>
           <mc:Choice Requires="wps">
             <w:drawing>
-              <wp:anchor distT="0" distB="0" distL="114300" distR="114300" simplePos="0" relativeHeight="251657216" behindDoc="0" locked="0" layoutInCell="1" allowOverlap="1" wp14:anchorId="1C582B80" wp14:editId="7D898A6A">
+              <wp:anchor distT="0" distB="0" distL="114300" distR="114300" simplePos="0" relativeHeight="251654144" behindDoc="0" locked="0" layoutInCell="1" allowOverlap="1" wp14:anchorId="1C582B80" wp14:editId="7D898A6A">
                 <wp:simplePos x="0" y="0"/>
                 <wp:positionH relativeFrom="column">
                   <wp:posOffset>1492250</wp:posOffset>
@@ -2421,7 +2568,7 @@
           </mc:Choice>
           <mc:Fallback>
             <w:pict>
-              <v:shape w14:anchorId="72AC56C4" id="Pfeil: nach unten 120" o:spid="_x0000_s1026" type="#_x0000_t67" style="position:absolute;margin-left:117.5pt;margin-top:103.5pt;width:16.6pt;height:46.25pt;rotation:-1346858fd;z-index:251657216;visibility:visible;mso-wrap-style:square;mso-width-percent:0;mso-height-percent:0;mso-wrap-distance-left:9pt;mso-wrap-distance-top:0;mso-wrap-distance-right:9pt;mso-wrap-distance-bottom:0;mso-position-horizontal:absolute;mso-position-horizontal-relative:text;mso-position-vertical:absolute;mso-position-vertical-relative:text;mso-width-percent:0;mso-height-percent:0;mso-width-relative:margin;mso-height-relative:margin;v-text-anchor:middle" o:gfxdata="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" adj="17723" fillcolor="#506329 [1638]" stroked="f">
+              <v:shape w14:anchorId="05A7F21B" id="Pfeil: nach unten 120" o:spid="_x0000_s1026" type="#_x0000_t67" style="position:absolute;margin-left:117.5pt;margin-top:103.5pt;width:16.6pt;height:46.25pt;rotation:-1346858fd;z-index:251654144;visibility:visible;mso-wrap-style:square;mso-width-percent:0;mso-height-percent:0;mso-wrap-distance-left:9pt;mso-wrap-distance-top:0;mso-wrap-distance-right:9pt;mso-wrap-distance-bottom:0;mso-position-horizontal:absolute;mso-position-horizontal-relative:text;mso-position-vertical:absolute;mso-position-vertical-relative:text;mso-width-percent:0;mso-height-percent:0;mso-width-relative:margin;mso-height-relative:margin;v-text-anchor:middle" o:gfxdata="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" adj="17723" fillcolor="#506329 [1638]" stroked="f">
                 <v:fill color2="#93b64c [3014]" rotate="t" angle="180" colors="0 #769535;52429f #9bc348;1 #9cc746" focus="100%" type="gradient">
                   <o:fill v:ext="view" type="gradientUnscaled"/>
                 </v:fill>
@@ -2438,7 +2585,7 @@
         <mc:AlternateContent>
           <mc:Choice Requires="wps">
             <w:drawing>
-              <wp:anchor distT="0" distB="0" distL="114300" distR="114300" simplePos="0" relativeHeight="251686912" behindDoc="0" locked="0" layoutInCell="1" allowOverlap="1" wp14:anchorId="2E3354D1" wp14:editId="02499D43">
+              <wp:anchor distT="0" distB="0" distL="114300" distR="114300" simplePos="0" relativeHeight="251692032" behindDoc="0" locked="0" layoutInCell="1" allowOverlap="1" wp14:anchorId="2E3354D1" wp14:editId="02499D43">
                 <wp:simplePos x="0" y="0"/>
                 <wp:positionH relativeFrom="column">
                   <wp:posOffset>476250</wp:posOffset>
@@ -2498,7 +2645,7 @@
           </mc:Choice>
           <mc:Fallback>
             <w:pict>
-              <v:shape w14:anchorId="23B515C8" id="Pfeil: nach unten 119" o:spid="_x0000_s1026" type="#_x0000_t67" style="position:absolute;margin-left:37.5pt;margin-top:53.3pt;width:16.6pt;height:46.25pt;rotation:2663871fd;z-index:251686912;visibility:visible;mso-wrap-style:square;mso-width-percent:0;mso-height-percent:0;mso-wrap-distance-left:9pt;mso-wrap-distance-top:0;mso-wrap-distance-right:9pt;mso-wrap-distance-bottom:0;mso-position-horizontal:absolute;mso-position-horizontal-relative:text;mso-position-vertical:absolute;mso-position-vertical-relative:text;mso-width-percent:0;mso-height-percent:0;mso-width-relative:margin;mso-height-relative:margin;v-text-anchor:middle" o:gfxdata="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" adj="17723" fillcolor="#506329 [1638]" stroked="f">
+              <v:shape w14:anchorId="7DD883EE" id="Pfeil: nach unten 119" o:spid="_x0000_s1026" type="#_x0000_t67" style="position:absolute;margin-left:37.5pt;margin-top:53.3pt;width:16.6pt;height:46.25pt;rotation:2663871fd;z-index:251692032;visibility:visible;mso-wrap-style:square;mso-width-percent:0;mso-height-percent:0;mso-wrap-distance-left:9pt;mso-wrap-distance-top:0;mso-wrap-distance-right:9pt;mso-wrap-distance-bottom:0;mso-position-horizontal:absolute;mso-position-horizontal-relative:text;mso-position-vertical:absolute;mso-position-vertical-relative:text;mso-width-percent:0;mso-height-percent:0;mso-width-relative:margin;mso-height-relative:margin;v-text-anchor:middle" o:gfxdata="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" adj="17723" fillcolor="#506329 [1638]" stroked="f">
                 <v:fill color2="#93b64c [3014]" rotate="t" angle="180" colors="0 #769535;52429f #9bc348;1 #9cc746" focus="100%" type="gradient">
                   <o:fill v:ext="view" type="gradientUnscaled"/>
                 </v:fill>
@@ -2680,7 +2827,13 @@
         <w:t>:</w:t>
       </w:r>
       <w:r>
-        <w:t xml:space="preserve"> Sie können nun ihr Musikstück bearbeiten oder Löschen und</w:t>
+        <w:t xml:space="preserve"> </w:t>
+      </w:r>
+      <w:r>
+        <w:t>Sie</w:t>
+      </w:r>
+      <w:r>
+        <w:t xml:space="preserve"> können nun ihr Musikstück bearbeiten oder Löschen und</w:t>
       </w:r>
       <w:r>
         <w:t xml:space="preserve"> neue Noten hinzufügen</w:t>
@@ -2697,13 +2850,31 @@
     </w:p>
     <w:p>
       <w:r>
-        <w:t>Zum Bearbeiten des Musikstücks klicken sie auf das Stift Symbol in der rechten Ecke. (Sie können dann</w:t>
+        <w:t xml:space="preserve">Zum Bearbeiten des Musikstücks klicken </w:t>
+      </w:r>
+      <w:r>
+        <w:t>Sie</w:t>
+      </w:r>
+      <w:r>
+        <w:t xml:space="preserve"> auf das Stift Symbol in der rechten Ecke. (</w:t>
+      </w:r>
+      <w:r>
+        <w:t>Sie</w:t>
+      </w:r>
+      <w:r>
+        <w:t xml:space="preserve"> können dann</w:t>
       </w:r>
       <w:r>
         <w:t xml:space="preserve"> die Parameter ihres Musikstück</w:t>
       </w:r>
       <w:r>
-        <w:t xml:space="preserve">s ändern -&gt; siehe </w:t>
+        <w:t xml:space="preserve">s ändern -&gt; </w:t>
+      </w:r>
+      <w:r>
+        <w:t>Sie</w:t>
+      </w:r>
+      <w:r>
+        <w:t xml:space="preserve">he </w:t>
       </w:r>
       <w:r>
         <w:t>„</w:t>
@@ -2723,13 +2894,25 @@
     </w:p>
     <w:p>
       <w:r>
-        <w:t>Zum Bearbeiten ihrer Noten klicken sie auf Bearbeiten über den angezeigten Noten.</w:t>
+        <w:t xml:space="preserve">Zum Bearbeiten ihrer Noten klicken </w:t>
+      </w:r>
+      <w:r>
+        <w:t>Sie</w:t>
+      </w:r>
+      <w:r>
+        <w:t xml:space="preserve"> auf Bearbeiten über den angezeigten Noten.</w:t>
       </w:r>
       <w:r>
         <w:t xml:space="preserve"> </w:t>
       </w:r>
       <w:r>
-        <w:t>(siehe „</w:t>
+        <w:t>(</w:t>
+      </w:r>
+      <w:r>
+        <w:t>Sie</w:t>
+      </w:r>
+      <w:r>
+        <w:t>he „</w:t>
       </w:r>
       <w:r>
         <w:t>Löschen von Musikstücken</w:t>
@@ -2743,10 +2926,33 @@
     </w:p>
     <w:p>
       <w:r>
-        <w:t xml:space="preserve">Zum Hinzufügen neuer Noten kicken sie auf das Plus-Symbol neben den bestehenden Noten. </w:t>
-      </w:r>
-      <w:r>
-        <w:t>Sie wechseln dann in die ihnen bereits bekannte Ansicht zum Noten hinzufügen. (siehe „</w:t>
+        <w:t xml:space="preserve">Zum Hinzufügen neuer Noten </w:t>
+      </w:r>
+      <w:proofErr w:type="spellStart"/>
+      <w:r>
+        <w:t>kicken</w:t>
+      </w:r>
+      <w:proofErr w:type="spellEnd"/>
+      <w:r>
+        <w:t xml:space="preserve"> </w:t>
+      </w:r>
+      <w:r>
+        <w:t>Sie</w:t>
+      </w:r>
+      <w:r>
+        <w:t xml:space="preserve"> auf das Plus-Symbol neben den bestehenden Noten. </w:t>
+      </w:r>
+      <w:r>
+        <w:t>Sie</w:t>
+      </w:r>
+      <w:r>
+        <w:t xml:space="preserve"> wechseln dann in die ihnen bereits bekannte Ansicht zum Noten hinzufügen. (</w:t>
+      </w:r>
+      <w:r>
+        <w:t>Sie</w:t>
+      </w:r>
+      <w:r>
+        <w:t>he „</w:t>
       </w:r>
       <w:r>
         <w:t xml:space="preserve">Anlegen eines neuen </w:t>
@@ -2778,7 +2984,19 @@
         <w:rPr>
           <w:i/>
         </w:rPr>
-        <w:t xml:space="preserve"> sie </w:t>
+        <w:t xml:space="preserve"> </w:t>
+      </w:r>
+      <w:r>
+        <w:rPr>
+          <w:i/>
+        </w:rPr>
+        <w:t>Sie</w:t>
+      </w:r>
+      <w:r>
+        <w:rPr>
+          <w:i/>
+        </w:rPr>
+        <w:t xml:space="preserve"> </w:t>
       </w:r>
       <w:r>
         <w:rPr>
@@ -2813,7 +3031,7 @@
         <mc:AlternateContent>
           <mc:Choice Requires="wps">
             <w:drawing>
-              <wp:anchor distT="0" distB="0" distL="114300" distR="114300" simplePos="0" relativeHeight="251625472" behindDoc="0" locked="0" layoutInCell="1" allowOverlap="1" wp14:anchorId="50F1ED29" wp14:editId="6C242A9D">
+              <wp:anchor distT="0" distB="0" distL="114300" distR="114300" simplePos="0" relativeHeight="251615232" behindDoc="0" locked="0" layoutInCell="1" allowOverlap="1" wp14:anchorId="50F1ED29" wp14:editId="6C242A9D">
                 <wp:simplePos x="0" y="0"/>
                 <wp:positionH relativeFrom="column">
                   <wp:posOffset>2558733</wp:posOffset>
@@ -2873,7 +3091,7 @@
           </mc:Choice>
           <mc:Fallback>
             <w:pict>
-              <v:shape w14:anchorId="19D239B5" id="Pfeil: nach unten 124" o:spid="_x0000_s1026" type="#_x0000_t67" style="position:absolute;margin-left:201.5pt;margin-top:238.6pt;width:16.6pt;height:46.25pt;rotation:90;z-index:251625472;visibility:visible;mso-wrap-style:square;mso-width-percent:0;mso-height-percent:0;mso-wrap-distance-left:9pt;mso-wrap-distance-top:0;mso-wrap-distance-right:9pt;mso-wrap-distance-bottom:0;mso-position-horizontal:absolute;mso-position-horizontal-relative:text;mso-position-vertical:absolute;mso-position-vertical-relative:text;mso-width-percent:0;mso-height-percent:0;mso-width-relative:margin;mso-height-relative:margin;v-text-anchor:middle" o:gfxdata="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" adj="17723" fillcolor="#506329 [1638]" stroked="f">
+              <v:shape w14:anchorId="67E3E960" id="Pfeil: nach unten 124" o:spid="_x0000_s1026" type="#_x0000_t67" style="position:absolute;margin-left:201.5pt;margin-top:238.6pt;width:16.6pt;height:46.25pt;rotation:90;z-index:251615232;visibility:visible;mso-wrap-style:square;mso-width-percent:0;mso-height-percent:0;mso-wrap-distance-left:9pt;mso-wrap-distance-top:0;mso-wrap-distance-right:9pt;mso-wrap-distance-bottom:0;mso-position-horizontal:absolute;mso-position-horizontal-relative:text;mso-position-vertical:absolute;mso-position-vertical-relative:text;mso-width-percent:0;mso-height-percent:0;mso-width-relative:margin;mso-height-relative:margin;v-text-anchor:middle" o:gfxdata="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" adj="17723" fillcolor="#506329 [1638]" stroked="f">
                 <v:fill color2="#93b64c [3014]" rotate="t" angle="180" colors="0 #769535;52429f #9bc348;1 #9cc746" focus="100%" type="gradient">
                   <o:fill v:ext="view" type="gradientUnscaled"/>
                 </v:fill>
@@ -2890,7 +3108,7 @@
         <mc:AlternateContent>
           <mc:Choice Requires="wps">
             <w:drawing>
-              <wp:anchor distT="0" distB="0" distL="114300" distR="114300" simplePos="0" relativeHeight="251640832" behindDoc="0" locked="0" layoutInCell="1" allowOverlap="1" wp14:anchorId="59D54207" wp14:editId="6552F79C">
+              <wp:anchor distT="0" distB="0" distL="114300" distR="114300" simplePos="0" relativeHeight="251633664" behindDoc="0" locked="0" layoutInCell="1" allowOverlap="1" wp14:anchorId="59D54207" wp14:editId="6552F79C">
                 <wp:simplePos x="0" y="0"/>
                 <wp:positionH relativeFrom="column">
                   <wp:posOffset>787402</wp:posOffset>
@@ -2950,7 +3168,7 @@
           </mc:Choice>
           <mc:Fallback>
             <w:pict>
-              <v:shape w14:anchorId="1E3E08D7" id="Pfeil: nach unten 123" o:spid="_x0000_s1026" type="#_x0000_t67" style="position:absolute;margin-left:62pt;margin-top:177.65pt;width:16.6pt;height:46.25pt;rotation:1403548fd;z-index:251640832;visibility:visible;mso-wrap-style:square;mso-width-percent:0;mso-height-percent:0;mso-wrap-distance-left:9pt;mso-wrap-distance-top:0;mso-wrap-distance-right:9pt;mso-wrap-distance-bottom:0;mso-position-horizontal:absolute;mso-position-horizontal-relative:text;mso-position-vertical:absolute;mso-position-vertical-relative:text;mso-width-percent:0;mso-height-percent:0;mso-width-relative:margin;mso-height-relative:margin;v-text-anchor:middle" o:gfxdata="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" adj="17723" fillcolor="#506329 [1638]" stroked="f">
+              <v:shape w14:anchorId="6CEC9BD4" id="Pfeil: nach unten 123" o:spid="_x0000_s1026" type="#_x0000_t67" style="position:absolute;margin-left:62pt;margin-top:177.65pt;width:16.6pt;height:46.25pt;rotation:1403548fd;z-index:251633664;visibility:visible;mso-wrap-style:square;mso-width-percent:0;mso-height-percent:0;mso-wrap-distance-left:9pt;mso-wrap-distance-top:0;mso-wrap-distance-right:9pt;mso-wrap-distance-bottom:0;mso-position-horizontal:absolute;mso-position-horizontal-relative:text;mso-position-vertical:absolute;mso-position-vertical-relative:text;mso-width-percent:0;mso-height-percent:0;mso-width-relative:margin;mso-height-relative:margin;v-text-anchor:middle" o:gfxdata="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" adj="17723" fillcolor="#506329 [1638]" stroked="f">
                 <v:fill color2="#93b64c [3014]" rotate="t" angle="180" colors="0 #769535;52429f #9bc348;1 #9cc746" focus="100%" type="gradient">
                   <o:fill v:ext="view" type="gradientUnscaled"/>
                 </v:fill>
@@ -2967,7 +3185,7 @@
         <mc:AlternateContent>
           <mc:Choice Requires="wps">
             <w:drawing>
-              <wp:anchor distT="0" distB="0" distL="114300" distR="114300" simplePos="0" relativeHeight="251689984" behindDoc="0" locked="0" layoutInCell="1" allowOverlap="1" wp14:anchorId="13EC55A2" wp14:editId="6C9DF57A">
+              <wp:anchor distT="0" distB="0" distL="114300" distR="114300" simplePos="0" relativeHeight="251696128" behindDoc="0" locked="0" layoutInCell="1" allowOverlap="1" wp14:anchorId="13EC55A2" wp14:editId="6C9DF57A">
                 <wp:simplePos x="0" y="0"/>
                 <wp:positionH relativeFrom="column">
                   <wp:posOffset>4857115</wp:posOffset>
@@ -3027,7 +3245,7 @@
           </mc:Choice>
           <mc:Fallback>
             <w:pict>
-              <v:shape w14:anchorId="4DB6E3E0" id="Pfeil: nach unten 122" o:spid="_x0000_s1026" type="#_x0000_t67" style="position:absolute;margin-left:382.45pt;margin-top:72.8pt;width:16.6pt;height:46.25pt;rotation:-9386166fd;z-index:251689984;visibility:visible;mso-wrap-style:square;mso-width-percent:0;mso-height-percent:0;mso-wrap-distance-left:9pt;mso-wrap-distance-top:0;mso-wrap-distance-right:9pt;mso-wrap-distance-bottom:0;mso-position-horizontal:absolute;mso-position-horizontal-relative:text;mso-position-vertical:absolute;mso-position-vertical-relative:text;mso-width-percent:0;mso-height-percent:0;mso-width-relative:margin;mso-height-relative:margin;v-text-anchor:middle" o:gfxdata="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" adj="17723" fillcolor="#506329 [1638]" stroked="f">
+              <v:shape w14:anchorId="087FEDC5" id="Pfeil: nach unten 122" o:spid="_x0000_s1026" type="#_x0000_t67" style="position:absolute;margin-left:382.45pt;margin-top:72.8pt;width:16.6pt;height:46.25pt;rotation:-9386166fd;z-index:251696128;visibility:visible;mso-wrap-style:square;mso-width-percent:0;mso-height-percent:0;mso-wrap-distance-left:9pt;mso-wrap-distance-top:0;mso-wrap-distance-right:9pt;mso-wrap-distance-bottom:0;mso-position-horizontal:absolute;mso-position-horizontal-relative:text;mso-position-vertical:absolute;mso-position-vertical-relative:text;mso-width-percent:0;mso-height-percent:0;mso-width-relative:margin;mso-height-relative:margin;v-text-anchor:middle" o:gfxdata="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" adj="17723" fillcolor="#506329 [1638]" stroked="f">
                 <v:fill color2="#93b64c [3014]" rotate="t" angle="180" colors="0 #769535;52429f #9bc348;1 #9cc746" focus="100%" type="gradient">
                   <o:fill v:ext="view" type="gradientUnscaled"/>
                 </v:fill>
@@ -3107,7 +3325,13 @@
     </w:p>
     <w:p>
       <w:r>
-        <w:t>Suchen sie ihr</w:t>
+        <w:t xml:space="preserve">Suchen </w:t>
+      </w:r>
+      <w:r>
+        <w:t>Sie</w:t>
+      </w:r>
+      <w:r>
+        <w:t xml:space="preserve"> ihr</w:t>
       </w:r>
       <w:r>
         <w:t xml:space="preserve"> gewünsc</w:t>
@@ -3122,7 +3346,13 @@
         <w:t xml:space="preserve">Musikstück </w:t>
       </w:r>
       <w:r>
-        <w:t xml:space="preserve">in der Hauptansicht und klicken sie darauf. </w:t>
+        <w:t xml:space="preserve">in der Hauptansicht und klicken </w:t>
+      </w:r>
+      <w:r>
+        <w:t>Sie</w:t>
+      </w:r>
+      <w:r>
+        <w:t xml:space="preserve"> darauf. </w:t>
       </w:r>
     </w:p>
     <w:p>
@@ -3138,7 +3368,7 @@
         <mc:AlternateContent>
           <mc:Choice Requires="wps">
             <w:drawing>
-              <wp:anchor distT="0" distB="0" distL="114300" distR="114300" simplePos="0" relativeHeight="251693056" behindDoc="0" locked="0" layoutInCell="1" allowOverlap="1" wp14:anchorId="1920DDAF" wp14:editId="1CE5384D">
+              <wp:anchor distT="0" distB="0" distL="114300" distR="114300" simplePos="0" relativeHeight="251700224" behindDoc="0" locked="0" layoutInCell="1" allowOverlap="1" wp14:anchorId="1920DDAF" wp14:editId="1CE5384D">
                 <wp:simplePos x="0" y="0"/>
                 <wp:positionH relativeFrom="column">
                   <wp:posOffset>1292225</wp:posOffset>
@@ -3198,7 +3428,7 @@
           </mc:Choice>
           <mc:Fallback>
             <w:pict>
-              <v:shape w14:anchorId="15732212" id="Pfeil: nach unten 126" o:spid="_x0000_s1026" type="#_x0000_t67" style="position:absolute;margin-left:101.75pt;margin-top:203.85pt;width:16.6pt;height:46.25pt;rotation:1396133fd;z-index:251693056;visibility:visible;mso-wrap-style:square;mso-width-percent:0;mso-height-percent:0;mso-wrap-distance-left:9pt;mso-wrap-distance-top:0;mso-wrap-distance-right:9pt;mso-wrap-distance-bottom:0;mso-position-horizontal:absolute;mso-position-horizontal-relative:text;mso-position-vertical:absolute;mso-position-vertical-relative:text;mso-width-percent:0;mso-height-percent:0;mso-width-relative:margin;mso-height-relative:margin;v-text-anchor:middle" o:gfxdata="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" adj="17723" fillcolor="#506329 [1638]" stroked="f">
+              <v:shape w14:anchorId="07C990F6" id="Pfeil: nach unten 126" o:spid="_x0000_s1026" type="#_x0000_t67" style="position:absolute;margin-left:101.75pt;margin-top:203.85pt;width:16.6pt;height:46.25pt;rotation:1396133fd;z-index:251700224;visibility:visible;mso-wrap-style:square;mso-width-percent:0;mso-height-percent:0;mso-wrap-distance-left:9pt;mso-wrap-distance-top:0;mso-wrap-distance-right:9pt;mso-wrap-distance-bottom:0;mso-position-horizontal:absolute;mso-position-horizontal-relative:text;mso-position-vertical:absolute;mso-position-vertical-relative:text;mso-width-percent:0;mso-height-percent:0;mso-width-relative:margin;mso-height-relative:margin;v-text-anchor:middle" o:gfxdata="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" adj="17723" fillcolor="#506329 [1638]" stroked="f">
                 <v:fill color2="#93b64c [3014]" rotate="t" angle="180" colors="0 #769535;52429f #9bc348;1 #9cc746" focus="100%" type="gradient">
                   <o:fill v:ext="view" type="gradientUnscaled"/>
                 </v:fill>
@@ -3273,7 +3503,25 @@
     </w:p>
     <w:p>
       <w:r>
-        <w:t>Wenn sie zuvor auf Noten Bearbeiten geklickt haben wechseln sie in die nachfolgende Ansicht. Zum Löschen markieren sie die Noten am rechten Rand und klicken dann auf das Löschen-Symbol im rechten Eck. („Plus“ zum Hinzufügen)</w:t>
+        <w:t xml:space="preserve">Wenn </w:t>
+      </w:r>
+      <w:r>
+        <w:t>Sie</w:t>
+      </w:r>
+      <w:r>
+        <w:t xml:space="preserve"> zuvor auf Noten Bearbeiten geklickt haben wechseln </w:t>
+      </w:r>
+      <w:r>
+        <w:t>Sie</w:t>
+      </w:r>
+      <w:r>
+        <w:t xml:space="preserve"> in die nachfolgende Ansicht. Zum Löschen markieren </w:t>
+      </w:r>
+      <w:r>
+        <w:t>Sie</w:t>
+      </w:r>
+      <w:r>
+        <w:t xml:space="preserve"> die Noten am rechten Rand und klicken dann auf das Löschen-Symbol im rechten Eck. („Plus“ zum Hinzufügen)</w:t>
       </w:r>
     </w:p>
     <w:p>
@@ -3284,7 +3532,7 @@
         <mc:AlternateContent>
           <mc:Choice Requires="wps">
             <w:drawing>
-              <wp:anchor distT="0" distB="0" distL="114300" distR="114300" simplePos="0" relativeHeight="251653120" behindDoc="0" locked="0" layoutInCell="1" allowOverlap="1" wp14:anchorId="1E2268EA" wp14:editId="291F94BA">
+              <wp:anchor distT="0" distB="0" distL="114300" distR="114300" simplePos="0" relativeHeight="251649024" behindDoc="0" locked="0" layoutInCell="1" allowOverlap="1" wp14:anchorId="1E2268EA" wp14:editId="291F94BA">
                 <wp:simplePos x="0" y="0"/>
                 <wp:positionH relativeFrom="column">
                   <wp:posOffset>4622800</wp:posOffset>
@@ -3344,7 +3592,7 @@
           </mc:Choice>
           <mc:Fallback>
             <w:pict>
-              <v:shape w14:anchorId="75692B25" id="Pfeil: nach unten 130" o:spid="_x0000_s1026" type="#_x0000_t67" style="position:absolute;margin-left:364pt;margin-top:17.35pt;width:16.6pt;height:46.25pt;rotation:-2256295fd;z-index:251653120;visibility:visible;mso-wrap-style:square;mso-width-percent:0;mso-height-percent:0;mso-wrap-distance-left:9pt;mso-wrap-distance-top:0;mso-wrap-distance-right:9pt;mso-wrap-distance-bottom:0;mso-position-horizontal:absolute;mso-position-horizontal-relative:text;mso-position-vertical:absolute;mso-position-vertical-relative:text;mso-width-percent:0;mso-height-percent:0;mso-width-relative:margin;mso-height-relative:margin;v-text-anchor:middle" o:gfxdata="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" adj="17723" fillcolor="#506329 [1638]" stroked="f">
+              <v:shape w14:anchorId="52F8A542" id="Pfeil: nach unten 130" o:spid="_x0000_s1026" type="#_x0000_t67" style="position:absolute;margin-left:364pt;margin-top:17.35pt;width:16.6pt;height:46.25pt;rotation:-2256295fd;z-index:251649024;visibility:visible;mso-wrap-style:square;mso-width-percent:0;mso-height-percent:0;mso-wrap-distance-left:9pt;mso-wrap-distance-top:0;mso-wrap-distance-right:9pt;mso-wrap-distance-bottom:0;mso-position-horizontal:absolute;mso-position-horizontal-relative:text;mso-position-vertical:absolute;mso-position-vertical-relative:text;mso-width-percent:0;mso-height-percent:0;mso-width-relative:margin;mso-height-relative:margin;v-text-anchor:middle" o:gfxdata="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" adj="17723" fillcolor="#506329 [1638]" stroked="f">
                 <v:fill color2="#93b64c [3014]" rotate="t" angle="180" colors="0 #769535;52429f #9bc348;1 #9cc746" focus="100%" type="gradient">
                   <o:fill v:ext="view" type="gradientUnscaled"/>
                 </v:fill>
@@ -3421,7 +3669,7 @@
           </mc:Choice>
           <mc:Fallback>
             <w:pict>
-              <v:shape w14:anchorId="1C173924" id="Pfeil: nach unten 129" o:spid="_x0000_s1026" type="#_x0000_t67" style="position:absolute;margin-left:356.75pt;margin-top:82pt;width:16.6pt;height:46.25pt;rotation:-90;z-index:251661312;visibility:visible;mso-wrap-style:square;mso-width-percent:0;mso-height-percent:0;mso-wrap-distance-left:9pt;mso-wrap-distance-top:0;mso-wrap-distance-right:9pt;mso-wrap-distance-bottom:0;mso-position-horizontal:absolute;mso-position-horizontal-relative:text;mso-position-vertical:absolute;mso-position-vertical-relative:text;mso-width-percent:0;mso-height-percent:0;mso-width-relative:margin;mso-height-relative:margin;v-text-anchor:middle" o:gfxdata="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" adj="17723" fillcolor="#506329 [1638]" stroked="f">
+              <v:shape w14:anchorId="6D3317ED" id="Pfeil: nach unten 129" o:spid="_x0000_s1026" type="#_x0000_t67" style="position:absolute;margin-left:356.75pt;margin-top:82pt;width:16.6pt;height:46.25pt;rotation:-90;z-index:251661312;visibility:visible;mso-wrap-style:square;mso-width-percent:0;mso-height-percent:0;mso-wrap-distance-left:9pt;mso-wrap-distance-top:0;mso-wrap-distance-right:9pt;mso-wrap-distance-bottom:0;mso-position-horizontal:absolute;mso-position-horizontal-relative:text;mso-position-vertical:absolute;mso-position-vertical-relative:text;mso-width-percent:0;mso-height-percent:0;mso-width-relative:margin;mso-height-relative:margin;v-text-anchor:middle" o:gfxdata="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" adj="17723" fillcolor="#506329 [1638]" stroked="f">
                 <v:fill color2="#93b64c [3014]" rotate="t" angle="180" colors="0 #769535;52429f #9bc348;1 #9cc746" focus="100%" type="gradient">
                   <o:fill v:ext="view" type="gradientUnscaled"/>
                 </v:fill>
@@ -3484,7 +3732,13 @@
         <w:t>Wolle</w:t>
       </w:r>
       <w:r>
-        <w:t xml:space="preserve">n sie nun </w:t>
+        <w:t xml:space="preserve">n </w:t>
+      </w:r>
+      <w:r>
+        <w:t>Sie</w:t>
+      </w:r>
+      <w:r>
+        <w:t xml:space="preserve"> nun </w:t>
       </w:r>
       <w:proofErr w:type="gramStart"/>
       <w:r>
@@ -3507,7 +3761,13 @@
         <w:t xml:space="preserve"> angefügten Noten gehen hierbei verloren)</w:t>
       </w:r>
       <w:r>
-        <w:t xml:space="preserve"> löschen, haben sie dazu zwei Möglichkeiten.</w:t>
+        <w:t xml:space="preserve"> löschen, haben </w:t>
+      </w:r>
+      <w:r>
+        <w:t>Sie</w:t>
+      </w:r>
+      <w:r>
+        <w:t xml:space="preserve"> dazu zwei Möglichkeiten.</w:t>
       </w:r>
     </w:p>
     <w:p>
@@ -3518,7 +3778,13 @@
         <w:t>Möglichkeit 1:</w:t>
       </w:r>
       <w:r>
-        <w:t xml:space="preserve"> Suchen sie </w:t>
+        <w:t xml:space="preserve"> Suchen </w:t>
+      </w:r>
+      <w:r>
+        <w:t>Sie</w:t>
+      </w:r>
+      <w:r>
+        <w:t xml:space="preserve"> </w:t>
       </w:r>
       <w:r>
         <w:t>das</w:t>
@@ -3545,7 +3811,13 @@
         <w:t>-Feld</w:t>
       </w:r>
       <w:r>
-        <w:t xml:space="preserve">. Danach markieren sie das Musikstück </w:t>
+        <w:t xml:space="preserve">. Danach markieren </w:t>
+      </w:r>
+      <w:r>
+        <w:t>Sie</w:t>
+      </w:r>
+      <w:r>
+        <w:t xml:space="preserve"> das Musikstück </w:t>
       </w:r>
       <w:r>
         <w:t>am rechten Rand und klicken anschließend auf das „Löschen“-Symbol in der rechten Ecke.</w:t>
@@ -3559,7 +3831,7 @@
         <mc:AlternateContent>
           <mc:Choice Requires="wps">
             <w:drawing>
-              <wp:anchor distT="0" distB="0" distL="114300" distR="114300" simplePos="0" relativeHeight="251674624" behindDoc="0" locked="0" layoutInCell="1" allowOverlap="1" wp14:anchorId="7F77DD7A" wp14:editId="34789186">
+              <wp:anchor distT="0" distB="0" distL="114300" distR="114300" simplePos="0" relativeHeight="251675648" behindDoc="0" locked="0" layoutInCell="1" allowOverlap="1" wp14:anchorId="7F77DD7A" wp14:editId="34789186">
                 <wp:simplePos x="0" y="0"/>
                 <wp:positionH relativeFrom="column">
                   <wp:posOffset>4492308</wp:posOffset>
@@ -3619,7 +3891,7 @@
           </mc:Choice>
           <mc:Fallback>
             <w:pict>
-              <v:shape w14:anchorId="10272C7D" id="Pfeil: nach unten 133" o:spid="_x0000_s1026" type="#_x0000_t67" style="position:absolute;margin-left:353.75pt;margin-top:24.6pt;width:16.6pt;height:46.25pt;rotation:-3705546fd;z-index:251674624;visibility:visible;mso-wrap-style:square;mso-width-percent:0;mso-height-percent:0;mso-wrap-distance-left:9pt;mso-wrap-distance-top:0;mso-wrap-distance-right:9pt;mso-wrap-distance-bottom:0;mso-position-horizontal:absolute;mso-position-horizontal-relative:text;mso-position-vertical:absolute;mso-position-vertical-relative:text;mso-width-percent:0;mso-height-percent:0;mso-width-relative:margin;mso-height-relative:margin;v-text-anchor:middle" o:gfxdata="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" adj="17723" fillcolor="#506329 [1638]" stroked="f">
+              <v:shape w14:anchorId="7BFD06D1" id="Pfeil: nach unten 133" o:spid="_x0000_s1026" type="#_x0000_t67" style="position:absolute;margin-left:353.75pt;margin-top:24.6pt;width:16.6pt;height:46.25pt;rotation:-3705546fd;z-index:251675648;visibility:visible;mso-wrap-style:square;mso-width-percent:0;mso-height-percent:0;mso-wrap-distance-left:9pt;mso-wrap-distance-top:0;mso-wrap-distance-right:9pt;mso-wrap-distance-bottom:0;mso-position-horizontal:absolute;mso-position-horizontal-relative:text;mso-position-vertical:absolute;mso-position-vertical-relative:text;mso-width-percent:0;mso-height-percent:0;mso-width-relative:margin;mso-height-relative:margin;v-text-anchor:middle" o:gfxdata="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" adj="17723" fillcolor="#506329 [1638]" stroked="f">
                 <v:fill color2="#93b64c [3014]" rotate="t" angle="180" colors="0 #769535;52429f #9bc348;1 #9cc746" focus="100%" type="gradient">
                   <o:fill v:ext="view" type="gradientUnscaled"/>
                 </v:fill>
@@ -3636,7 +3908,7 @@
         <mc:AlternateContent>
           <mc:Choice Requires="wps">
             <w:drawing>
-              <wp:anchor distT="0" distB="0" distL="114300" distR="114300" simplePos="0" relativeHeight="251696128" behindDoc="0" locked="0" layoutInCell="1" allowOverlap="1" wp14:anchorId="4308EAA1" wp14:editId="481E0B04">
+              <wp:anchor distT="0" distB="0" distL="114300" distR="114300" simplePos="0" relativeHeight="251704320" behindDoc="0" locked="0" layoutInCell="1" allowOverlap="1" wp14:anchorId="4308EAA1" wp14:editId="481E0B04">
                 <wp:simplePos x="0" y="0"/>
                 <wp:positionH relativeFrom="column">
                   <wp:posOffset>4730433</wp:posOffset>
@@ -3696,7 +3968,7 @@
           </mc:Choice>
           <mc:Fallback>
             <w:pict>
-              <v:shape w14:anchorId="265DABD3" id="Pfeil: nach unten 132" o:spid="_x0000_s1026" type="#_x0000_t67" style="position:absolute;margin-left:372.5pt;margin-top:127.4pt;width:16.6pt;height:46.25pt;rotation:-3705546fd;z-index:251696128;visibility:visible;mso-wrap-style:square;mso-width-percent:0;mso-height-percent:0;mso-wrap-distance-left:9pt;mso-wrap-distance-top:0;mso-wrap-distance-right:9pt;mso-wrap-distance-bottom:0;mso-position-horizontal:absolute;mso-position-horizontal-relative:text;mso-position-vertical:absolute;mso-position-vertical-relative:text;mso-width-percent:0;mso-height-percent:0;mso-width-relative:margin;mso-height-relative:margin;v-text-anchor:middle" o:gfxdata="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" adj="17723" fillcolor="#506329 [1638]" stroked="f">
+              <v:shape w14:anchorId="62CB0C20" id="Pfeil: nach unten 132" o:spid="_x0000_s1026" type="#_x0000_t67" style="position:absolute;margin-left:372.5pt;margin-top:127.4pt;width:16.6pt;height:46.25pt;rotation:-3705546fd;z-index:251704320;visibility:visible;mso-wrap-style:square;mso-width-percent:0;mso-height-percent:0;mso-wrap-distance-left:9pt;mso-wrap-distance-top:0;mso-wrap-distance-right:9pt;mso-wrap-distance-bottom:0;mso-position-horizontal:absolute;mso-position-horizontal-relative:text;mso-position-vertical:absolute;mso-position-vertical-relative:text;mso-width-percent:0;mso-height-percent:0;mso-width-relative:margin;mso-height-relative:margin;v-text-anchor:middle" o:gfxdata="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" adj="17723" fillcolor="#506329 [1638]" stroked="f">
                 <v:fill color2="#93b64c [3014]" rotate="t" angle="180" colors="0 #769535;52429f #9bc348;1 #9cc746" focus="100%" type="gradient">
                   <o:fill v:ext="view" type="gradientUnscaled"/>
                 </v:fill>
@@ -3767,13 +4039,25 @@
         <w:t>:</w:t>
       </w:r>
       <w:r>
-        <w:t xml:space="preserve"> Sie befinden sich bereits in dem ausgewählten </w:t>
+        <w:t xml:space="preserve"> </w:t>
+      </w:r>
+      <w:r>
+        <w:t>Sie</w:t>
+      </w:r>
+      <w:r>
+        <w:t xml:space="preserve"> befinden sich bereits in dem ausgewählten </w:t>
       </w:r>
       <w:r>
         <w:t>Musikstück</w:t>
       </w:r>
       <w:r>
-        <w:t>. Zum Löschen klicken sie auf das Löschen-Symbol in der rechten Ecke.</w:t>
+        <w:t xml:space="preserve">. Zum Löschen klicken </w:t>
+      </w:r>
+      <w:r>
+        <w:t>Sie</w:t>
+      </w:r>
+      <w:r>
+        <w:t xml:space="preserve"> auf das Löschen-Symbol in der rechten Ecke.</w:t>
       </w:r>
       <w:r>
         <w:t xml:space="preserve"> </w:t>
@@ -3810,7 +4094,7 @@
         <mc:AlternateContent>
           <mc:Choice Requires="wps">
             <w:drawing>
-              <wp:anchor distT="0" distB="0" distL="114300" distR="114300" simplePos="0" relativeHeight="251699200" behindDoc="0" locked="0" layoutInCell="1" allowOverlap="1" wp14:anchorId="07405B05" wp14:editId="4AF08151">
+              <wp:anchor distT="0" distB="0" distL="114300" distR="114300" simplePos="0" relativeHeight="251708416" behindDoc="0" locked="0" layoutInCell="1" allowOverlap="1" wp14:anchorId="07405B05" wp14:editId="4AF08151">
                 <wp:simplePos x="0" y="0"/>
                 <wp:positionH relativeFrom="column">
                   <wp:posOffset>4520884</wp:posOffset>
@@ -3870,7 +4154,7 @@
           </mc:Choice>
           <mc:Fallback>
             <w:pict>
-              <v:shape w14:anchorId="2B8040B4" id="Pfeil: nach unten 135" o:spid="_x0000_s1026" type="#_x0000_t67" style="position:absolute;margin-left:356pt;margin-top:24.75pt;width:16.6pt;height:46.25pt;rotation:-3705546fd;z-index:251699200;visibility:visible;mso-wrap-style:square;mso-width-percent:0;mso-height-percent:0;mso-wrap-distance-left:9pt;mso-wrap-distance-top:0;mso-wrap-distance-right:9pt;mso-wrap-distance-bottom:0;mso-position-horizontal:absolute;mso-position-horizontal-relative:text;mso-position-vertical:absolute;mso-position-vertical-relative:text;mso-width-percent:0;mso-height-percent:0;mso-width-relative:margin;mso-height-relative:margin;v-text-anchor:middle" o:gfxdata="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" adj="17723" fillcolor="#506329 [1638]" stroked="f">
+              <v:shape w14:anchorId="609E2405" id="Pfeil: nach unten 135" o:spid="_x0000_s1026" type="#_x0000_t67" style="position:absolute;margin-left:356pt;margin-top:24.75pt;width:16.6pt;height:46.25pt;rotation:-3705546fd;z-index:251708416;visibility:visible;mso-wrap-style:square;mso-width-percent:0;mso-height-percent:0;mso-wrap-distance-left:9pt;mso-wrap-distance-top:0;mso-wrap-distance-right:9pt;mso-wrap-distance-bottom:0;mso-position-horizontal:absolute;mso-position-horizontal-relative:text;mso-position-vertical:absolute;mso-position-vertical-relative:text;mso-width-percent:0;mso-height-percent:0;mso-width-relative:margin;mso-height-relative:margin;v-text-anchor:middle" o:gfxdata="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" adj="17723" fillcolor="#506329 [1638]" stroked="f">
                 <v:fill color2="#93b64c [3014]" rotate="t" angle="180" colors="0 #769535;52429f #9bc348;1 #9cc746" focus="100%" type="gradient">
                   <o:fill v:ext="view" type="gradientUnscaled"/>
                 </v:fill>
@@ -3938,7 +4222,22 @@
     </w:p>
     <w:p>
       <w:r>
-        <w:t>Sie können ihre vorhandenen Musikstücke nach allen eingegebenen Parametern auf- oder absteigend sortieren. Gehen sie dazu auf die Hauptansicht und klicken sie auf den gewünschten Parameter.</w:t>
+        <w:t>Sie</w:t>
+      </w:r>
+      <w:r>
+        <w:t xml:space="preserve"> können ihre vorhandenen Musikstücke nach allen eingegebenen Parametern auf- oder absteigend sortieren. Gehen </w:t>
+      </w:r>
+      <w:r>
+        <w:t>Sie</w:t>
+      </w:r>
+      <w:r>
+        <w:t xml:space="preserve"> dazu auf die Hauptansicht und klicken </w:t>
+      </w:r>
+      <w:r>
+        <w:t>Sie</w:t>
+      </w:r>
+      <w:r>
+        <w:t xml:space="preserve"> auf den gewünschten Parameter.</w:t>
       </w:r>
       <w:r>
         <w:rPr>
@@ -3971,7 +4270,7 @@
         <mc:AlternateContent>
           <mc:Choice Requires="wps">
             <w:drawing>
-              <wp:anchor distT="0" distB="0" distL="114300" distR="114300" simplePos="0" relativeHeight="251659264" behindDoc="0" locked="0" layoutInCell="1" allowOverlap="1" wp14:anchorId="35FC2926" wp14:editId="25C3669B">
+              <wp:anchor distT="0" distB="0" distL="114300" distR="114300" simplePos="0" relativeHeight="251656192" behindDoc="0" locked="0" layoutInCell="1" allowOverlap="1" wp14:anchorId="35FC2926" wp14:editId="25C3669B">
                 <wp:simplePos x="0" y="0"/>
                 <wp:positionH relativeFrom="column">
                   <wp:posOffset>2390775</wp:posOffset>
@@ -4031,7 +4330,7 @@
           </mc:Choice>
           <mc:Fallback>
             <w:pict>
-              <v:shape w14:anchorId="0B950C99" id="Pfeil: nach unten 5" o:spid="_x0000_s1026" type="#_x0000_t67" style="position:absolute;margin-left:188.25pt;margin-top:94.45pt;width:16.6pt;height:46.25pt;rotation:1362852fd;z-index:251659264;visibility:visible;mso-wrap-style:square;mso-width-percent:0;mso-height-percent:0;mso-wrap-distance-left:9pt;mso-wrap-distance-top:0;mso-wrap-distance-right:9pt;mso-wrap-distance-bottom:0;mso-position-horizontal:absolute;mso-position-horizontal-relative:text;mso-position-vertical:absolute;mso-position-vertical-relative:text;mso-width-percent:0;mso-height-percent:0;mso-width-relative:margin;mso-height-relative:margin;v-text-anchor:middle" o:gfxdata="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" adj="17723" fillcolor="#506329 [1638]" stroked="f">
+              <v:shape w14:anchorId="4255997F" id="Pfeil: nach unten 5" o:spid="_x0000_s1026" type="#_x0000_t67" style="position:absolute;margin-left:188.25pt;margin-top:94.45pt;width:16.6pt;height:46.25pt;rotation:1362852fd;z-index:251656192;visibility:visible;mso-wrap-style:square;mso-width-percent:0;mso-height-percent:0;mso-wrap-distance-left:9pt;mso-wrap-distance-top:0;mso-wrap-distance-right:9pt;mso-wrap-distance-bottom:0;mso-position-horizontal:absolute;mso-position-horizontal-relative:text;mso-position-vertical:absolute;mso-position-vertical-relative:text;mso-width-percent:0;mso-height-percent:0;mso-width-relative:margin;mso-height-relative:margin;v-text-anchor:middle" o:gfxdata="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" adj="17723" fillcolor="#506329 [1638]" stroked="f">
                 <v:fill color2="#93b64c [3014]" rotate="t" angle="180" colors="0 #769535;52429f #9bc348;1 #9cc746" focus="100%" type="gradient">
                   <o:fill v:ext="view" type="gradientUnscaled"/>
                 </v:fill>
@@ -4553,7 +4852,7 @@
       <w:rPr>
         <w:noProof/>
       </w:rPr>
-      <w:t>7</w:t>
+      <w:t>5</w:t>
     </w:r>
     <w:r>
       <w:fldChar w:fldCharType="end"/>
@@ -10050,7 +10349,7 @@
 </file>
 
 <file path=customXml/itemProps1.xml><?xml version="1.0" encoding="utf-8"?>
-<ds:datastoreItem xmlns:ds="http://schemas.openxmlformats.org/officeDocument/2006/customXml" ds:itemID="{FB322F84-2F0C-45AC-A567-D7AC9F7D81C8}">
+<ds:datastoreItem xmlns:ds="http://schemas.openxmlformats.org/officeDocument/2006/customXml" ds:itemID="{6F181B9B-CF7F-4AC0-9B34-4C59BB956286}">
   <ds:schemaRefs>
     <ds:schemaRef ds:uri="http://schemas.openxmlformats.org/officeDocument/2006/bibliography"/>
   </ds:schemaRefs>

</xml_diff>